<commit_message>
refactor: deleting comments on the home page again
</commit_message>
<xml_diff>
--- a/public/cv/IsraelKilday_CV_atualizado_G.docx
+++ b/public/cv/IsraelKilday_CV_atualizado_G.docx
@@ -540,20 +540,59 @@
           <w:rPr>
             <w:rStyle w:val="Hyperlink"/>
             <w:b/>
-            <w:color w:val="4472C4" w:themeColor="accent1"/>
-            <w:sz w:val="23"/>
+            <w:bCs/>
           </w:rPr>
-          <w:t>https://fsw-foods-ruddy.vercel.app/</w:t>
+          <w:t>https://fsw-foods-r</w:t>
+        </w:r>
+        <w:r>
+          <w:rPr>
+            <w:rStyle w:val="Hyperlink"/>
+            <w:b/>
+            <w:bCs/>
+          </w:rPr>
+          <w:t>u</w:t>
+        </w:r>
+        <w:r>
+          <w:rPr>
+            <w:rStyle w:val="Hyperlink"/>
+            <w:b/>
+            <w:bCs/>
+          </w:rPr>
+          <w:t>d</w:t>
+        </w:r>
+        <w:r>
+          <w:rPr>
+            <w:rStyle w:val="Hyperlink"/>
+            <w:b/>
+            <w:bCs/>
+          </w:rPr>
+          <w:t>d</w:t>
+        </w:r>
+        <w:r>
+          <w:rPr>
+            <w:rStyle w:val="Hyperlink"/>
+            <w:b/>
+            <w:bCs/>
+          </w:rPr>
+          <w:t>y.ve</w:t>
+        </w:r>
+        <w:r>
+          <w:rPr>
+            <w:rStyle w:val="Hyperlink"/>
+            <w:b/>
+            <w:bCs/>
+          </w:rPr>
+          <w:t>r</w:t>
+        </w:r>
+        <w:r>
+          <w:rPr>
+            <w:rStyle w:val="Hyperlink"/>
+            <w:b/>
+            <w:bCs/>
+          </w:rPr>
+          <w:t>cel.app/</w:t>
         </w:r>
       </w:hyperlink>
-      <w:r>
-        <w:rPr>
-          <w:color w:val="4472C4" w:themeColor="accent1"/>
-          <w:sz w:val="24"/>
-          <w:szCs w:val="24"/>
-        </w:rPr>
-        <w:t xml:space="preserve"> </w:t>
-      </w:r>
     </w:p>
     <w:p>
       <w:pPr>

</xml_diff>

<commit_message>
feat: update cv in home page
</commit_message>
<xml_diff>
--- a/public/cv/IsraelKilday_CV_atualizado_G.docx
+++ b/public/cv/IsraelKilday_CV_atualizado_G.docx
@@ -540,59 +540,20 @@
           <w:rPr>
             <w:rStyle w:val="Hyperlink"/>
             <w:b/>
-            <w:bCs/>
+            <w:color w:val="4472C4" w:themeColor="accent1"/>
+            <w:sz w:val="23"/>
           </w:rPr>
-          <w:t>https://fsw-foods-r</w:t>
-        </w:r>
-        <w:r>
-          <w:rPr>
-            <w:rStyle w:val="Hyperlink"/>
-            <w:b/>
-            <w:bCs/>
-          </w:rPr>
-          <w:t>u</w:t>
-        </w:r>
-        <w:r>
-          <w:rPr>
-            <w:rStyle w:val="Hyperlink"/>
-            <w:b/>
-            <w:bCs/>
-          </w:rPr>
-          <w:t>d</w:t>
-        </w:r>
-        <w:r>
-          <w:rPr>
-            <w:rStyle w:val="Hyperlink"/>
-            <w:b/>
-            <w:bCs/>
-          </w:rPr>
-          <w:t>d</w:t>
-        </w:r>
-        <w:r>
-          <w:rPr>
-            <w:rStyle w:val="Hyperlink"/>
-            <w:b/>
-            <w:bCs/>
-          </w:rPr>
-          <w:t>y.ve</w:t>
-        </w:r>
-        <w:r>
-          <w:rPr>
-            <w:rStyle w:val="Hyperlink"/>
-            <w:b/>
-            <w:bCs/>
-          </w:rPr>
-          <w:t>r</w:t>
-        </w:r>
-        <w:r>
-          <w:rPr>
-            <w:rStyle w:val="Hyperlink"/>
-            <w:b/>
-            <w:bCs/>
-          </w:rPr>
-          <w:t>cel.app/</w:t>
+          <w:t>https://fsw-foods-ruddy.vercel.app/</w:t>
         </w:r>
       </w:hyperlink>
+      <w:r>
+        <w:rPr>
+          <w:color w:val="4472C4" w:themeColor="accent1"/>
+          <w:sz w:val="24"/>
+          <w:szCs w:val="24"/>
+        </w:rPr>
+        <w:t xml:space="preserve"> </w:t>
+      </w:r>
     </w:p>
     <w:p>
       <w:pPr>
@@ -1389,7 +1350,7 @@
           <w:ilvl w:val="0"/>
           <w:numId w:val="3"/>
         </w:numPr>
-        <w:spacing w:after="288" w:line="264" w:lineRule="auto"/>
+        <w:spacing w:after="288" w:line="240" w:lineRule="auto"/>
         <w:ind w:left="-150"/>
         <w:rPr>
           <w:color w:val="1A1A1A"/>
@@ -1440,545 +1401,6 @@
           <w:szCs w:val="24"/>
         </w:rPr>
         <w:t>.</w:t>
-      </w:r>
-    </w:p>
-    <w:p>
-      <w:pPr>
-        <w:pStyle w:val="Ttulo1"/>
-        <w:pBdr>
-          <w:bottom w:val="single" w:sz="4" w:space="1" w:color="auto"/>
-        </w:pBdr>
-        <w:ind w:left="-500" w:right="-510"/>
-        <w:jc w:val="left"/>
-        <w:rPr>
-          <w:color w:val="auto"/>
-        </w:rPr>
-      </w:pPr>
-      <w:r>
-        <w:rPr>
-          <w:color w:val="auto"/>
-        </w:rPr>
-        <w:t>PRINCIPAIS COMPETÊNCIAS</w:t>
-      </w:r>
-    </w:p>
-    <w:p>
-      <w:pPr>
-        <w:tabs>
-          <w:tab w:val="center" w:pos="2436"/>
-          <w:tab w:val="center" w:pos="7769"/>
-        </w:tabs>
-        <w:spacing w:line="265" w:lineRule="auto"/>
-        <w:ind w:left="-510" w:right="-510"/>
-        <w:rPr>
-          <w:b/>
-          <w:color w:val="1A1A1A"/>
-          <w:sz w:val="24"/>
-          <w:szCs w:val="24"/>
-        </w:rPr>
-      </w:pPr>
-      <w:r>
-        <w:rPr>
-          <w:b/>
-          <w:color w:val="1A1A1A"/>
-          <w:sz w:val="24"/>
-          <w:szCs w:val="24"/>
-        </w:rPr>
-        <w:t>Front-</w:t>
-      </w:r>
-      <w:proofErr w:type="spellStart"/>
-      <w:r>
-        <w:rPr>
-          <w:b/>
-          <w:color w:val="1A1A1A"/>
-          <w:sz w:val="24"/>
-          <w:szCs w:val="24"/>
-        </w:rPr>
-        <w:t>End</w:t>
-      </w:r>
-      <w:proofErr w:type="spellEnd"/>
-      <w:r>
-        <w:rPr>
-          <w:b/>
-          <w:color w:val="1A1A1A"/>
-          <w:sz w:val="24"/>
-          <w:szCs w:val="24"/>
-        </w:rPr>
-        <w:t xml:space="preserve">:  </w:t>
-      </w:r>
-      <w:r>
-        <w:rPr>
-          <w:bCs/>
-          <w:color w:val="1A1A1A"/>
-          <w:sz w:val="24"/>
-          <w:szCs w:val="24"/>
-        </w:rPr>
-        <w:t xml:space="preserve">Next.JS </w:t>
-      </w:r>
-      <w:r>
-        <w:rPr>
-          <w:bCs/>
-          <w:color w:val="1A1A1A"/>
-          <w:sz w:val="24"/>
-          <w:szCs w:val="24"/>
-        </w:rPr>
-        <w:t>-</w:t>
-      </w:r>
-      <w:r>
-        <w:rPr>
-          <w:bCs/>
-          <w:color w:val="1A1A1A"/>
-          <w:sz w:val="24"/>
-          <w:szCs w:val="24"/>
-        </w:rPr>
-        <w:t xml:space="preserve"> </w:t>
-      </w:r>
-      <w:proofErr w:type="spellStart"/>
-      <w:r>
-        <w:rPr>
-          <w:bCs/>
-          <w:color w:val="1A1A1A"/>
-          <w:sz w:val="24"/>
-          <w:szCs w:val="24"/>
-        </w:rPr>
-        <w:t>React</w:t>
-      </w:r>
-      <w:proofErr w:type="spellEnd"/>
-      <w:r>
-        <w:rPr>
-          <w:bCs/>
-          <w:color w:val="1A1A1A"/>
-          <w:sz w:val="24"/>
-          <w:szCs w:val="24"/>
-        </w:rPr>
-        <w:t xml:space="preserve"> | </w:t>
-      </w:r>
-      <w:proofErr w:type="spellStart"/>
-      <w:r>
-        <w:rPr>
-          <w:bCs/>
-          <w:color w:val="1A1A1A"/>
-          <w:sz w:val="24"/>
-          <w:szCs w:val="24"/>
-        </w:rPr>
-        <w:t>Redux</w:t>
-      </w:r>
-      <w:proofErr w:type="spellEnd"/>
-      <w:r>
-        <w:rPr>
-          <w:bCs/>
-          <w:color w:val="1A1A1A"/>
-          <w:sz w:val="24"/>
-          <w:szCs w:val="24"/>
-        </w:rPr>
-        <w:t xml:space="preserve"> | </w:t>
-      </w:r>
-      <w:proofErr w:type="spellStart"/>
-      <w:r>
-        <w:rPr>
-          <w:bCs/>
-          <w:color w:val="1A1A1A"/>
-          <w:sz w:val="24"/>
-          <w:szCs w:val="24"/>
-        </w:rPr>
-        <w:t>Context</w:t>
-      </w:r>
-      <w:proofErr w:type="spellEnd"/>
-      <w:r>
-        <w:rPr>
-          <w:bCs/>
-          <w:color w:val="1A1A1A"/>
-          <w:sz w:val="24"/>
-          <w:szCs w:val="24"/>
-        </w:rPr>
-        <w:t xml:space="preserve"> API</w:t>
-      </w:r>
-      <w:r>
-        <w:rPr>
-          <w:bCs/>
-          <w:color w:val="1A1A1A"/>
-          <w:sz w:val="24"/>
-          <w:szCs w:val="24"/>
-        </w:rPr>
-        <w:t xml:space="preserve"> | </w:t>
-      </w:r>
-      <w:proofErr w:type="spellStart"/>
-      <w:r>
-        <w:rPr>
-          <w:bCs/>
-          <w:color w:val="1A1A1A"/>
-          <w:sz w:val="24"/>
-          <w:szCs w:val="24"/>
-        </w:rPr>
-        <w:t>Javascript</w:t>
-      </w:r>
-      <w:proofErr w:type="spellEnd"/>
-      <w:r>
-        <w:rPr>
-          <w:bCs/>
-          <w:color w:val="1A1A1A"/>
-          <w:sz w:val="24"/>
-          <w:szCs w:val="24"/>
-        </w:rPr>
-        <w:t xml:space="preserve"> | </w:t>
-      </w:r>
-      <w:proofErr w:type="spellStart"/>
-      <w:r>
-        <w:rPr>
-          <w:bCs/>
-          <w:color w:val="1A1A1A"/>
-          <w:sz w:val="24"/>
-          <w:szCs w:val="24"/>
-        </w:rPr>
-        <w:t>Typescript</w:t>
-      </w:r>
-      <w:proofErr w:type="spellEnd"/>
-      <w:r>
-        <w:rPr>
-          <w:bCs/>
-          <w:color w:val="1A1A1A"/>
-          <w:sz w:val="24"/>
-          <w:szCs w:val="24"/>
-        </w:rPr>
-        <w:t xml:space="preserve"> | HTML | CSS | </w:t>
-      </w:r>
-      <w:proofErr w:type="spellStart"/>
-      <w:r>
-        <w:rPr>
-          <w:bCs/>
-          <w:color w:val="1A1A1A"/>
-          <w:sz w:val="24"/>
-          <w:szCs w:val="24"/>
-        </w:rPr>
-        <w:t>TailwindCSS</w:t>
-      </w:r>
-      <w:proofErr w:type="spellEnd"/>
-      <w:r>
-        <w:rPr>
-          <w:bCs/>
-          <w:color w:val="1A1A1A"/>
-          <w:sz w:val="24"/>
-          <w:szCs w:val="24"/>
-        </w:rPr>
-        <w:t xml:space="preserve"> | </w:t>
-      </w:r>
-      <w:proofErr w:type="spellStart"/>
-      <w:r>
-        <w:rPr>
-          <w:bCs/>
-          <w:color w:val="1A1A1A"/>
-          <w:sz w:val="24"/>
-          <w:szCs w:val="24"/>
-        </w:rPr>
-        <w:t>Shadcn</w:t>
-      </w:r>
-      <w:proofErr w:type="spellEnd"/>
-      <w:r>
-        <w:rPr>
-          <w:bCs/>
-          <w:color w:val="1A1A1A"/>
-          <w:sz w:val="24"/>
-          <w:szCs w:val="24"/>
-        </w:rPr>
-        <w:t>/ui</w:t>
-      </w:r>
-    </w:p>
-    <w:p>
-      <w:pPr>
-        <w:tabs>
-          <w:tab w:val="center" w:pos="2436"/>
-          <w:tab w:val="center" w:pos="7769"/>
-        </w:tabs>
-        <w:spacing w:after="125" w:line="265" w:lineRule="auto"/>
-        <w:ind w:left="-510" w:right="-510"/>
-        <w:rPr>
-          <w:b/>
-          <w:color w:val="1A1A1A"/>
-          <w:sz w:val="24"/>
-          <w:szCs w:val="24"/>
-        </w:rPr>
-      </w:pPr>
-      <w:r>
-        <w:rPr>
-          <w:b/>
-          <w:color w:val="1A1A1A"/>
-          <w:sz w:val="24"/>
-          <w:szCs w:val="24"/>
-        </w:rPr>
-        <w:t>Back-</w:t>
-      </w:r>
-      <w:proofErr w:type="spellStart"/>
-      <w:r>
-        <w:rPr>
-          <w:b/>
-          <w:color w:val="1A1A1A"/>
-          <w:sz w:val="24"/>
-          <w:szCs w:val="24"/>
-        </w:rPr>
-        <w:t>End</w:t>
-      </w:r>
-      <w:proofErr w:type="spellEnd"/>
-      <w:r>
-        <w:rPr>
-          <w:b/>
-          <w:color w:val="1A1A1A"/>
-          <w:sz w:val="24"/>
-          <w:szCs w:val="24"/>
-        </w:rPr>
-        <w:t xml:space="preserve">:  </w:t>
-      </w:r>
-      <w:r>
-        <w:rPr>
-          <w:bCs/>
-          <w:color w:val="1A1A1A"/>
-          <w:sz w:val="24"/>
-          <w:szCs w:val="24"/>
-        </w:rPr>
-        <w:t>Node.JS | Express |</w:t>
-      </w:r>
-      <w:r>
-        <w:rPr>
-          <w:bCs/>
-          <w:color w:val="1A1A1A"/>
-          <w:sz w:val="24"/>
-          <w:szCs w:val="24"/>
-        </w:rPr>
-        <w:t xml:space="preserve"> </w:t>
-      </w:r>
-      <w:proofErr w:type="spellStart"/>
-      <w:r>
-        <w:rPr>
-          <w:bCs/>
-          <w:color w:val="1A1A1A"/>
-          <w:sz w:val="24"/>
-          <w:szCs w:val="24"/>
-        </w:rPr>
-        <w:t>NestJS</w:t>
-      </w:r>
-      <w:proofErr w:type="spellEnd"/>
-      <w:r>
-        <w:rPr>
-          <w:bCs/>
-          <w:color w:val="1A1A1A"/>
-          <w:sz w:val="24"/>
-          <w:szCs w:val="24"/>
-        </w:rPr>
-        <w:t xml:space="preserve"> | APIs </w:t>
-      </w:r>
-      <w:proofErr w:type="spellStart"/>
-      <w:r>
-        <w:rPr>
-          <w:bCs/>
-          <w:color w:val="1A1A1A"/>
-          <w:sz w:val="24"/>
-          <w:szCs w:val="24"/>
-        </w:rPr>
-        <w:t>RESTful</w:t>
-      </w:r>
-      <w:proofErr w:type="spellEnd"/>
-      <w:r>
-        <w:rPr>
-          <w:bCs/>
-          <w:color w:val="1A1A1A"/>
-          <w:sz w:val="24"/>
-          <w:szCs w:val="24"/>
-        </w:rPr>
-        <w:t xml:space="preserve"> |</w:t>
-      </w:r>
-      <w:r>
-        <w:rPr>
-          <w:bCs/>
-          <w:color w:val="1A1A1A"/>
-          <w:sz w:val="24"/>
-          <w:szCs w:val="24"/>
-        </w:rPr>
-        <w:t xml:space="preserve"> </w:t>
-      </w:r>
-      <w:proofErr w:type="spellStart"/>
-      <w:r>
-        <w:rPr>
-          <w:bCs/>
-          <w:color w:val="1A1A1A"/>
-          <w:sz w:val="24"/>
-          <w:szCs w:val="24"/>
-        </w:rPr>
-        <w:t>Git</w:t>
-      </w:r>
-      <w:proofErr w:type="spellEnd"/>
-    </w:p>
-    <w:p>
-      <w:pPr>
-        <w:tabs>
-          <w:tab w:val="center" w:pos="2436"/>
-          <w:tab w:val="center" w:pos="7769"/>
-        </w:tabs>
-        <w:spacing w:after="125" w:line="265" w:lineRule="auto"/>
-        <w:ind w:left="-510" w:right="-510"/>
-        <w:rPr>
-          <w:b/>
-          <w:color w:val="1A1A1A"/>
-          <w:sz w:val="24"/>
-          <w:szCs w:val="24"/>
-        </w:rPr>
-      </w:pPr>
-      <w:proofErr w:type="spellStart"/>
-      <w:r>
-        <w:rPr>
-          <w:b/>
-          <w:color w:val="1A1A1A"/>
-          <w:sz w:val="24"/>
-          <w:szCs w:val="24"/>
-        </w:rPr>
-        <w:t>Database</w:t>
-      </w:r>
-      <w:proofErr w:type="spellEnd"/>
-      <w:r>
-        <w:rPr>
-          <w:b/>
-          <w:color w:val="1A1A1A"/>
-          <w:sz w:val="24"/>
-          <w:szCs w:val="24"/>
-        </w:rPr>
-        <w:t xml:space="preserve">:  </w:t>
-      </w:r>
-      <w:r>
-        <w:rPr>
-          <w:bCs/>
-          <w:color w:val="1A1A1A"/>
-          <w:sz w:val="24"/>
-          <w:szCs w:val="24"/>
-        </w:rPr>
-        <w:t>SQL | Prisma ORM | PostgreSQL</w:t>
-      </w:r>
-      <w:r>
-        <w:rPr>
-          <w:b/>
-          <w:color w:val="1A1A1A"/>
-          <w:sz w:val="24"/>
-          <w:szCs w:val="24"/>
-        </w:rPr>
-        <w:t xml:space="preserve"> </w:t>
-      </w:r>
-    </w:p>
-    <w:p>
-      <w:pPr>
-        <w:tabs>
-          <w:tab w:val="center" w:pos="2436"/>
-          <w:tab w:val="center" w:pos="7769"/>
-        </w:tabs>
-        <w:spacing w:after="125" w:line="265" w:lineRule="auto"/>
-        <w:ind w:left="-510" w:right="-510"/>
-        <w:rPr>
-          <w:rFonts w:ascii="Times New Roman" w:eastAsiaTheme="minorHAnsi" w:hAnsi="Times New Roman" w:cs="Times New Roman"/>
-          <w:color w:val="auto"/>
-          <w:sz w:val="24"/>
-          <w:szCs w:val="24"/>
-        </w:rPr>
-      </w:pPr>
-      <w:r>
-        <w:rPr>
-          <w:b/>
-          <w:color w:val="1A1A1A"/>
-          <w:sz w:val="24"/>
-          <w:szCs w:val="24"/>
-        </w:rPr>
-        <w:t xml:space="preserve">Metodologias Ágeis:  </w:t>
-      </w:r>
-      <w:r>
-        <w:rPr>
-          <w:bCs/>
-          <w:color w:val="1A1A1A"/>
-          <w:sz w:val="24"/>
-          <w:szCs w:val="24"/>
-        </w:rPr>
-        <w:t xml:space="preserve">Scrum | </w:t>
-      </w:r>
-      <w:proofErr w:type="spellStart"/>
-      <w:r>
-        <w:rPr>
-          <w:bCs/>
-          <w:color w:val="1A1A1A"/>
-          <w:sz w:val="24"/>
-          <w:szCs w:val="24"/>
-        </w:rPr>
-        <w:t>Kamban</w:t>
-      </w:r>
-      <w:proofErr w:type="spellEnd"/>
-      <w:r>
-        <w:rPr>
-          <w:rFonts w:ascii="Times New Roman" w:eastAsiaTheme="minorHAnsi" w:hAnsi="Times New Roman" w:cs="Times New Roman"/>
-          <w:color w:val="auto"/>
-          <w:sz w:val="24"/>
-          <w:szCs w:val="24"/>
-        </w:rPr>
-        <w:t xml:space="preserve"> </w:t>
-      </w:r>
-    </w:p>
-    <w:p>
-      <w:pPr>
-        <w:spacing w:line="276" w:lineRule="auto"/>
-        <w:ind w:left="-510"/>
-        <w:rPr>
-          <w:b/>
-          <w:color w:val="1A1A1A"/>
-          <w:sz w:val="24"/>
-          <w:szCs w:val="24"/>
-        </w:rPr>
-      </w:pPr>
-      <w:proofErr w:type="spellStart"/>
-      <w:r>
-        <w:rPr>
-          <w:b/>
-          <w:color w:val="1A1A1A"/>
-          <w:sz w:val="24"/>
-          <w:szCs w:val="24"/>
-        </w:rPr>
-        <w:t>Softs</w:t>
-      </w:r>
-      <w:proofErr w:type="spellEnd"/>
-      <w:r>
-        <w:rPr>
-          <w:b/>
-          <w:color w:val="1A1A1A"/>
-          <w:sz w:val="24"/>
-          <w:szCs w:val="24"/>
-        </w:rPr>
-        <w:t xml:space="preserve"> Skills:</w:t>
-      </w:r>
-      <w:r>
-        <w:rPr>
-          <w:b/>
-          <w:color w:val="1A1A1A"/>
-          <w:sz w:val="24"/>
-          <w:szCs w:val="24"/>
-        </w:rPr>
-        <w:t xml:space="preserve">  </w:t>
-      </w:r>
-      <w:r>
-        <w:rPr>
-          <w:bCs/>
-          <w:color w:val="1A1A1A"/>
-          <w:sz w:val="24"/>
-          <w:szCs w:val="24"/>
-        </w:rPr>
-        <w:t>Gestão de Tempo | Trabalho em Equipe</w:t>
-      </w:r>
-      <w:r>
-        <w:rPr>
-          <w:bCs/>
-          <w:color w:val="1A1A1A"/>
-          <w:sz w:val="24"/>
-          <w:szCs w:val="24"/>
-        </w:rPr>
-        <w:t xml:space="preserve"> |</w:t>
-      </w:r>
-      <w:r>
-        <w:rPr>
-          <w:bCs/>
-          <w:color w:val="1A1A1A"/>
-          <w:sz w:val="24"/>
-          <w:szCs w:val="24"/>
-        </w:rPr>
-        <w:t xml:space="preserve"> Adaptabilidade | Resiliência | Comunicação</w:t>
       </w:r>
     </w:p>
     <w:p>
@@ -2184,7 +1606,7 @@
           <w:ilvl w:val="0"/>
           <w:numId w:val="6"/>
         </w:numPr>
-        <w:spacing w:after="6" w:line="264" w:lineRule="auto"/>
+        <w:spacing w:after="6" w:line="480" w:lineRule="auto"/>
         <w:ind w:left="-150"/>
         <w:rPr>
           <w:sz w:val="24"/>
@@ -2219,14 +1641,18 @@
           <w:w w:val="122"/>
           <w:sz w:val="26"/>
         </w:rPr>
-        <w:lastRenderedPageBreak/>
         <w:t>ULTIMAS CERTIFICAÇÕES</w:t>
       </w:r>
     </w:p>
     <w:p>
       <w:pPr>
-        <w:spacing w:before="240" w:after="131"/>
-        <w:ind w:left="-510" w:right="-510"/>
+        <w:pStyle w:val="PargrafodaLista"/>
+        <w:numPr>
+          <w:ilvl w:val="0"/>
+          <w:numId w:val="18"/>
+        </w:numPr>
+        <w:spacing w:before="240" w:after="131" w:line="276" w:lineRule="auto"/>
+        <w:ind w:left="-150" w:right="-510"/>
         <w:rPr>
           <w:sz w:val="24"/>
           <w:szCs w:val="24"/>
@@ -2245,12 +1671,10 @@
       <w:proofErr w:type="spellEnd"/>
       <w:r>
         <w:rPr>
-          <w:b/>
-          <w:bCs/>
-          <w:sz w:val="24"/>
-          <w:szCs w:val="24"/>
-        </w:rPr>
-        <w:t xml:space="preserve"> |</w:t>
+          <w:sz w:val="24"/>
+          <w:szCs w:val="24"/>
+        </w:rPr>
+        <w:t>:</w:t>
       </w:r>
       <w:r>
         <w:rPr>
@@ -2259,79 +1683,13 @@
         </w:rPr>
         <w:t xml:space="preserve"> </w:t>
       </w:r>
-      <w:proofErr w:type="spellStart"/>
-      <w:r>
-        <w:rPr>
-          <w:sz w:val="24"/>
-          <w:szCs w:val="24"/>
-        </w:rPr>
-        <w:t>React</w:t>
-      </w:r>
-      <w:proofErr w:type="spellEnd"/>
-      <w:r>
-        <w:rPr>
-          <w:sz w:val="24"/>
-          <w:szCs w:val="24"/>
-        </w:rPr>
-        <w:t xml:space="preserve"> do zero a </w:t>
-      </w:r>
-      <w:proofErr w:type="gramStart"/>
-      <w:r>
-        <w:rPr>
-          <w:sz w:val="24"/>
-          <w:szCs w:val="24"/>
-        </w:rPr>
-        <w:t>Maestria(</w:t>
-      </w:r>
-      <w:proofErr w:type="gramEnd"/>
-      <w:r>
-        <w:rPr>
-          <w:sz w:val="24"/>
-          <w:szCs w:val="24"/>
-        </w:rPr>
-        <w:t xml:space="preserve">Node.js, </w:t>
-      </w:r>
-      <w:proofErr w:type="spellStart"/>
-      <w:r>
-        <w:rPr>
-          <w:sz w:val="24"/>
-          <w:szCs w:val="24"/>
-        </w:rPr>
-        <w:t>MongoDB</w:t>
-      </w:r>
-      <w:proofErr w:type="spellEnd"/>
-      <w:r>
-        <w:rPr>
-          <w:sz w:val="24"/>
-          <w:szCs w:val="24"/>
-        </w:rPr>
-        <w:t xml:space="preserve">, </w:t>
-      </w:r>
-      <w:proofErr w:type="spellStart"/>
-      <w:r>
-        <w:rPr>
-          <w:sz w:val="24"/>
-          <w:szCs w:val="24"/>
-        </w:rPr>
-        <w:t>Redux</w:t>
-      </w:r>
-      <w:proofErr w:type="spellEnd"/>
-      <w:r>
-        <w:rPr>
-          <w:sz w:val="24"/>
-          <w:szCs w:val="24"/>
-        </w:rPr>
-        <w:t xml:space="preserve">, </w:t>
-      </w:r>
-      <w:proofErr w:type="spellStart"/>
-      <w:r>
-        <w:rPr>
-          <w:sz w:val="24"/>
-          <w:szCs w:val="24"/>
-        </w:rPr>
-        <w:t>React</w:t>
-      </w:r>
-      <w:proofErr w:type="spellEnd"/>
+      <w:r>
+        <w:rPr>
+          <w:sz w:val="24"/>
+          <w:szCs w:val="24"/>
+        </w:rPr>
+        <w:t xml:space="preserve"> Node.js do básico ao avançado com JS e TS</w:t>
+      </w:r>
       <w:r>
         <w:rPr>
           <w:sz w:val="24"/>
@@ -2339,58 +1697,8 @@
         </w:rPr>
         <w:t xml:space="preserve"> </w:t>
       </w:r>
-      <w:proofErr w:type="spellStart"/>
-      <w:r>
-        <w:rPr>
-          <w:sz w:val="24"/>
-          <w:szCs w:val="24"/>
-        </w:rPr>
-        <w:t>Router</w:t>
-      </w:r>
-      <w:proofErr w:type="spellEnd"/>
-      <w:r>
-        <w:rPr>
-          <w:sz w:val="24"/>
-          <w:szCs w:val="24"/>
-        </w:rPr>
-        <w:t xml:space="preserve">, </w:t>
-      </w:r>
-      <w:proofErr w:type="spellStart"/>
-      <w:r>
-        <w:rPr>
-          <w:sz w:val="24"/>
-          <w:szCs w:val="24"/>
-        </w:rPr>
-        <w:t>ContextAPI</w:t>
-      </w:r>
-      <w:proofErr w:type="spellEnd"/>
-      <w:r>
-        <w:rPr>
-          <w:sz w:val="24"/>
-          <w:szCs w:val="24"/>
-        </w:rPr>
-        <w:t xml:space="preserve">, </w:t>
-      </w:r>
-      <w:proofErr w:type="spellStart"/>
-      <w:r>
-        <w:rPr>
-          <w:sz w:val="24"/>
-          <w:szCs w:val="24"/>
-        </w:rPr>
-        <w:t>Hooks</w:t>
-      </w:r>
-      <w:proofErr w:type="spellEnd"/>
-      <w:r>
-        <w:rPr>
-          <w:sz w:val="24"/>
-          <w:szCs w:val="24"/>
-        </w:rPr>
-        <w:t xml:space="preserve">, API, projetos) </w:t>
-      </w:r>
-      <w:r>
-        <w:rPr>
-          <w:b/>
-          <w:bCs/>
+      <w:r>
+        <w:rPr>
           <w:sz w:val="24"/>
           <w:szCs w:val="24"/>
         </w:rPr>
@@ -2406,8 +1714,13 @@
     </w:p>
     <w:p>
       <w:pPr>
-        <w:spacing w:before="240" w:after="131"/>
-        <w:ind w:left="-510" w:right="-510"/>
+        <w:pStyle w:val="PargrafodaLista"/>
+        <w:numPr>
+          <w:ilvl w:val="0"/>
+          <w:numId w:val="18"/>
+        </w:numPr>
+        <w:spacing w:before="240" w:after="131" w:line="276" w:lineRule="auto"/>
+        <w:ind w:left="-150" w:right="-510"/>
         <w:rPr>
           <w:sz w:val="24"/>
           <w:szCs w:val="24"/>
@@ -2426,6 +1739,17 @@
       <w:proofErr w:type="spellEnd"/>
       <w:r>
         <w:rPr>
+          <w:b/>
+          <w:bCs/>
+          <w:sz w:val="24"/>
+          <w:szCs w:val="24"/>
+        </w:rPr>
+        <w:t>:</w:t>
+      </w:r>
+      <w:r>
+        <w:rPr>
+          <w:b/>
+          <w:bCs/>
           <w:sz w:val="24"/>
           <w:szCs w:val="24"/>
         </w:rPr>
@@ -2433,24 +1757,29 @@
       </w:r>
       <w:r>
         <w:rPr>
-          <w:b/>
-          <w:bCs/>
-          <w:sz w:val="24"/>
-          <w:szCs w:val="24"/>
-        </w:rPr>
-        <w:t>|</w:t>
-      </w:r>
-      <w:r>
-        <w:rPr>
-          <w:sz w:val="24"/>
-          <w:szCs w:val="24"/>
-        </w:rPr>
-        <w:t xml:space="preserve"> Node.js do básico ao avançado com JS e TS </w:t>
-      </w:r>
-      <w:r>
-        <w:rPr>
-          <w:b/>
-          <w:bCs/>
+          <w:sz w:val="24"/>
+          <w:szCs w:val="24"/>
+        </w:rPr>
+        <w:t xml:space="preserve"> </w:t>
+      </w:r>
+      <w:proofErr w:type="spellStart"/>
+      <w:r>
+        <w:rPr>
+          <w:sz w:val="24"/>
+          <w:szCs w:val="24"/>
+        </w:rPr>
+        <w:t>React</w:t>
+      </w:r>
+      <w:proofErr w:type="spellEnd"/>
+      <w:r>
+        <w:rPr>
+          <w:sz w:val="24"/>
+          <w:szCs w:val="24"/>
+        </w:rPr>
+        <w:t xml:space="preserve"> do zero a Maestria </w:t>
+      </w:r>
+      <w:r>
+        <w:rPr>
           <w:sz w:val="24"/>
           <w:szCs w:val="24"/>
         </w:rPr>
@@ -2466,8 +1795,13 @@
     </w:p>
     <w:p>
       <w:pPr>
-        <w:spacing w:before="240" w:after="131"/>
-        <w:ind w:left="-510" w:right="-510"/>
+        <w:pStyle w:val="PargrafodaLista"/>
+        <w:numPr>
+          <w:ilvl w:val="0"/>
+          <w:numId w:val="18"/>
+        </w:numPr>
+        <w:spacing w:before="240" w:after="131" w:line="276" w:lineRule="auto"/>
+        <w:ind w:left="-150" w:right="-510"/>
         <w:rPr>
           <w:sz w:val="24"/>
           <w:szCs w:val="24"/>
@@ -2491,15 +1825,24 @@
           <w:sz w:val="24"/>
           <w:szCs w:val="24"/>
         </w:rPr>
-        <w:t xml:space="preserve"> |</w:t>
-      </w:r>
-      <w:r>
-        <w:rPr>
+        <w:t>:</w:t>
+      </w:r>
+      <w:r>
+        <w:rPr>
+          <w:b/>
+          <w:bCs/>
           <w:sz w:val="24"/>
           <w:szCs w:val="24"/>
         </w:rPr>
         <w:t xml:space="preserve"> </w:t>
       </w:r>
+      <w:r>
+        <w:rPr>
+          <w:sz w:val="24"/>
+          <w:szCs w:val="24"/>
+        </w:rPr>
+        <w:t xml:space="preserve"> </w:t>
+      </w:r>
       <w:proofErr w:type="spellStart"/>
       <w:r>
         <w:rPr>
@@ -2518,8 +1861,6 @@
       </w:r>
       <w:r>
         <w:rPr>
-          <w:b/>
-          <w:bCs/>
           <w:sz w:val="24"/>
           <w:szCs w:val="24"/>
         </w:rPr>
@@ -2535,8 +1876,13 @@
     </w:p>
     <w:p>
       <w:pPr>
-        <w:spacing w:before="240" w:after="131"/>
-        <w:ind w:left="-510" w:right="-510"/>
+        <w:pStyle w:val="PargrafodaLista"/>
+        <w:numPr>
+          <w:ilvl w:val="0"/>
+          <w:numId w:val="18"/>
+        </w:numPr>
+        <w:spacing w:before="240" w:after="131" w:line="276" w:lineRule="auto"/>
+        <w:ind w:left="-150" w:right="-510"/>
         <w:rPr>
           <w:sz w:val="24"/>
           <w:szCs w:val="24"/>
@@ -2560,14 +1906,30 @@
           <w:sz w:val="24"/>
           <w:szCs w:val="24"/>
         </w:rPr>
-        <w:t xml:space="preserve"> |</w:t>
-      </w:r>
-      <w:r>
-        <w:rPr>
-          <w:sz w:val="24"/>
-          <w:szCs w:val="24"/>
-        </w:rPr>
-        <w:t xml:space="preserve"> Programa </w:t>
+        <w:t>:</w:t>
+      </w:r>
+      <w:r>
+        <w:rPr>
+          <w:b/>
+          <w:bCs/>
+          <w:sz w:val="24"/>
+          <w:szCs w:val="24"/>
+        </w:rPr>
+        <w:t xml:space="preserve"> </w:t>
+      </w:r>
+      <w:r>
+        <w:rPr>
+          <w:sz w:val="24"/>
+          <w:szCs w:val="24"/>
+        </w:rPr>
+        <w:t xml:space="preserve"> </w:t>
+      </w:r>
+      <w:r>
+        <w:rPr>
+          <w:sz w:val="24"/>
+          <w:szCs w:val="24"/>
+        </w:rPr>
+        <w:t xml:space="preserve">Programa </w:t>
       </w:r>
       <w:proofErr w:type="spellStart"/>
       <w:r>
@@ -2587,8 +1949,6 @@
       </w:r>
       <w:r>
         <w:rPr>
-          <w:b/>
-          <w:bCs/>
           <w:sz w:val="24"/>
           <w:szCs w:val="24"/>
         </w:rPr>
@@ -2604,54 +1964,1059 @@
     </w:p>
     <w:p>
       <w:pPr>
-        <w:spacing w:before="240" w:after="131" w:line="360" w:lineRule="auto"/>
+        <w:pStyle w:val="PargrafodaLista"/>
+        <w:numPr>
+          <w:ilvl w:val="0"/>
+          <w:numId w:val="18"/>
+        </w:numPr>
+        <w:spacing w:before="240" w:after="131" w:line="276" w:lineRule="auto"/>
+        <w:ind w:left="-150" w:right="-510"/>
+        <w:rPr>
+          <w:sz w:val="24"/>
+          <w:szCs w:val="24"/>
+        </w:rPr>
+      </w:pPr>
+      <w:proofErr w:type="spellStart"/>
+      <w:r>
+        <w:rPr>
+          <w:b/>
+          <w:bCs/>
+          <w:sz w:val="24"/>
+          <w:szCs w:val="24"/>
+        </w:rPr>
+        <w:t>Alura</w:t>
+      </w:r>
+      <w:proofErr w:type="spellEnd"/>
+      <w:r>
+        <w:rPr>
+          <w:b/>
+          <w:bCs/>
+          <w:sz w:val="24"/>
+          <w:szCs w:val="24"/>
+        </w:rPr>
+        <w:t>:</w:t>
+      </w:r>
+      <w:r>
+        <w:rPr>
+          <w:b/>
+          <w:bCs/>
+          <w:sz w:val="24"/>
+          <w:szCs w:val="24"/>
+        </w:rPr>
+        <w:t xml:space="preserve"> </w:t>
+      </w:r>
+      <w:r>
+        <w:rPr>
+          <w:b/>
+          <w:bCs/>
+          <w:sz w:val="24"/>
+          <w:szCs w:val="24"/>
+        </w:rPr>
+        <w:t xml:space="preserve"> </w:t>
+      </w:r>
+      <w:r>
+        <w:rPr>
+          <w:sz w:val="24"/>
+          <w:szCs w:val="24"/>
+        </w:rPr>
+        <w:t xml:space="preserve">Grupo Boticário </w:t>
+      </w:r>
+      <w:r>
+        <w:rPr>
+          <w:sz w:val="24"/>
+          <w:szCs w:val="24"/>
+        </w:rPr>
+        <w:t>|</w:t>
+      </w:r>
+      <w:r>
+        <w:rPr>
+          <w:b/>
+          <w:bCs/>
+          <w:sz w:val="24"/>
+          <w:szCs w:val="24"/>
+        </w:rPr>
+        <w:t xml:space="preserve"> </w:t>
+      </w:r>
+      <w:r>
+        <w:rPr>
+          <w:sz w:val="24"/>
+          <w:szCs w:val="24"/>
+        </w:rPr>
+        <w:t xml:space="preserve">Formação: </w:t>
+      </w:r>
+      <w:proofErr w:type="spellStart"/>
+      <w:r>
+        <w:rPr>
+          <w:sz w:val="24"/>
+          <w:szCs w:val="24"/>
+        </w:rPr>
+        <w:t>Typescript</w:t>
+      </w:r>
+      <w:proofErr w:type="spellEnd"/>
+      <w:r>
+        <w:rPr>
+          <w:b/>
+          <w:bCs/>
+          <w:sz w:val="24"/>
+          <w:szCs w:val="24"/>
+        </w:rPr>
+        <w:t xml:space="preserve"> </w:t>
+      </w:r>
+      <w:r>
+        <w:rPr>
+          <w:sz w:val="24"/>
+          <w:szCs w:val="24"/>
+        </w:rPr>
+        <w:t>|</w:t>
+      </w:r>
+      <w:r>
+        <w:rPr>
+          <w:b/>
+          <w:bCs/>
+          <w:sz w:val="24"/>
+          <w:szCs w:val="24"/>
+        </w:rPr>
+        <w:t xml:space="preserve"> </w:t>
+      </w:r>
+      <w:r>
+        <w:rPr>
+          <w:sz w:val="24"/>
+          <w:szCs w:val="24"/>
+        </w:rPr>
+        <w:t>2022</w:t>
+      </w:r>
+    </w:p>
+    <w:p>
+      <w:pPr>
+        <w:pStyle w:val="PargrafodaLista"/>
+        <w:numPr>
+          <w:ilvl w:val="0"/>
+          <w:numId w:val="18"/>
+        </w:numPr>
+        <w:spacing w:before="240" w:after="131" w:line="276" w:lineRule="auto"/>
+        <w:ind w:left="-150" w:right="-510"/>
+        <w:rPr>
+          <w:sz w:val="24"/>
+          <w:szCs w:val="24"/>
+        </w:rPr>
+      </w:pPr>
+      <w:proofErr w:type="spellStart"/>
+      <w:r>
+        <w:rPr>
+          <w:b/>
+          <w:bCs/>
+          <w:sz w:val="24"/>
+          <w:szCs w:val="24"/>
+        </w:rPr>
+        <w:t>Alura</w:t>
+      </w:r>
+      <w:proofErr w:type="spellEnd"/>
+      <w:r>
+        <w:rPr>
+          <w:b/>
+          <w:bCs/>
+          <w:sz w:val="24"/>
+          <w:szCs w:val="24"/>
+        </w:rPr>
+        <w:t>:</w:t>
+      </w:r>
+      <w:r>
+        <w:rPr>
+          <w:b/>
+          <w:bCs/>
+          <w:sz w:val="24"/>
+          <w:szCs w:val="24"/>
+        </w:rPr>
+        <w:t xml:space="preserve"> </w:t>
+      </w:r>
+      <w:r>
+        <w:rPr>
+          <w:b/>
+          <w:bCs/>
+          <w:sz w:val="24"/>
+          <w:szCs w:val="24"/>
+        </w:rPr>
+        <w:t xml:space="preserve"> </w:t>
+      </w:r>
+      <w:r>
+        <w:rPr>
+          <w:sz w:val="24"/>
+          <w:szCs w:val="24"/>
+        </w:rPr>
+        <w:t>Programa Desenvolve 2022</w:t>
+      </w:r>
+      <w:r>
+        <w:rPr>
+          <w:b/>
+          <w:bCs/>
+          <w:sz w:val="24"/>
+          <w:szCs w:val="24"/>
+        </w:rPr>
+        <w:t xml:space="preserve"> </w:t>
+      </w:r>
+      <w:r>
+        <w:rPr>
+          <w:sz w:val="24"/>
+          <w:szCs w:val="24"/>
+        </w:rPr>
+        <w:t>|</w:t>
+      </w:r>
+      <w:r>
+        <w:rPr>
+          <w:b/>
+          <w:bCs/>
+          <w:sz w:val="24"/>
+          <w:szCs w:val="24"/>
+        </w:rPr>
+        <w:t xml:space="preserve"> </w:t>
+      </w:r>
+      <w:r>
+        <w:rPr>
+          <w:sz w:val="24"/>
+          <w:szCs w:val="24"/>
+        </w:rPr>
+        <w:t xml:space="preserve">Grupo Boticário </w:t>
+      </w:r>
+      <w:r>
+        <w:rPr>
+          <w:sz w:val="24"/>
+          <w:szCs w:val="24"/>
+        </w:rPr>
+        <w:t>|</w:t>
+      </w:r>
+      <w:r>
+        <w:rPr>
+          <w:sz w:val="24"/>
+          <w:szCs w:val="24"/>
+        </w:rPr>
+        <w:t xml:space="preserve"> Formação: Trilha Full </w:t>
+      </w:r>
+      <w:proofErr w:type="spellStart"/>
+      <w:r>
+        <w:rPr>
+          <w:sz w:val="24"/>
+          <w:szCs w:val="24"/>
+        </w:rPr>
+        <w:t>Stack</w:t>
+      </w:r>
+      <w:proofErr w:type="spellEnd"/>
+    </w:p>
+    <w:p>
+      <w:pPr>
+        <w:pStyle w:val="Ttulo1"/>
+        <w:pBdr>
+          <w:bottom w:val="single" w:sz="4" w:space="1" w:color="auto"/>
+        </w:pBdr>
+        <w:ind w:left="-500" w:right="-510"/>
+        <w:jc w:val="left"/>
+        <w:rPr>
+          <w:color w:val="auto"/>
+        </w:rPr>
+      </w:pPr>
+      <w:r>
+        <w:rPr>
+          <w:color w:val="auto"/>
+        </w:rPr>
+        <w:lastRenderedPageBreak/>
+        <w:t>PRINCIPAIS COMPETÊNCIAS</w:t>
+      </w:r>
+    </w:p>
+    <w:p>
+      <w:pPr>
+        <w:tabs>
+          <w:tab w:val="center" w:pos="2436"/>
+          <w:tab w:val="center" w:pos="7769"/>
+        </w:tabs>
+        <w:spacing w:before="240" w:line="240" w:lineRule="auto"/>
         <w:ind w:left="-510" w:right="-510"/>
         <w:rPr>
-          <w:sz w:val="24"/>
-          <w:szCs w:val="24"/>
-        </w:rPr>
-      </w:pPr>
-      <w:r>
-        <w:rPr>
           <w:b/>
           <w:bCs/>
-          <w:sz w:val="24"/>
-          <w:szCs w:val="24"/>
-        </w:rPr>
-        <w:t>Programa Desenvolve 2022 |</w:t>
-      </w:r>
-      <w:r>
-        <w:rPr>
-          <w:sz w:val="24"/>
-          <w:szCs w:val="24"/>
-        </w:rPr>
-        <w:t xml:space="preserve"> Grupo Boticário </w:t>
-      </w:r>
-      <w:r>
-        <w:rPr>
+          <w:color w:val="1A1A1A"/>
+          <w:sz w:val="21"/>
+          <w:szCs w:val="21"/>
+        </w:rPr>
+      </w:pPr>
+      <w:r>
+        <w:rPr>
+          <w:rFonts w:ascii="Segoe UI" w:hAnsi="Segoe UI" w:cs="Segoe UI"/>
           <w:b/>
           <w:bCs/>
-          <w:sz w:val="24"/>
-          <w:szCs w:val="24"/>
-        </w:rPr>
-        <w:t>|</w:t>
-      </w:r>
-      <w:r>
-        <w:rPr>
-          <w:sz w:val="24"/>
-          <w:szCs w:val="24"/>
-        </w:rPr>
-        <w:t xml:space="preserve"> Formação: Trilha Full </w:t>
+          <w:sz w:val="21"/>
+          <w:szCs w:val="21"/>
+          <w:shd w:val="clear" w:color="auto" w:fill="FFFFFF"/>
+        </w:rPr>
+        <w:t>Skills do Lado do Cliente (</w:t>
       </w:r>
       <w:proofErr w:type="spellStart"/>
       <w:r>
         <w:rPr>
-          <w:sz w:val="24"/>
-          <w:szCs w:val="24"/>
-        </w:rPr>
-        <w:t>Stack</w:t>
+          <w:rFonts w:ascii="Segoe UI" w:hAnsi="Segoe UI" w:cs="Segoe UI"/>
+          <w:b/>
+          <w:bCs/>
+          <w:sz w:val="21"/>
+          <w:szCs w:val="21"/>
+          <w:shd w:val="clear" w:color="auto" w:fill="FFFFFF"/>
+        </w:rPr>
+        <w:t>Frontend</w:t>
       </w:r>
       <w:proofErr w:type="spellEnd"/>
+      <w:r>
+        <w:rPr>
+          <w:rFonts w:ascii="Segoe UI" w:hAnsi="Segoe UI" w:cs="Segoe UI"/>
+          <w:b/>
+          <w:bCs/>
+          <w:sz w:val="21"/>
+          <w:szCs w:val="21"/>
+          <w:shd w:val="clear" w:color="auto" w:fill="FFFFFF"/>
+        </w:rPr>
+        <w:t>):</w:t>
+      </w:r>
+      <w:r>
+        <w:rPr>
+          <w:b/>
+          <w:bCs/>
+          <w:color w:val="1A1A1A"/>
+          <w:sz w:val="21"/>
+          <w:szCs w:val="21"/>
+        </w:rPr>
+        <w:t xml:space="preserve">  </w:t>
+      </w:r>
+    </w:p>
+    <w:p>
+      <w:pPr>
+        <w:pStyle w:val="PargrafodaLista"/>
+        <w:numPr>
+          <w:ilvl w:val="0"/>
+          <w:numId w:val="8"/>
+        </w:numPr>
+        <w:tabs>
+          <w:tab w:val="center" w:pos="2436"/>
+          <w:tab w:val="center" w:pos="7769"/>
+        </w:tabs>
+        <w:spacing w:after="0" w:line="276" w:lineRule="auto"/>
+        <w:ind w:left="-150" w:right="-510"/>
+        <w:rPr>
+          <w:b/>
+          <w:color w:val="1A1A1A"/>
+          <w:sz w:val="24"/>
+          <w:szCs w:val="24"/>
+        </w:rPr>
+      </w:pPr>
+      <w:proofErr w:type="spellStart"/>
+      <w:r>
+        <w:rPr>
+          <w:rFonts w:ascii="Segoe UI" w:hAnsi="Segoe UI" w:cs="Segoe UI"/>
+          <w:sz w:val="21"/>
+          <w:szCs w:val="21"/>
+          <w:shd w:val="clear" w:color="auto" w:fill="FFFFFF"/>
+        </w:rPr>
+        <w:t>React</w:t>
+      </w:r>
+      <w:proofErr w:type="spellEnd"/>
+      <w:r>
+        <w:rPr>
+          <w:rFonts w:ascii="Segoe UI" w:hAnsi="Segoe UI" w:cs="Segoe UI"/>
+          <w:sz w:val="21"/>
+          <w:szCs w:val="21"/>
+          <w:shd w:val="clear" w:color="auto" w:fill="FFFFFF"/>
+        </w:rPr>
+        <w:t>/</w:t>
+      </w:r>
+      <w:r>
+        <w:rPr>
+          <w:bCs/>
+          <w:color w:val="1A1A1A"/>
+          <w:sz w:val="24"/>
+          <w:szCs w:val="24"/>
+        </w:rPr>
+        <w:t xml:space="preserve"> </w:t>
+      </w:r>
+      <w:r>
+        <w:rPr>
+          <w:bCs/>
+          <w:color w:val="1A1A1A"/>
+          <w:sz w:val="24"/>
+          <w:szCs w:val="24"/>
+        </w:rPr>
+        <w:t>Next.JS</w:t>
+      </w:r>
+      <w:r>
+        <w:rPr>
+          <w:rFonts w:ascii="Segoe UI" w:hAnsi="Segoe UI" w:cs="Segoe UI"/>
+          <w:sz w:val="21"/>
+          <w:szCs w:val="21"/>
+          <w:shd w:val="clear" w:color="auto" w:fill="FFFFFF"/>
+        </w:rPr>
+        <w:t xml:space="preserve"> e </w:t>
+      </w:r>
+      <w:proofErr w:type="spellStart"/>
+      <w:r>
+        <w:rPr>
+          <w:rFonts w:ascii="Segoe UI" w:hAnsi="Segoe UI" w:cs="Segoe UI"/>
+          <w:sz w:val="21"/>
+          <w:szCs w:val="21"/>
+          <w:shd w:val="clear" w:color="auto" w:fill="FFFFFF"/>
+        </w:rPr>
+        <w:t>JavaScript</w:t>
+      </w:r>
+      <w:proofErr w:type="spellEnd"/>
+      <w:r>
+        <w:rPr>
+          <w:rFonts w:ascii="Segoe UI" w:hAnsi="Segoe UI" w:cs="Segoe UI"/>
+          <w:sz w:val="21"/>
+          <w:szCs w:val="21"/>
+          <w:shd w:val="clear" w:color="auto" w:fill="FFFFFF"/>
+        </w:rPr>
+        <w:t>/</w:t>
+      </w:r>
+      <w:proofErr w:type="spellStart"/>
+      <w:r>
+        <w:rPr>
+          <w:rFonts w:ascii="Segoe UI" w:hAnsi="Segoe UI" w:cs="Segoe UI"/>
+          <w:sz w:val="21"/>
+          <w:szCs w:val="21"/>
+          <w:shd w:val="clear" w:color="auto" w:fill="FFFFFF"/>
+        </w:rPr>
+        <w:t>Typescript</w:t>
+      </w:r>
+      <w:proofErr w:type="spellEnd"/>
+      <w:r>
+        <w:rPr>
+          <w:rFonts w:ascii="Segoe UI" w:hAnsi="Segoe UI" w:cs="Segoe UI"/>
+          <w:sz w:val="21"/>
+          <w:szCs w:val="21"/>
+          <w:shd w:val="clear" w:color="auto" w:fill="FFFFFF"/>
+        </w:rPr>
+        <w:t>.</w:t>
+      </w:r>
+    </w:p>
+    <w:p>
+      <w:pPr>
+        <w:pStyle w:val="PargrafodaLista"/>
+        <w:numPr>
+          <w:ilvl w:val="0"/>
+          <w:numId w:val="8"/>
+        </w:numPr>
+        <w:tabs>
+          <w:tab w:val="center" w:pos="2436"/>
+          <w:tab w:val="center" w:pos="7769"/>
+        </w:tabs>
+        <w:spacing w:line="276" w:lineRule="auto"/>
+        <w:ind w:left="-150" w:right="-510"/>
+        <w:rPr>
+          <w:b/>
+          <w:color w:val="1A1A1A"/>
+          <w:sz w:val="24"/>
+          <w:szCs w:val="24"/>
+        </w:rPr>
+      </w:pPr>
+      <w:r>
+        <w:rPr>
+          <w:rFonts w:ascii="Segoe UI" w:hAnsi="Segoe UI" w:cs="Segoe UI"/>
+          <w:sz w:val="21"/>
+          <w:szCs w:val="21"/>
+          <w:shd w:val="clear" w:color="auto" w:fill="FFFFFF"/>
+        </w:rPr>
+        <w:t>Conhecimento em UI/UX e integração de designs nas aplicações.</w:t>
+      </w:r>
+    </w:p>
+    <w:p>
+      <w:pPr>
+        <w:pStyle w:val="PargrafodaLista"/>
+        <w:numPr>
+          <w:ilvl w:val="0"/>
+          <w:numId w:val="8"/>
+        </w:numPr>
+        <w:tabs>
+          <w:tab w:val="center" w:pos="2436"/>
+          <w:tab w:val="center" w:pos="7769"/>
+        </w:tabs>
+        <w:spacing w:line="276" w:lineRule="auto"/>
+        <w:ind w:left="-150" w:right="-510"/>
+        <w:rPr>
+          <w:b/>
+          <w:color w:val="1A1A1A"/>
+          <w:sz w:val="24"/>
+          <w:szCs w:val="24"/>
+        </w:rPr>
+      </w:pPr>
+      <w:r>
+        <w:rPr>
+          <w:rFonts w:ascii="Segoe UI" w:hAnsi="Segoe UI" w:cs="Segoe UI"/>
+          <w:sz w:val="21"/>
+          <w:szCs w:val="21"/>
+          <w:shd w:val="clear" w:color="auto" w:fill="FFFFFF"/>
+        </w:rPr>
+        <w:t xml:space="preserve">Proficiência em ferramentas de gerenciamento de estado como </w:t>
+      </w:r>
+      <w:proofErr w:type="spellStart"/>
+      <w:r>
+        <w:rPr>
+          <w:rFonts w:ascii="Segoe UI" w:hAnsi="Segoe UI" w:cs="Segoe UI"/>
+          <w:sz w:val="21"/>
+          <w:szCs w:val="21"/>
+          <w:shd w:val="clear" w:color="auto" w:fill="FFFFFF"/>
+        </w:rPr>
+        <w:t>Redux</w:t>
+      </w:r>
+      <w:proofErr w:type="spellEnd"/>
+      <w:r>
+        <w:rPr>
+          <w:rFonts w:ascii="Segoe UI" w:hAnsi="Segoe UI" w:cs="Segoe UI"/>
+          <w:sz w:val="21"/>
+          <w:szCs w:val="21"/>
+          <w:shd w:val="clear" w:color="auto" w:fill="FFFFFF"/>
+        </w:rPr>
+        <w:t xml:space="preserve"> ou </w:t>
+      </w:r>
+      <w:proofErr w:type="spellStart"/>
+      <w:r>
+        <w:rPr>
+          <w:rFonts w:ascii="Segoe UI" w:hAnsi="Segoe UI" w:cs="Segoe UI"/>
+          <w:sz w:val="21"/>
+          <w:szCs w:val="21"/>
+          <w:shd w:val="clear" w:color="auto" w:fill="FFFFFF"/>
+        </w:rPr>
+        <w:t>Context</w:t>
+      </w:r>
+      <w:proofErr w:type="spellEnd"/>
+      <w:r>
+        <w:rPr>
+          <w:rFonts w:ascii="Segoe UI" w:hAnsi="Segoe UI" w:cs="Segoe UI"/>
+          <w:sz w:val="21"/>
+          <w:szCs w:val="21"/>
+          <w:shd w:val="clear" w:color="auto" w:fill="FFFFFF"/>
+        </w:rPr>
+        <w:t xml:space="preserve"> API.</w:t>
+      </w:r>
+    </w:p>
+    <w:p>
+      <w:pPr>
+        <w:pStyle w:val="PargrafodaLista"/>
+        <w:numPr>
+          <w:ilvl w:val="0"/>
+          <w:numId w:val="8"/>
+        </w:numPr>
+        <w:tabs>
+          <w:tab w:val="center" w:pos="2436"/>
+          <w:tab w:val="center" w:pos="7769"/>
+        </w:tabs>
+        <w:spacing w:line="276" w:lineRule="auto"/>
+        <w:ind w:left="-150" w:right="-510"/>
+        <w:rPr>
+          <w:b/>
+          <w:color w:val="1A1A1A"/>
+          <w:sz w:val="24"/>
+          <w:szCs w:val="24"/>
+        </w:rPr>
+      </w:pPr>
+      <w:r>
+        <w:rPr>
+          <w:bCs/>
+          <w:color w:val="1A1A1A"/>
+          <w:sz w:val="24"/>
+          <w:szCs w:val="24"/>
+        </w:rPr>
+        <w:t>HTML</w:t>
+      </w:r>
+      <w:bookmarkStart w:id="0" w:name="_Hlk168047680"/>
+      <w:r>
+        <w:rPr>
+          <w:rFonts w:ascii="Segoe UI" w:hAnsi="Segoe UI" w:cs="Segoe UI"/>
+          <w:sz w:val="21"/>
+          <w:szCs w:val="21"/>
+          <w:shd w:val="clear" w:color="auto" w:fill="FFFFFF"/>
+        </w:rPr>
+        <w:t>/</w:t>
+      </w:r>
+      <w:bookmarkEnd w:id="0"/>
+      <w:r>
+        <w:rPr>
+          <w:bCs/>
+          <w:color w:val="1A1A1A"/>
+          <w:sz w:val="24"/>
+          <w:szCs w:val="24"/>
+        </w:rPr>
+        <w:t xml:space="preserve">CSS </w:t>
+      </w:r>
+      <w:r>
+        <w:rPr>
+          <w:bCs/>
+          <w:color w:val="1A1A1A"/>
+          <w:sz w:val="24"/>
+          <w:szCs w:val="24"/>
+        </w:rPr>
+        <w:t xml:space="preserve">e ferramentas de estilização modernas, como </w:t>
+      </w:r>
+      <w:proofErr w:type="spellStart"/>
+      <w:r>
+        <w:rPr>
+          <w:bCs/>
+          <w:color w:val="1A1A1A"/>
+          <w:sz w:val="24"/>
+          <w:szCs w:val="24"/>
+        </w:rPr>
+        <w:t>TailwindCSS</w:t>
+      </w:r>
+      <w:proofErr w:type="spellEnd"/>
+      <w:r>
+        <w:rPr>
+          <w:bCs/>
+          <w:color w:val="1A1A1A"/>
+          <w:sz w:val="24"/>
+          <w:szCs w:val="24"/>
+        </w:rPr>
+        <w:t xml:space="preserve"> </w:t>
+      </w:r>
+      <w:r>
+        <w:rPr>
+          <w:bCs/>
+          <w:color w:val="1A1A1A"/>
+          <w:sz w:val="24"/>
+          <w:szCs w:val="24"/>
+        </w:rPr>
+        <w:t xml:space="preserve">e </w:t>
+      </w:r>
+      <w:proofErr w:type="spellStart"/>
+      <w:r>
+        <w:rPr>
+          <w:bCs/>
+          <w:color w:val="1A1A1A"/>
+          <w:sz w:val="24"/>
+          <w:szCs w:val="24"/>
+        </w:rPr>
+        <w:t>Shadcn</w:t>
+      </w:r>
+      <w:proofErr w:type="spellEnd"/>
+      <w:r>
+        <w:rPr>
+          <w:bCs/>
+          <w:color w:val="1A1A1A"/>
+          <w:sz w:val="24"/>
+          <w:szCs w:val="24"/>
+        </w:rPr>
+        <w:t>/ui</w:t>
+      </w:r>
+      <w:r>
+        <w:rPr>
+          <w:bCs/>
+          <w:color w:val="1A1A1A"/>
+          <w:sz w:val="24"/>
+          <w:szCs w:val="24"/>
+        </w:rPr>
+        <w:t>.</w:t>
+      </w:r>
+    </w:p>
+    <w:p>
+      <w:pPr>
+        <w:tabs>
+          <w:tab w:val="center" w:pos="2436"/>
+          <w:tab w:val="center" w:pos="7769"/>
+        </w:tabs>
+        <w:spacing w:after="125" w:line="240" w:lineRule="auto"/>
+        <w:ind w:left="-510" w:right="-510"/>
+        <w:rPr>
+          <w:b/>
+          <w:color w:val="1A1A1A"/>
+          <w:sz w:val="24"/>
+          <w:szCs w:val="24"/>
+        </w:rPr>
+      </w:pPr>
+      <w:r>
+        <w:rPr>
+          <w:rFonts w:ascii="Segoe UI" w:hAnsi="Segoe UI" w:cs="Segoe UI"/>
+          <w:b/>
+          <w:bCs/>
+          <w:sz w:val="21"/>
+          <w:szCs w:val="21"/>
+          <w:shd w:val="clear" w:color="auto" w:fill="FFFFFF"/>
+        </w:rPr>
+        <w:t>Skills do Lado do Servidor (</w:t>
+      </w:r>
+      <w:proofErr w:type="spellStart"/>
+      <w:r>
+        <w:rPr>
+          <w:rFonts w:ascii="Segoe UI" w:hAnsi="Segoe UI" w:cs="Segoe UI"/>
+          <w:b/>
+          <w:bCs/>
+          <w:sz w:val="21"/>
+          <w:szCs w:val="21"/>
+          <w:shd w:val="clear" w:color="auto" w:fill="FFFFFF"/>
+        </w:rPr>
+        <w:t>Backend</w:t>
+      </w:r>
+      <w:proofErr w:type="spellEnd"/>
+      <w:r>
+        <w:rPr>
+          <w:rFonts w:ascii="Segoe UI" w:hAnsi="Segoe UI" w:cs="Segoe UI"/>
+          <w:b/>
+          <w:bCs/>
+          <w:sz w:val="21"/>
+          <w:szCs w:val="21"/>
+          <w:shd w:val="clear" w:color="auto" w:fill="FFFFFF"/>
+        </w:rPr>
+        <w:t>)</w:t>
+      </w:r>
+      <w:r>
+        <w:rPr>
+          <w:b/>
+          <w:bCs/>
+          <w:color w:val="1A1A1A"/>
+          <w:sz w:val="24"/>
+          <w:szCs w:val="24"/>
+        </w:rPr>
+        <w:t>:</w:t>
+      </w:r>
+      <w:r>
+        <w:rPr>
+          <w:b/>
+          <w:color w:val="1A1A1A"/>
+          <w:sz w:val="24"/>
+          <w:szCs w:val="24"/>
+        </w:rPr>
+        <w:t xml:space="preserve">  </w:t>
+      </w:r>
+    </w:p>
+    <w:p>
+      <w:pPr>
+        <w:pStyle w:val="PargrafodaLista"/>
+        <w:numPr>
+          <w:ilvl w:val="0"/>
+          <w:numId w:val="9"/>
+        </w:numPr>
+        <w:tabs>
+          <w:tab w:val="center" w:pos="2436"/>
+          <w:tab w:val="center" w:pos="7769"/>
+        </w:tabs>
+        <w:spacing w:after="125" w:line="276" w:lineRule="auto"/>
+        <w:ind w:left="-150" w:right="-510"/>
+        <w:rPr>
+          <w:b/>
+          <w:color w:val="1A1A1A"/>
+          <w:sz w:val="24"/>
+          <w:szCs w:val="24"/>
+        </w:rPr>
+      </w:pPr>
+      <w:r>
+        <w:rPr>
+          <w:bCs/>
+          <w:color w:val="1A1A1A"/>
+          <w:sz w:val="24"/>
+          <w:szCs w:val="24"/>
+        </w:rPr>
+        <w:t>Node.JS</w:t>
+      </w:r>
+      <w:r>
+        <w:rPr>
+          <w:rFonts w:ascii="Segoe UI" w:hAnsi="Segoe UI" w:cs="Segoe UI"/>
+          <w:sz w:val="21"/>
+          <w:szCs w:val="21"/>
+          <w:shd w:val="clear" w:color="auto" w:fill="FFFFFF"/>
+        </w:rPr>
+        <w:t>/</w:t>
+      </w:r>
+      <w:r>
+        <w:rPr>
+          <w:bCs/>
+          <w:color w:val="1A1A1A"/>
+          <w:sz w:val="24"/>
+          <w:szCs w:val="24"/>
+        </w:rPr>
+        <w:t>Express</w:t>
+      </w:r>
+      <w:r>
+        <w:rPr>
+          <w:bCs/>
+          <w:color w:val="1A1A1A"/>
+          <w:sz w:val="24"/>
+          <w:szCs w:val="24"/>
+        </w:rPr>
+        <w:t xml:space="preserve"> e </w:t>
+      </w:r>
+      <w:proofErr w:type="spellStart"/>
+      <w:r>
+        <w:rPr>
+          <w:bCs/>
+          <w:color w:val="1A1A1A"/>
+          <w:sz w:val="24"/>
+          <w:szCs w:val="24"/>
+        </w:rPr>
+        <w:t>NestJS</w:t>
+      </w:r>
+      <w:proofErr w:type="spellEnd"/>
+      <w:r>
+        <w:rPr>
+          <w:bCs/>
+          <w:color w:val="1A1A1A"/>
+          <w:sz w:val="24"/>
+          <w:szCs w:val="24"/>
+        </w:rPr>
+        <w:t>.</w:t>
+      </w:r>
+    </w:p>
+    <w:p>
+      <w:pPr>
+        <w:pStyle w:val="PargrafodaLista"/>
+        <w:numPr>
+          <w:ilvl w:val="0"/>
+          <w:numId w:val="9"/>
+        </w:numPr>
+        <w:tabs>
+          <w:tab w:val="center" w:pos="2436"/>
+          <w:tab w:val="center" w:pos="7769"/>
+        </w:tabs>
+        <w:spacing w:after="125" w:line="276" w:lineRule="auto"/>
+        <w:ind w:left="-150" w:right="-510"/>
+        <w:rPr>
+          <w:b/>
+          <w:color w:val="1A1A1A"/>
+          <w:sz w:val="24"/>
+          <w:szCs w:val="24"/>
+        </w:rPr>
+      </w:pPr>
+      <w:r>
+        <w:rPr>
+          <w:rFonts w:ascii="Segoe UI" w:hAnsi="Segoe UI" w:cs="Segoe UI"/>
+          <w:sz w:val="21"/>
+          <w:szCs w:val="21"/>
+          <w:shd w:val="clear" w:color="auto" w:fill="FFFFFF"/>
+        </w:rPr>
+        <w:t xml:space="preserve">Experiência em desenvolvimento de APIs </w:t>
+      </w:r>
+      <w:proofErr w:type="spellStart"/>
+      <w:r>
+        <w:rPr>
+          <w:rFonts w:ascii="Segoe UI" w:hAnsi="Segoe UI" w:cs="Segoe UI"/>
+          <w:sz w:val="21"/>
+          <w:szCs w:val="21"/>
+          <w:shd w:val="clear" w:color="auto" w:fill="FFFFFF"/>
+        </w:rPr>
+        <w:t>RESTful</w:t>
+      </w:r>
+      <w:proofErr w:type="spellEnd"/>
+      <w:r>
+        <w:rPr>
+          <w:rFonts w:ascii="Segoe UI" w:hAnsi="Segoe UI" w:cs="Segoe UI"/>
+          <w:sz w:val="21"/>
+          <w:szCs w:val="21"/>
+          <w:shd w:val="clear" w:color="auto" w:fill="FFFFFF"/>
+        </w:rPr>
+        <w:t>.</w:t>
+      </w:r>
+    </w:p>
+    <w:p>
+      <w:pPr>
+        <w:pStyle w:val="PargrafodaLista"/>
+        <w:numPr>
+          <w:ilvl w:val="0"/>
+          <w:numId w:val="9"/>
+        </w:numPr>
+        <w:tabs>
+          <w:tab w:val="center" w:pos="2436"/>
+          <w:tab w:val="center" w:pos="7769"/>
+        </w:tabs>
+        <w:spacing w:line="276" w:lineRule="auto"/>
+        <w:ind w:left="-150" w:right="-510"/>
+        <w:rPr>
+          <w:b/>
+          <w:color w:val="1A1A1A"/>
+          <w:sz w:val="24"/>
+          <w:szCs w:val="24"/>
+        </w:rPr>
+      </w:pPr>
+      <w:r>
+        <w:rPr>
+          <w:rFonts w:ascii="Segoe UI" w:hAnsi="Segoe UI" w:cs="Segoe UI"/>
+          <w:sz w:val="21"/>
+          <w:szCs w:val="21"/>
+          <w:shd w:val="clear" w:color="auto" w:fill="FFFFFF"/>
+        </w:rPr>
+        <w:t>Implementação de sistemas de autenticação como JWT.</w:t>
+      </w:r>
+    </w:p>
+    <w:p>
+      <w:pPr>
+        <w:pStyle w:val="PargrafodaLista"/>
+        <w:numPr>
+          <w:ilvl w:val="0"/>
+          <w:numId w:val="9"/>
+        </w:numPr>
+        <w:tabs>
+          <w:tab w:val="center" w:pos="2436"/>
+          <w:tab w:val="center" w:pos="7769"/>
+        </w:tabs>
+        <w:spacing w:after="125" w:line="276" w:lineRule="auto"/>
+        <w:ind w:left="-150" w:right="-510"/>
+        <w:rPr>
+          <w:b/>
+          <w:color w:val="1A1A1A"/>
+          <w:sz w:val="24"/>
+          <w:szCs w:val="24"/>
+        </w:rPr>
+      </w:pPr>
+      <w:r>
+        <w:t>Conhecimento de bancos de dados relacionais, como PostgreSQL, junto com o Prisma ORM.</w:t>
+      </w:r>
+    </w:p>
+    <w:p>
+      <w:pPr>
+        <w:tabs>
+          <w:tab w:val="center" w:pos="2436"/>
+          <w:tab w:val="center" w:pos="7769"/>
+        </w:tabs>
+        <w:spacing w:after="125" w:line="240" w:lineRule="auto"/>
+        <w:ind w:left="-510" w:right="-510"/>
+        <w:rPr>
+          <w:rFonts w:ascii="Segoe UI" w:hAnsi="Segoe UI" w:cs="Segoe UI"/>
+          <w:b/>
+          <w:bCs/>
+          <w:sz w:val="21"/>
+          <w:szCs w:val="21"/>
+          <w:shd w:val="clear" w:color="auto" w:fill="FFFFFF"/>
+        </w:rPr>
+      </w:pPr>
+      <w:r>
+        <w:rPr>
+          <w:rFonts w:ascii="Segoe UI" w:hAnsi="Segoe UI" w:cs="Segoe UI"/>
+          <w:b/>
+          <w:bCs/>
+          <w:sz w:val="21"/>
+          <w:szCs w:val="21"/>
+          <w:shd w:val="clear" w:color="auto" w:fill="FFFFFF"/>
+        </w:rPr>
+        <w:t>Habilidades Gerais:</w:t>
+      </w:r>
+    </w:p>
+    <w:p>
+      <w:pPr>
+        <w:numPr>
+          <w:ilvl w:val="0"/>
+          <w:numId w:val="10"/>
+        </w:numPr>
+        <w:shd w:val="clear" w:color="auto" w:fill="FFFFFF"/>
+        <w:spacing w:after="100" w:afterAutospacing="1" w:line="276" w:lineRule="auto"/>
+        <w:ind w:left="-150"/>
+        <w:rPr>
+          <w:rFonts w:ascii="Segoe UI" w:eastAsia="Times New Roman" w:hAnsi="Segoe UI" w:cs="Segoe UI"/>
+          <w:color w:val="auto"/>
+          <w:sz w:val="21"/>
+          <w:szCs w:val="21"/>
+        </w:rPr>
+      </w:pPr>
+      <w:r>
+        <w:rPr>
+          <w:rFonts w:ascii="Segoe UI" w:eastAsia="Times New Roman" w:hAnsi="Segoe UI" w:cs="Segoe UI"/>
+          <w:color w:val="auto"/>
+          <w:sz w:val="21"/>
+          <w:szCs w:val="21"/>
+        </w:rPr>
+        <w:t>Trabalho em equipe e comunicação eficaz.</w:t>
+      </w:r>
+    </w:p>
+    <w:p>
+      <w:pPr>
+        <w:numPr>
+          <w:ilvl w:val="0"/>
+          <w:numId w:val="10"/>
+        </w:numPr>
+        <w:shd w:val="clear" w:color="auto" w:fill="FFFFFF"/>
+        <w:spacing w:before="100" w:beforeAutospacing="1" w:after="100" w:afterAutospacing="1" w:line="276" w:lineRule="auto"/>
+        <w:ind w:left="-150"/>
+        <w:rPr>
+          <w:rFonts w:ascii="Segoe UI" w:eastAsia="Times New Roman" w:hAnsi="Segoe UI" w:cs="Segoe UI"/>
+          <w:color w:val="auto"/>
+          <w:sz w:val="21"/>
+          <w:szCs w:val="21"/>
+        </w:rPr>
+      </w:pPr>
+      <w:r>
+        <w:rPr>
+          <w:rFonts w:ascii="Segoe UI" w:eastAsia="Times New Roman" w:hAnsi="Segoe UI" w:cs="Segoe UI"/>
+          <w:color w:val="auto"/>
+          <w:sz w:val="21"/>
+          <w:szCs w:val="21"/>
+        </w:rPr>
+        <w:t>Flexibilidade e adaptabilidade.</w:t>
+      </w:r>
+    </w:p>
+    <w:p>
+      <w:pPr>
+        <w:numPr>
+          <w:ilvl w:val="0"/>
+          <w:numId w:val="10"/>
+        </w:numPr>
+        <w:shd w:val="clear" w:color="auto" w:fill="FFFFFF"/>
+        <w:spacing w:before="100" w:beforeAutospacing="1" w:after="100" w:afterAutospacing="1" w:line="276" w:lineRule="auto"/>
+        <w:ind w:left="-150"/>
+        <w:rPr>
+          <w:rFonts w:ascii="Segoe UI" w:eastAsia="Times New Roman" w:hAnsi="Segoe UI" w:cs="Segoe UI"/>
+          <w:color w:val="auto"/>
+          <w:sz w:val="21"/>
+          <w:szCs w:val="21"/>
+        </w:rPr>
+      </w:pPr>
+      <w:r>
+        <w:rPr>
+          <w:rFonts w:ascii="Segoe UI" w:eastAsia="Times New Roman" w:hAnsi="Segoe UI" w:cs="Segoe UI"/>
+          <w:color w:val="auto"/>
+          <w:sz w:val="21"/>
+          <w:szCs w:val="21"/>
+        </w:rPr>
+        <w:t>Autogerenciamento e pensamento crítico.</w:t>
+      </w:r>
+    </w:p>
+    <w:p>
+      <w:pPr>
+        <w:numPr>
+          <w:ilvl w:val="0"/>
+          <w:numId w:val="10"/>
+        </w:numPr>
+        <w:shd w:val="clear" w:color="auto" w:fill="FFFFFF"/>
+        <w:spacing w:before="100" w:beforeAutospacing="1" w:after="100" w:afterAutospacing="1" w:line="276" w:lineRule="auto"/>
+        <w:ind w:left="-150"/>
+        <w:rPr>
+          <w:rFonts w:ascii="Segoe UI" w:eastAsia="Times New Roman" w:hAnsi="Segoe UI" w:cs="Segoe UI"/>
+          <w:color w:val="auto"/>
+          <w:sz w:val="21"/>
+          <w:szCs w:val="21"/>
+        </w:rPr>
+      </w:pPr>
+      <w:r>
+        <w:rPr>
+          <w:rFonts w:ascii="Segoe UI" w:eastAsia="Times New Roman" w:hAnsi="Segoe UI" w:cs="Segoe UI"/>
+          <w:color w:val="auto"/>
+          <w:sz w:val="21"/>
+          <w:szCs w:val="21"/>
+        </w:rPr>
+        <w:t>Curiosidade e vontade de aprender.</w:t>
+      </w:r>
+    </w:p>
+    <w:p>
+      <w:pPr>
+        <w:numPr>
+          <w:ilvl w:val="0"/>
+          <w:numId w:val="10"/>
+        </w:numPr>
+        <w:shd w:val="clear" w:color="auto" w:fill="FFFFFF"/>
+        <w:spacing w:before="100" w:beforeAutospacing="1" w:after="100" w:afterAutospacing="1" w:line="240" w:lineRule="auto"/>
+        <w:ind w:left="-150"/>
+        <w:rPr>
+          <w:rFonts w:ascii="Segoe UI" w:eastAsia="Times New Roman" w:hAnsi="Segoe UI" w:cs="Segoe UI"/>
+          <w:color w:val="auto"/>
+          <w:sz w:val="21"/>
+          <w:szCs w:val="21"/>
+        </w:rPr>
+      </w:pPr>
+      <w:r>
+        <w:rPr>
+          <w:rFonts w:ascii="Segoe UI" w:eastAsia="Times New Roman" w:hAnsi="Segoe UI" w:cs="Segoe UI"/>
+          <w:color w:val="auto"/>
+          <w:sz w:val="21"/>
+          <w:szCs w:val="21"/>
+        </w:rPr>
+        <w:t>Habilidade de resolução de problemas.</w:t>
+      </w:r>
     </w:p>
     <w:p>
       <w:pPr>
@@ -2825,7 +3190,13 @@
     </w:p>
     <w:p>
       <w:pPr>
-        <w:ind w:left="-510"/>
+        <w:pStyle w:val="PargrafodaLista"/>
+        <w:numPr>
+          <w:ilvl w:val="0"/>
+          <w:numId w:val="21"/>
+        </w:numPr>
+        <w:spacing w:line="276" w:lineRule="auto"/>
+        <w:ind w:left="-150"/>
         <w:rPr>
           <w:sz w:val="24"/>
           <w:szCs w:val="24"/>
@@ -2838,14 +3209,7 @@
           <w:sz w:val="24"/>
           <w:szCs w:val="24"/>
         </w:rPr>
-        <w:t>Casa Pio Calçados LTDA |</w:t>
-      </w:r>
-      <w:r>
-        <w:rPr>
-          <w:sz w:val="24"/>
-          <w:szCs w:val="24"/>
-        </w:rPr>
-        <w:t xml:space="preserve"> Fortaleza </w:t>
+        <w:t>Casa Pio Calçados LTDA</w:t>
       </w:r>
       <w:r>
         <w:rPr>
@@ -2854,35 +3218,89 @@
           <w:sz w:val="24"/>
           <w:szCs w:val="24"/>
         </w:rPr>
-        <w:t>|</w:t>
-      </w:r>
-      <w:r>
-        <w:rPr>
+        <w:t>:</w:t>
+      </w:r>
+      <w:r>
+        <w:rPr>
+          <w:b/>
+          <w:bCs/>
           <w:sz w:val="24"/>
           <w:szCs w:val="24"/>
         </w:rPr>
         <w:t xml:space="preserve"> </w:t>
       </w:r>
-      <w:proofErr w:type="gramStart"/>
-      <w:r>
-        <w:rPr>
-          <w:sz w:val="24"/>
-          <w:szCs w:val="24"/>
-        </w:rPr>
-        <w:t>Outubro</w:t>
-      </w:r>
-      <w:proofErr w:type="gramEnd"/>
-      <w:r>
-        <w:rPr>
-          <w:sz w:val="24"/>
-          <w:szCs w:val="24"/>
-        </w:rPr>
-        <w:t xml:space="preserve"> 2016 - Janeiro 2023</w:t>
+      <w:r>
+        <w:rPr>
+          <w:sz w:val="24"/>
+          <w:szCs w:val="24"/>
+        </w:rPr>
+        <w:t xml:space="preserve"> Fortaleza</w:t>
+      </w:r>
+      <w:r>
+        <w:rPr>
+          <w:sz w:val="24"/>
+          <w:szCs w:val="24"/>
+        </w:rPr>
+        <w:t xml:space="preserve"> </w:t>
+      </w:r>
+      <w:r>
+        <w:rPr>
+          <w:sz w:val="24"/>
+          <w:szCs w:val="24"/>
+        </w:rPr>
+        <w:t>10</w:t>
+      </w:r>
+      <w:r>
+        <w:rPr>
+          <w:rFonts w:ascii="Segoe UI" w:hAnsi="Segoe UI" w:cs="Segoe UI"/>
+          <w:sz w:val="21"/>
+          <w:szCs w:val="21"/>
+          <w:shd w:val="clear" w:color="auto" w:fill="FFFFFF"/>
+        </w:rPr>
+        <w:t>/</w:t>
+      </w:r>
+      <w:r>
+        <w:rPr>
+          <w:sz w:val="24"/>
+          <w:szCs w:val="24"/>
+        </w:rPr>
+        <w:t>2016</w:t>
+      </w:r>
+      <w:r>
+        <w:rPr>
+          <w:rFonts w:ascii="Segoe UI" w:hAnsi="Segoe UI" w:cs="Segoe UI"/>
+          <w:sz w:val="21"/>
+          <w:szCs w:val="21"/>
+          <w:shd w:val="clear" w:color="auto" w:fill="FFFFFF"/>
+        </w:rPr>
+        <w:t xml:space="preserve"> - 01</w:t>
+      </w:r>
+      <w:r>
+        <w:rPr>
+          <w:rFonts w:ascii="Segoe UI" w:hAnsi="Segoe UI" w:cs="Segoe UI"/>
+          <w:sz w:val="21"/>
+          <w:szCs w:val="21"/>
+          <w:shd w:val="clear" w:color="auto" w:fill="FFFFFF"/>
+        </w:rPr>
+        <w:t>/</w:t>
+      </w:r>
+      <w:r>
+        <w:rPr>
+          <w:sz w:val="24"/>
+          <w:szCs w:val="24"/>
+        </w:rPr>
+        <w:t>2023</w:t>
       </w:r>
     </w:p>
     <w:p>
       <w:pPr>
-        <w:ind w:left="-510"/>
+        <w:pStyle w:val="PargrafodaLista"/>
+        <w:numPr>
+          <w:ilvl w:val="0"/>
+          <w:numId w:val="21"/>
+        </w:numPr>
+        <w:spacing w:line="276" w:lineRule="auto"/>
+        <w:ind w:left="-150"/>
         <w:rPr>
           <w:sz w:val="24"/>
           <w:szCs w:val="24"/>
@@ -2895,7 +3313,25 @@
           <w:sz w:val="24"/>
           <w:szCs w:val="24"/>
         </w:rPr>
-        <w:t>R Milet Comercio de Calçados LTDA |</w:t>
+        <w:t>R Milet Comercio de Calçados LTDA</w:t>
+      </w:r>
+      <w:r>
+        <w:rPr>
+          <w:b/>
+          <w:bCs/>
+          <w:sz w:val="24"/>
+          <w:szCs w:val="24"/>
+        </w:rPr>
+        <w:t>:</w:t>
+      </w:r>
+      <w:r>
+        <w:rPr>
+          <w:b/>
+          <w:bCs/>
+          <w:sz w:val="24"/>
+          <w:szCs w:val="24"/>
+        </w:rPr>
+        <w:t xml:space="preserve"> </w:t>
       </w:r>
       <w:r>
         <w:rPr>
@@ -2906,40 +3342,60 @@
       </w:r>
       <w:r>
         <w:rPr>
-          <w:b/>
-          <w:bCs/>
-          <w:sz w:val="24"/>
-          <w:szCs w:val="24"/>
-        </w:rPr>
-        <w:t>|</w:t>
-      </w:r>
-      <w:r>
-        <w:rPr>
-          <w:sz w:val="24"/>
-          <w:szCs w:val="24"/>
-        </w:rPr>
-        <w:t xml:space="preserve"> </w:t>
-      </w:r>
-      <w:proofErr w:type="gramStart"/>
-      <w:r>
-        <w:rPr>
-          <w:sz w:val="24"/>
-          <w:szCs w:val="24"/>
-        </w:rPr>
-        <w:t>Outubro</w:t>
-      </w:r>
-      <w:proofErr w:type="gramEnd"/>
-      <w:r>
-        <w:rPr>
-          <w:sz w:val="24"/>
-          <w:szCs w:val="24"/>
-        </w:rPr>
-        <w:t xml:space="preserve"> 2012 - Abril 2016</w:t>
+          <w:sz w:val="24"/>
+          <w:szCs w:val="24"/>
+        </w:rPr>
+        <w:t>10</w:t>
+      </w:r>
+      <w:r>
+        <w:rPr>
+          <w:rFonts w:ascii="Segoe UI" w:hAnsi="Segoe UI" w:cs="Segoe UI"/>
+          <w:sz w:val="21"/>
+          <w:szCs w:val="21"/>
+          <w:shd w:val="clear" w:color="auto" w:fill="FFFFFF"/>
+        </w:rPr>
+        <w:t>/</w:t>
+      </w:r>
+      <w:r>
+        <w:rPr>
+          <w:sz w:val="24"/>
+          <w:szCs w:val="24"/>
+        </w:rPr>
+        <w:t xml:space="preserve">2012 - </w:t>
+      </w:r>
+      <w:r>
+        <w:rPr>
+          <w:sz w:val="24"/>
+          <w:szCs w:val="24"/>
+        </w:rPr>
+        <w:t>04</w:t>
+      </w:r>
+      <w:r>
+        <w:rPr>
+          <w:rFonts w:ascii="Segoe UI" w:hAnsi="Segoe UI" w:cs="Segoe UI"/>
+          <w:sz w:val="21"/>
+          <w:szCs w:val="21"/>
+          <w:shd w:val="clear" w:color="auto" w:fill="FFFFFF"/>
+        </w:rPr>
+        <w:t>/</w:t>
+      </w:r>
+      <w:r>
+        <w:rPr>
+          <w:sz w:val="24"/>
+          <w:szCs w:val="24"/>
+        </w:rPr>
+        <w:t>2016</w:t>
       </w:r>
     </w:p>
     <w:p>
       <w:pPr>
-        <w:ind w:left="-510"/>
+        <w:pStyle w:val="PargrafodaLista"/>
+        <w:numPr>
+          <w:ilvl w:val="0"/>
+          <w:numId w:val="21"/>
+        </w:numPr>
+        <w:spacing w:line="276" w:lineRule="auto"/>
+        <w:ind w:left="-150"/>
         <w:rPr>
           <w:sz w:val="24"/>
           <w:szCs w:val="24"/>
@@ -2952,14 +3408,7 @@
           <w:sz w:val="24"/>
           <w:szCs w:val="24"/>
         </w:rPr>
-        <w:t>Lojas Esquisita LTDA |</w:t>
-      </w:r>
-      <w:r>
-        <w:rPr>
-          <w:sz w:val="24"/>
-          <w:szCs w:val="24"/>
-        </w:rPr>
-        <w:t xml:space="preserve"> Fortaleza </w:t>
+        <w:t>Lojas Esquisita LTDA</w:t>
       </w:r>
       <w:r>
         <w:rPr>
@@ -2968,7 +3417,7 @@
           <w:sz w:val="24"/>
           <w:szCs w:val="24"/>
         </w:rPr>
-        <w:t>|</w:t>
+        <w:t>:</w:t>
       </w:r>
       <w:r>
         <w:rPr>
@@ -2977,27 +3426,90 @@
         </w:rPr>
         <w:t xml:space="preserve"> </w:t>
       </w:r>
-      <w:proofErr w:type="gramStart"/>
-      <w:r>
-        <w:rPr>
-          <w:sz w:val="24"/>
-          <w:szCs w:val="24"/>
-        </w:rPr>
-        <w:t>Setembro</w:t>
-      </w:r>
-      <w:proofErr w:type="gramEnd"/>
-      <w:r>
-        <w:rPr>
-          <w:sz w:val="24"/>
-          <w:szCs w:val="24"/>
-        </w:rPr>
-        <w:t xml:space="preserve"> 2009 - Março 2011</w:t>
+      <w:r>
+        <w:rPr>
+          <w:sz w:val="24"/>
+          <w:szCs w:val="24"/>
+        </w:rPr>
+        <w:t xml:space="preserve"> </w:t>
+      </w:r>
+      <w:r>
+        <w:rPr>
+          <w:sz w:val="24"/>
+          <w:szCs w:val="24"/>
+        </w:rPr>
+        <w:t>Fortaleza</w:t>
+      </w:r>
+      <w:r>
+        <w:rPr>
+          <w:sz w:val="24"/>
+          <w:szCs w:val="24"/>
+        </w:rPr>
+        <w:t xml:space="preserve"> </w:t>
+      </w:r>
+      <w:r>
+        <w:rPr>
+          <w:sz w:val="24"/>
+          <w:szCs w:val="24"/>
+        </w:rPr>
+        <w:t>09</w:t>
+      </w:r>
+      <w:r>
+        <w:rPr>
+          <w:rFonts w:ascii="Segoe UI" w:hAnsi="Segoe UI" w:cs="Segoe UI"/>
+          <w:sz w:val="21"/>
+          <w:szCs w:val="21"/>
+          <w:shd w:val="clear" w:color="auto" w:fill="FFFFFF"/>
+        </w:rPr>
+        <w:t>/</w:t>
+      </w:r>
+      <w:r>
+        <w:rPr>
+          <w:sz w:val="24"/>
+          <w:szCs w:val="24"/>
+        </w:rPr>
+        <w:t>2009 -</w:t>
+      </w:r>
+      <w:r>
+        <w:rPr>
+          <w:sz w:val="24"/>
+          <w:szCs w:val="24"/>
+        </w:rPr>
+        <w:t xml:space="preserve"> </w:t>
+      </w:r>
+      <w:r>
+        <w:rPr>
+          <w:sz w:val="24"/>
+          <w:szCs w:val="24"/>
+        </w:rPr>
+        <w:t>03</w:t>
+      </w:r>
+      <w:r>
+        <w:rPr>
+          <w:rFonts w:ascii="Segoe UI" w:hAnsi="Segoe UI" w:cs="Segoe UI"/>
+          <w:sz w:val="21"/>
+          <w:szCs w:val="21"/>
+          <w:shd w:val="clear" w:color="auto" w:fill="FFFFFF"/>
+        </w:rPr>
+        <w:t>/</w:t>
+      </w:r>
+      <w:r>
+        <w:rPr>
+          <w:sz w:val="24"/>
+          <w:szCs w:val="24"/>
+        </w:rPr>
+        <w:t>2011</w:t>
       </w:r>
     </w:p>
     <w:p>
       <w:pPr>
+        <w:pStyle w:val="PargrafodaLista"/>
+        <w:numPr>
+          <w:ilvl w:val="0"/>
+          <w:numId w:val="21"/>
+        </w:numPr>
         <w:spacing w:before="240" w:line="276" w:lineRule="auto"/>
-        <w:ind w:left="-510"/>
+        <w:ind w:left="-150"/>
         <w:rPr>
           <w:sz w:val="24"/>
           <w:szCs w:val="24"/>
@@ -3021,7 +3533,16 @@
           <w:sz w:val="24"/>
           <w:szCs w:val="24"/>
         </w:rPr>
-        <w:t xml:space="preserve"> Pires Abreu |</w:t>
+        <w:t xml:space="preserve"> Pires Abreu</w:t>
+      </w:r>
+      <w:r>
+        <w:rPr>
+          <w:b/>
+          <w:bCs/>
+          <w:sz w:val="24"/>
+          <w:szCs w:val="24"/>
+        </w:rPr>
+        <w:t>:</w:t>
       </w:r>
       <w:r>
         <w:rPr>
@@ -3034,6 +3555,13 @@
         <w:rPr>
           <w:sz w:val="24"/>
           <w:szCs w:val="24"/>
+        </w:rPr>
+        <w:t xml:space="preserve"> </w:t>
+      </w:r>
+      <w:r>
+        <w:rPr>
+          <w:sz w:val="24"/>
+          <w:szCs w:val="24"/>
           <w:u w:val="single"/>
         </w:rPr>
         <w:t>Fortaleza</w:t>
@@ -3047,12 +3575,26 @@
       </w:r>
       <w:r>
         <w:rPr>
-          <w:b/>
-          <w:bCs/>
-          <w:sz w:val="24"/>
-          <w:szCs w:val="24"/>
-        </w:rPr>
-        <w:t>|</w:t>
+          <w:sz w:val="24"/>
+          <w:szCs w:val="24"/>
+        </w:rPr>
+        <w:t>11</w:t>
+      </w:r>
+      <w:r>
+        <w:rPr>
+          <w:rFonts w:ascii="Segoe UI" w:hAnsi="Segoe UI" w:cs="Segoe UI"/>
+          <w:sz w:val="21"/>
+          <w:szCs w:val="21"/>
+          <w:shd w:val="clear" w:color="auto" w:fill="FFFFFF"/>
+        </w:rPr>
+        <w:t>/</w:t>
+      </w:r>
+      <w:r>
+        <w:rPr>
+          <w:sz w:val="24"/>
+          <w:szCs w:val="24"/>
+        </w:rPr>
+        <w:t>2006 -</w:t>
       </w:r>
       <w:r>
         <w:rPr>
@@ -3061,21 +3603,28 @@
         </w:rPr>
         <w:t xml:space="preserve"> </w:t>
       </w:r>
-      <w:proofErr w:type="gramStart"/>
-      <w:r>
-        <w:rPr>
-          <w:sz w:val="24"/>
-          <w:szCs w:val="24"/>
-        </w:rPr>
-        <w:t>Novembro</w:t>
-      </w:r>
-      <w:proofErr w:type="gramEnd"/>
-      <w:r>
-        <w:rPr>
-          <w:sz w:val="24"/>
-          <w:szCs w:val="24"/>
-        </w:rPr>
-        <w:t xml:space="preserve"> 2006 - Fevereiro 2009</w:t>
+      <w:r>
+        <w:rPr>
+          <w:sz w:val="24"/>
+          <w:szCs w:val="24"/>
+        </w:rPr>
+        <w:t>02</w:t>
+      </w:r>
+      <w:r>
+        <w:rPr>
+          <w:rFonts w:ascii="Segoe UI" w:hAnsi="Segoe UI" w:cs="Segoe UI"/>
+          <w:sz w:val="21"/>
+          <w:szCs w:val="21"/>
+          <w:shd w:val="clear" w:color="auto" w:fill="FFFFFF"/>
+        </w:rPr>
+        <w:t>/</w:t>
+      </w:r>
+      <w:r>
+        <w:rPr>
+          <w:sz w:val="24"/>
+          <w:szCs w:val="24"/>
+        </w:rPr>
+        <w:t>2009</w:t>
       </w:r>
     </w:p>
     <w:p>
@@ -3106,6 +3655,8 @@
           <w:ilvl w:val="0"/>
           <w:numId w:val="7"/>
         </w:numPr>
+        <w:spacing w:before="240"/>
+        <w:ind w:left="-150"/>
         <w:rPr>
           <w:sz w:val="24"/>
           <w:szCs w:val="24"/>
@@ -3126,9 +3677,11 @@
           <w:ilvl w:val="0"/>
           <w:numId w:val="7"/>
         </w:numPr>
-        <w:rPr>
-          <w:sz w:val="24"/>
-          <w:szCs w:val="24"/>
+        <w:spacing w:before="240"/>
+        <w:ind w:left="-150"/>
+        <w:rPr>
+          <w:sz w:val="4"/>
+          <w:szCs w:val="4"/>
         </w:rPr>
       </w:pPr>
       <w:r>
@@ -3141,7 +3694,8 @@
     </w:p>
     <w:p>
       <w:pPr>
-        <w:ind w:left="-510"/>
+        <w:pStyle w:val="PargrafodaLista"/>
+        <w:ind w:left="210"/>
         <w:rPr>
           <w:sz w:val="24"/>
           <w:szCs w:val="24"/>
@@ -3150,206 +3704,13 @@
     </w:p>
     <w:p>
       <w:pPr>
-        <w:spacing w:before="240" w:after="131"/>
-        <w:ind w:left="-510" w:right="-510"/>
-        <w:rPr>
-          <w:sz w:val="24"/>
-          <w:szCs w:val="24"/>
-        </w:rPr>
-      </w:pPr>
-    </w:p>
-    <w:p>
-      <w:pPr>
-        <w:spacing w:before="240" w:after="131"/>
-        <w:ind w:left="-510" w:right="-510"/>
-        <w:rPr>
-          <w:sz w:val="24"/>
-          <w:szCs w:val="24"/>
-        </w:rPr>
-      </w:pPr>
-    </w:p>
-    <w:p>
-      <w:pPr>
-        <w:spacing w:before="240" w:after="131"/>
-        <w:ind w:left="-510" w:right="-510"/>
-        <w:rPr>
-          <w:sz w:val="24"/>
-          <w:szCs w:val="24"/>
-        </w:rPr>
-      </w:pPr>
-    </w:p>
-    <w:p>
-      <w:pPr>
-        <w:spacing w:before="240" w:after="131"/>
-        <w:ind w:left="-510" w:right="-510"/>
-        <w:rPr>
-          <w:sz w:val="24"/>
-          <w:szCs w:val="24"/>
-        </w:rPr>
-      </w:pPr>
-    </w:p>
-    <w:p>
-      <w:pPr>
-        <w:spacing w:after="68"/>
-        <w:ind w:left="-500" w:hanging="10"/>
-        <w:rPr>
-          <w:color w:val="auto"/>
-        </w:rPr>
-      </w:pPr>
-    </w:p>
-    <w:p/>
-    <w:p>
-      <w:pPr>
-        <w:spacing w:after="288" w:line="480" w:lineRule="auto"/>
-        <w:ind w:left="-510"/>
-        <w:rPr>
-          <w:color w:val="1A1A1A"/>
-          <w:sz w:val="23"/>
-        </w:rPr>
-      </w:pPr>
-    </w:p>
-    <w:p>
-      <w:pPr>
-        <w:tabs>
-          <w:tab w:val="center" w:pos="2442"/>
-          <w:tab w:val="center" w:pos="8293"/>
-        </w:tabs>
-        <w:spacing w:after="506" w:line="265" w:lineRule="auto"/>
-        <w:ind w:left="-510"/>
-      </w:pPr>
-    </w:p>
-    <w:p>
-      <w:pPr>
-        <w:tabs>
-          <w:tab w:val="center" w:pos="2436"/>
-          <w:tab w:val="center" w:pos="7769"/>
-        </w:tabs>
-        <w:spacing w:after="125" w:line="265" w:lineRule="auto"/>
-        <w:ind w:left="-510" w:right="-510"/>
-        <w:rPr>
-          <w:rFonts w:ascii="Times New Roman" w:eastAsiaTheme="minorHAnsi" w:hAnsi="Times New Roman" w:cs="Times New Roman"/>
-          <w:color w:val="auto"/>
-          <w:sz w:val="24"/>
-          <w:szCs w:val="24"/>
-        </w:rPr>
-      </w:pPr>
-    </w:p>
-    <w:p>
-      <w:pPr>
-        <w:tabs>
-          <w:tab w:val="center" w:pos="2436"/>
-          <w:tab w:val="center" w:pos="7769"/>
-        </w:tabs>
-        <w:spacing w:after="125" w:line="265" w:lineRule="auto"/>
-        <w:ind w:left="-510" w:right="-510"/>
-        <w:rPr>
-          <w:rFonts w:ascii="Times New Roman" w:eastAsiaTheme="minorHAnsi" w:hAnsi="Times New Roman" w:cs="Times New Roman"/>
-          <w:color w:val="auto"/>
-          <w:sz w:val="24"/>
-          <w:szCs w:val="24"/>
-        </w:rPr>
-      </w:pPr>
-    </w:p>
-    <w:p>
-      <w:pPr>
-        <w:tabs>
-          <w:tab w:val="center" w:pos="2436"/>
-          <w:tab w:val="center" w:pos="7769"/>
-        </w:tabs>
-        <w:spacing w:after="125" w:line="265" w:lineRule="auto"/>
-        <w:ind w:left="-510" w:right="-510"/>
-        <w:rPr>
-          <w:b/>
-          <w:color w:val="1A1A1A"/>
-          <w:sz w:val="24"/>
-          <w:szCs w:val="24"/>
-        </w:rPr>
-      </w:pPr>
-    </w:p>
-    <w:p>
-      <w:pPr>
-        <w:tabs>
-          <w:tab w:val="center" w:pos="2436"/>
-          <w:tab w:val="center" w:pos="7769"/>
-        </w:tabs>
-        <w:spacing w:after="125" w:line="265" w:lineRule="auto"/>
-        <w:ind w:left="-510"/>
-        <w:rPr>
-          <w:sz w:val="24"/>
-          <w:szCs w:val="24"/>
-        </w:rPr>
-      </w:pPr>
-      <w:r>
-        <w:rPr>
-          <w:b/>
-          <w:color w:val="1A1A1A"/>
-          <w:sz w:val="24"/>
-          <w:szCs w:val="24"/>
-        </w:rPr>
-        <w:tab/>
-        <w:t xml:space="preserve"> </w:t>
-      </w:r>
-    </w:p>
-    <w:p>
-      <w:pPr>
-        <w:tabs>
-          <w:tab w:val="center" w:pos="2608"/>
-          <w:tab w:val="center" w:pos="8107"/>
-        </w:tabs>
-        <w:spacing w:after="125" w:line="265" w:lineRule="auto"/>
-        <w:ind w:left="-510"/>
-      </w:pPr>
-      <w:r>
-        <w:rPr>
-          <w:b/>
-          <w:color w:val="1A1A1A"/>
-          <w:sz w:val="24"/>
-          <w:szCs w:val="24"/>
-        </w:rPr>
-        <w:tab/>
-      </w:r>
-    </w:p>
-    <w:p>
-      <w:pPr>
-        <w:tabs>
-          <w:tab w:val="center" w:pos="2492"/>
-          <w:tab w:val="center" w:pos="8130"/>
-        </w:tabs>
-        <w:spacing w:after="125" w:line="265" w:lineRule="auto"/>
-        <w:ind w:left="-510"/>
-      </w:pPr>
-      <w:r>
-        <w:rPr>
-          <w:b/>
-          <w:color w:val="1A1A1A"/>
-        </w:rPr>
-        <w:tab/>
-      </w:r>
-    </w:p>
-    <w:p>
-      <w:pPr>
-        <w:tabs>
-          <w:tab w:val="center" w:pos="2442"/>
-          <w:tab w:val="center" w:pos="8293"/>
-        </w:tabs>
-        <w:spacing w:after="506" w:line="265" w:lineRule="auto"/>
-        <w:ind w:left="-340"/>
-        <w:rPr>
-          <w:b/>
-          <w:color w:val="1A1A1A"/>
-          <w:u w:val="single"/>
-        </w:rPr>
-      </w:pPr>
-      <w:r>
-        <w:tab/>
-      </w:r>
-      <w:r>
-        <w:rPr>
-          <w:b/>
-          <w:color w:val="1A1A1A"/>
-        </w:rPr>
-        <w:tab/>
-      </w:r>
+        <w:pStyle w:val="PargrafodaLista"/>
+        <w:ind w:left="210"/>
+        <w:rPr>
+          <w:sz w:val="24"/>
+          <w:szCs w:val="24"/>
+        </w:rPr>
+      </w:pPr>
     </w:p>
     <w:sectPr>
       <w:pgSz w:w="11906" w:h="16838"/>
@@ -3527,6 +3888,681 @@
     </w:lvl>
   </w:abstractNum>
   <w:abstractNum w:abstractNumId="1" w15:restartNumberingAfterBreak="0">
+    <w:nsid w:val="1841354D"/>
+    <w:multiLevelType w:val="multilevel"/>
+    <w:tmpl w:val="1A768FA4"/>
+    <w:lvl w:ilvl="0">
+      <w:start w:val="1"/>
+      <w:numFmt w:val="bullet"/>
+      <w:lvlText w:val=""/>
+      <w:lvlJc w:val="left"/>
+      <w:pPr>
+        <w:tabs>
+          <w:tab w:val="num" w:pos="720"/>
+        </w:tabs>
+        <w:ind w:left="720" w:hanging="360"/>
+      </w:pPr>
+      <w:rPr>
+        <w:rFonts w:ascii="Symbol" w:hAnsi="Symbol" w:hint="default"/>
+        <w:sz w:val="20"/>
+      </w:rPr>
+    </w:lvl>
+    <w:lvl w:ilvl="1" w:tentative="1">
+      <w:start w:val="1"/>
+      <w:numFmt w:val="bullet"/>
+      <w:lvlText w:val=""/>
+      <w:lvlJc w:val="left"/>
+      <w:pPr>
+        <w:tabs>
+          <w:tab w:val="num" w:pos="1440"/>
+        </w:tabs>
+        <w:ind w:left="1440" w:hanging="360"/>
+      </w:pPr>
+      <w:rPr>
+        <w:rFonts w:ascii="Symbol" w:hAnsi="Symbol" w:hint="default"/>
+        <w:sz w:val="20"/>
+      </w:rPr>
+    </w:lvl>
+    <w:lvl w:ilvl="2" w:tentative="1">
+      <w:start w:val="1"/>
+      <w:numFmt w:val="bullet"/>
+      <w:lvlText w:val=""/>
+      <w:lvlJc w:val="left"/>
+      <w:pPr>
+        <w:tabs>
+          <w:tab w:val="num" w:pos="2160"/>
+        </w:tabs>
+        <w:ind w:left="2160" w:hanging="360"/>
+      </w:pPr>
+      <w:rPr>
+        <w:rFonts w:ascii="Symbol" w:hAnsi="Symbol" w:hint="default"/>
+        <w:sz w:val="20"/>
+      </w:rPr>
+    </w:lvl>
+    <w:lvl w:ilvl="3" w:tentative="1">
+      <w:start w:val="1"/>
+      <w:numFmt w:val="bullet"/>
+      <w:lvlText w:val=""/>
+      <w:lvlJc w:val="left"/>
+      <w:pPr>
+        <w:tabs>
+          <w:tab w:val="num" w:pos="2880"/>
+        </w:tabs>
+        <w:ind w:left="2880" w:hanging="360"/>
+      </w:pPr>
+      <w:rPr>
+        <w:rFonts w:ascii="Symbol" w:hAnsi="Symbol" w:hint="default"/>
+        <w:sz w:val="20"/>
+      </w:rPr>
+    </w:lvl>
+    <w:lvl w:ilvl="4" w:tentative="1">
+      <w:start w:val="1"/>
+      <w:numFmt w:val="bullet"/>
+      <w:lvlText w:val=""/>
+      <w:lvlJc w:val="left"/>
+      <w:pPr>
+        <w:tabs>
+          <w:tab w:val="num" w:pos="3600"/>
+        </w:tabs>
+        <w:ind w:left="3600" w:hanging="360"/>
+      </w:pPr>
+      <w:rPr>
+        <w:rFonts w:ascii="Symbol" w:hAnsi="Symbol" w:hint="default"/>
+        <w:sz w:val="20"/>
+      </w:rPr>
+    </w:lvl>
+    <w:lvl w:ilvl="5" w:tentative="1">
+      <w:start w:val="1"/>
+      <w:numFmt w:val="bullet"/>
+      <w:lvlText w:val=""/>
+      <w:lvlJc w:val="left"/>
+      <w:pPr>
+        <w:tabs>
+          <w:tab w:val="num" w:pos="4320"/>
+        </w:tabs>
+        <w:ind w:left="4320" w:hanging="360"/>
+      </w:pPr>
+      <w:rPr>
+        <w:rFonts w:ascii="Symbol" w:hAnsi="Symbol" w:hint="default"/>
+        <w:sz w:val="20"/>
+      </w:rPr>
+    </w:lvl>
+    <w:lvl w:ilvl="6" w:tentative="1">
+      <w:start w:val="1"/>
+      <w:numFmt w:val="bullet"/>
+      <w:lvlText w:val=""/>
+      <w:lvlJc w:val="left"/>
+      <w:pPr>
+        <w:tabs>
+          <w:tab w:val="num" w:pos="5040"/>
+        </w:tabs>
+        <w:ind w:left="5040" w:hanging="360"/>
+      </w:pPr>
+      <w:rPr>
+        <w:rFonts w:ascii="Symbol" w:hAnsi="Symbol" w:hint="default"/>
+        <w:sz w:val="20"/>
+      </w:rPr>
+    </w:lvl>
+    <w:lvl w:ilvl="7" w:tentative="1">
+      <w:start w:val="1"/>
+      <w:numFmt w:val="bullet"/>
+      <w:lvlText w:val=""/>
+      <w:lvlJc w:val="left"/>
+      <w:pPr>
+        <w:tabs>
+          <w:tab w:val="num" w:pos="5760"/>
+        </w:tabs>
+        <w:ind w:left="5760" w:hanging="360"/>
+      </w:pPr>
+      <w:rPr>
+        <w:rFonts w:ascii="Symbol" w:hAnsi="Symbol" w:hint="default"/>
+        <w:sz w:val="20"/>
+      </w:rPr>
+    </w:lvl>
+    <w:lvl w:ilvl="8" w:tentative="1">
+      <w:start w:val="1"/>
+      <w:numFmt w:val="bullet"/>
+      <w:lvlText w:val=""/>
+      <w:lvlJc w:val="left"/>
+      <w:pPr>
+        <w:tabs>
+          <w:tab w:val="num" w:pos="6480"/>
+        </w:tabs>
+        <w:ind w:left="6480" w:hanging="360"/>
+      </w:pPr>
+      <w:rPr>
+        <w:rFonts w:ascii="Symbol" w:hAnsi="Symbol" w:hint="default"/>
+        <w:sz w:val="20"/>
+      </w:rPr>
+    </w:lvl>
+  </w:abstractNum>
+  <w:abstractNum w:abstractNumId="2" w15:restartNumberingAfterBreak="0">
+    <w:nsid w:val="1B111A1A"/>
+    <w:multiLevelType w:val="multilevel"/>
+    <w:tmpl w:val="03A4245E"/>
+    <w:lvl w:ilvl="0">
+      <w:start w:val="1"/>
+      <w:numFmt w:val="bullet"/>
+      <w:lvlText w:val=""/>
+      <w:lvlJc w:val="left"/>
+      <w:pPr>
+        <w:tabs>
+          <w:tab w:val="num" w:pos="720"/>
+        </w:tabs>
+        <w:ind w:left="720" w:hanging="360"/>
+      </w:pPr>
+      <w:rPr>
+        <w:rFonts w:ascii="Symbol" w:hAnsi="Symbol" w:hint="default"/>
+        <w:sz w:val="20"/>
+      </w:rPr>
+    </w:lvl>
+    <w:lvl w:ilvl="1" w:tentative="1">
+      <w:start w:val="1"/>
+      <w:numFmt w:val="bullet"/>
+      <w:lvlText w:val=""/>
+      <w:lvlJc w:val="left"/>
+      <w:pPr>
+        <w:tabs>
+          <w:tab w:val="num" w:pos="1440"/>
+        </w:tabs>
+        <w:ind w:left="1440" w:hanging="360"/>
+      </w:pPr>
+      <w:rPr>
+        <w:rFonts w:ascii="Symbol" w:hAnsi="Symbol" w:hint="default"/>
+        <w:sz w:val="20"/>
+      </w:rPr>
+    </w:lvl>
+    <w:lvl w:ilvl="2" w:tentative="1">
+      <w:start w:val="1"/>
+      <w:numFmt w:val="bullet"/>
+      <w:lvlText w:val=""/>
+      <w:lvlJc w:val="left"/>
+      <w:pPr>
+        <w:tabs>
+          <w:tab w:val="num" w:pos="2160"/>
+        </w:tabs>
+        <w:ind w:left="2160" w:hanging="360"/>
+      </w:pPr>
+      <w:rPr>
+        <w:rFonts w:ascii="Symbol" w:hAnsi="Symbol" w:hint="default"/>
+        <w:sz w:val="20"/>
+      </w:rPr>
+    </w:lvl>
+    <w:lvl w:ilvl="3" w:tentative="1">
+      <w:start w:val="1"/>
+      <w:numFmt w:val="bullet"/>
+      <w:lvlText w:val=""/>
+      <w:lvlJc w:val="left"/>
+      <w:pPr>
+        <w:tabs>
+          <w:tab w:val="num" w:pos="2880"/>
+        </w:tabs>
+        <w:ind w:left="2880" w:hanging="360"/>
+      </w:pPr>
+      <w:rPr>
+        <w:rFonts w:ascii="Symbol" w:hAnsi="Symbol" w:hint="default"/>
+        <w:sz w:val="20"/>
+      </w:rPr>
+    </w:lvl>
+    <w:lvl w:ilvl="4" w:tentative="1">
+      <w:start w:val="1"/>
+      <w:numFmt w:val="bullet"/>
+      <w:lvlText w:val=""/>
+      <w:lvlJc w:val="left"/>
+      <w:pPr>
+        <w:tabs>
+          <w:tab w:val="num" w:pos="3600"/>
+        </w:tabs>
+        <w:ind w:left="3600" w:hanging="360"/>
+      </w:pPr>
+      <w:rPr>
+        <w:rFonts w:ascii="Symbol" w:hAnsi="Symbol" w:hint="default"/>
+        <w:sz w:val="20"/>
+      </w:rPr>
+    </w:lvl>
+    <w:lvl w:ilvl="5" w:tentative="1">
+      <w:start w:val="1"/>
+      <w:numFmt w:val="bullet"/>
+      <w:lvlText w:val=""/>
+      <w:lvlJc w:val="left"/>
+      <w:pPr>
+        <w:tabs>
+          <w:tab w:val="num" w:pos="4320"/>
+        </w:tabs>
+        <w:ind w:left="4320" w:hanging="360"/>
+      </w:pPr>
+      <w:rPr>
+        <w:rFonts w:ascii="Symbol" w:hAnsi="Symbol" w:hint="default"/>
+        <w:sz w:val="20"/>
+      </w:rPr>
+    </w:lvl>
+    <w:lvl w:ilvl="6" w:tentative="1">
+      <w:start w:val="1"/>
+      <w:numFmt w:val="bullet"/>
+      <w:lvlText w:val=""/>
+      <w:lvlJc w:val="left"/>
+      <w:pPr>
+        <w:tabs>
+          <w:tab w:val="num" w:pos="5040"/>
+        </w:tabs>
+        <w:ind w:left="5040" w:hanging="360"/>
+      </w:pPr>
+      <w:rPr>
+        <w:rFonts w:ascii="Symbol" w:hAnsi="Symbol" w:hint="default"/>
+        <w:sz w:val="20"/>
+      </w:rPr>
+    </w:lvl>
+    <w:lvl w:ilvl="7" w:tentative="1">
+      <w:start w:val="1"/>
+      <w:numFmt w:val="bullet"/>
+      <w:lvlText w:val=""/>
+      <w:lvlJc w:val="left"/>
+      <w:pPr>
+        <w:tabs>
+          <w:tab w:val="num" w:pos="5760"/>
+        </w:tabs>
+        <w:ind w:left="5760" w:hanging="360"/>
+      </w:pPr>
+      <w:rPr>
+        <w:rFonts w:ascii="Symbol" w:hAnsi="Symbol" w:hint="default"/>
+        <w:sz w:val="20"/>
+      </w:rPr>
+    </w:lvl>
+    <w:lvl w:ilvl="8" w:tentative="1">
+      <w:start w:val="1"/>
+      <w:numFmt w:val="bullet"/>
+      <w:lvlText w:val=""/>
+      <w:lvlJc w:val="left"/>
+      <w:pPr>
+        <w:tabs>
+          <w:tab w:val="num" w:pos="6480"/>
+        </w:tabs>
+        <w:ind w:left="6480" w:hanging="360"/>
+      </w:pPr>
+      <w:rPr>
+        <w:rFonts w:ascii="Symbol" w:hAnsi="Symbol" w:hint="default"/>
+        <w:sz w:val="20"/>
+      </w:rPr>
+    </w:lvl>
+  </w:abstractNum>
+  <w:abstractNum w:abstractNumId="3" w15:restartNumberingAfterBreak="0">
+    <w:nsid w:val="1BB80A5A"/>
+    <w:multiLevelType w:val="hybridMultilevel"/>
+    <w:tmpl w:val="8CC856B6"/>
+    <w:lvl w:ilvl="0" w:tplc="04160001">
+      <w:start w:val="1"/>
+      <w:numFmt w:val="bullet"/>
+      <w:lvlText w:val=""/>
+      <w:lvlJc w:val="left"/>
+      <w:pPr>
+        <w:ind w:left="210" w:hanging="360"/>
+      </w:pPr>
+      <w:rPr>
+        <w:rFonts w:ascii="Symbol" w:hAnsi="Symbol" w:hint="default"/>
+      </w:rPr>
+    </w:lvl>
+    <w:lvl w:ilvl="1" w:tplc="04160003" w:tentative="1">
+      <w:start w:val="1"/>
+      <w:numFmt w:val="bullet"/>
+      <w:lvlText w:val="o"/>
+      <w:lvlJc w:val="left"/>
+      <w:pPr>
+        <w:ind w:left="930" w:hanging="360"/>
+      </w:pPr>
+      <w:rPr>
+        <w:rFonts w:ascii="Courier New" w:hAnsi="Courier New" w:cs="Courier New" w:hint="default"/>
+      </w:rPr>
+    </w:lvl>
+    <w:lvl w:ilvl="2" w:tplc="04160005" w:tentative="1">
+      <w:start w:val="1"/>
+      <w:numFmt w:val="bullet"/>
+      <w:lvlText w:val=""/>
+      <w:lvlJc w:val="left"/>
+      <w:pPr>
+        <w:ind w:left="1650" w:hanging="360"/>
+      </w:pPr>
+      <w:rPr>
+        <w:rFonts w:ascii="Wingdings" w:hAnsi="Wingdings" w:hint="default"/>
+      </w:rPr>
+    </w:lvl>
+    <w:lvl w:ilvl="3" w:tplc="04160001" w:tentative="1">
+      <w:start w:val="1"/>
+      <w:numFmt w:val="bullet"/>
+      <w:lvlText w:val=""/>
+      <w:lvlJc w:val="left"/>
+      <w:pPr>
+        <w:ind w:left="2370" w:hanging="360"/>
+      </w:pPr>
+      <w:rPr>
+        <w:rFonts w:ascii="Symbol" w:hAnsi="Symbol" w:hint="default"/>
+      </w:rPr>
+    </w:lvl>
+    <w:lvl w:ilvl="4" w:tplc="04160003" w:tentative="1">
+      <w:start w:val="1"/>
+      <w:numFmt w:val="bullet"/>
+      <w:lvlText w:val="o"/>
+      <w:lvlJc w:val="left"/>
+      <w:pPr>
+        <w:ind w:left="3090" w:hanging="360"/>
+      </w:pPr>
+      <w:rPr>
+        <w:rFonts w:ascii="Courier New" w:hAnsi="Courier New" w:cs="Courier New" w:hint="default"/>
+      </w:rPr>
+    </w:lvl>
+    <w:lvl w:ilvl="5" w:tplc="04160005" w:tentative="1">
+      <w:start w:val="1"/>
+      <w:numFmt w:val="bullet"/>
+      <w:lvlText w:val=""/>
+      <w:lvlJc w:val="left"/>
+      <w:pPr>
+        <w:ind w:left="3810" w:hanging="360"/>
+      </w:pPr>
+      <w:rPr>
+        <w:rFonts w:ascii="Wingdings" w:hAnsi="Wingdings" w:hint="default"/>
+      </w:rPr>
+    </w:lvl>
+    <w:lvl w:ilvl="6" w:tplc="04160001" w:tentative="1">
+      <w:start w:val="1"/>
+      <w:numFmt w:val="bullet"/>
+      <w:lvlText w:val=""/>
+      <w:lvlJc w:val="left"/>
+      <w:pPr>
+        <w:ind w:left="4530" w:hanging="360"/>
+      </w:pPr>
+      <w:rPr>
+        <w:rFonts w:ascii="Symbol" w:hAnsi="Symbol" w:hint="default"/>
+      </w:rPr>
+    </w:lvl>
+    <w:lvl w:ilvl="7" w:tplc="04160003" w:tentative="1">
+      <w:start w:val="1"/>
+      <w:numFmt w:val="bullet"/>
+      <w:lvlText w:val="o"/>
+      <w:lvlJc w:val="left"/>
+      <w:pPr>
+        <w:ind w:left="5250" w:hanging="360"/>
+      </w:pPr>
+      <w:rPr>
+        <w:rFonts w:ascii="Courier New" w:hAnsi="Courier New" w:cs="Courier New" w:hint="default"/>
+      </w:rPr>
+    </w:lvl>
+    <w:lvl w:ilvl="8" w:tplc="04160005" w:tentative="1">
+      <w:start w:val="1"/>
+      <w:numFmt w:val="bullet"/>
+      <w:lvlText w:val=""/>
+      <w:lvlJc w:val="left"/>
+      <w:pPr>
+        <w:ind w:left="5970" w:hanging="360"/>
+      </w:pPr>
+      <w:rPr>
+        <w:rFonts w:ascii="Wingdings" w:hAnsi="Wingdings" w:hint="default"/>
+      </w:rPr>
+    </w:lvl>
+  </w:abstractNum>
+  <w:abstractNum w:abstractNumId="4" w15:restartNumberingAfterBreak="0">
+    <w:nsid w:val="219B70CD"/>
+    <w:multiLevelType w:val="hybridMultilevel"/>
+    <w:tmpl w:val="280E132E"/>
+    <w:lvl w:ilvl="0" w:tplc="3AAEAD2E">
+      <w:start w:val="1"/>
+      <w:numFmt w:val="bullet"/>
+      <w:lvlText w:val=""/>
+      <w:lvlJc w:val="left"/>
+      <w:pPr>
+        <w:ind w:left="360" w:hanging="360"/>
+      </w:pPr>
+      <w:rPr>
+        <w:rFonts w:ascii="Symbol" w:hAnsi="Symbol" w:hint="default"/>
+        <w:sz w:val="24"/>
+        <w:szCs w:val="24"/>
+      </w:rPr>
+    </w:lvl>
+    <w:lvl w:ilvl="1" w:tplc="04160003" w:tentative="1">
+      <w:start w:val="1"/>
+      <w:numFmt w:val="bullet"/>
+      <w:lvlText w:val="o"/>
+      <w:lvlJc w:val="left"/>
+      <w:pPr>
+        <w:ind w:left="1590" w:hanging="360"/>
+      </w:pPr>
+      <w:rPr>
+        <w:rFonts w:ascii="Courier New" w:hAnsi="Courier New" w:cs="Courier New" w:hint="default"/>
+      </w:rPr>
+    </w:lvl>
+    <w:lvl w:ilvl="2" w:tplc="04160005" w:tentative="1">
+      <w:start w:val="1"/>
+      <w:numFmt w:val="bullet"/>
+      <w:lvlText w:val=""/>
+      <w:lvlJc w:val="left"/>
+      <w:pPr>
+        <w:ind w:left="2310" w:hanging="360"/>
+      </w:pPr>
+      <w:rPr>
+        <w:rFonts w:ascii="Wingdings" w:hAnsi="Wingdings" w:hint="default"/>
+      </w:rPr>
+    </w:lvl>
+    <w:lvl w:ilvl="3" w:tplc="04160001" w:tentative="1">
+      <w:start w:val="1"/>
+      <w:numFmt w:val="bullet"/>
+      <w:lvlText w:val=""/>
+      <w:lvlJc w:val="left"/>
+      <w:pPr>
+        <w:ind w:left="3030" w:hanging="360"/>
+      </w:pPr>
+      <w:rPr>
+        <w:rFonts w:ascii="Symbol" w:hAnsi="Symbol" w:hint="default"/>
+      </w:rPr>
+    </w:lvl>
+    <w:lvl w:ilvl="4" w:tplc="04160003" w:tentative="1">
+      <w:start w:val="1"/>
+      <w:numFmt w:val="bullet"/>
+      <w:lvlText w:val="o"/>
+      <w:lvlJc w:val="left"/>
+      <w:pPr>
+        <w:ind w:left="3750" w:hanging="360"/>
+      </w:pPr>
+      <w:rPr>
+        <w:rFonts w:ascii="Courier New" w:hAnsi="Courier New" w:cs="Courier New" w:hint="default"/>
+      </w:rPr>
+    </w:lvl>
+    <w:lvl w:ilvl="5" w:tplc="04160005" w:tentative="1">
+      <w:start w:val="1"/>
+      <w:numFmt w:val="bullet"/>
+      <w:lvlText w:val=""/>
+      <w:lvlJc w:val="left"/>
+      <w:pPr>
+        <w:ind w:left="4470" w:hanging="360"/>
+      </w:pPr>
+      <w:rPr>
+        <w:rFonts w:ascii="Wingdings" w:hAnsi="Wingdings" w:hint="default"/>
+      </w:rPr>
+    </w:lvl>
+    <w:lvl w:ilvl="6" w:tplc="04160001" w:tentative="1">
+      <w:start w:val="1"/>
+      <w:numFmt w:val="bullet"/>
+      <w:lvlText w:val=""/>
+      <w:lvlJc w:val="left"/>
+      <w:pPr>
+        <w:ind w:left="5190" w:hanging="360"/>
+      </w:pPr>
+      <w:rPr>
+        <w:rFonts w:ascii="Symbol" w:hAnsi="Symbol" w:hint="default"/>
+      </w:rPr>
+    </w:lvl>
+    <w:lvl w:ilvl="7" w:tplc="04160003" w:tentative="1">
+      <w:start w:val="1"/>
+      <w:numFmt w:val="bullet"/>
+      <w:lvlText w:val="o"/>
+      <w:lvlJc w:val="left"/>
+      <w:pPr>
+        <w:ind w:left="5910" w:hanging="360"/>
+      </w:pPr>
+      <w:rPr>
+        <w:rFonts w:ascii="Courier New" w:hAnsi="Courier New" w:cs="Courier New" w:hint="default"/>
+      </w:rPr>
+    </w:lvl>
+    <w:lvl w:ilvl="8" w:tplc="04160005" w:tentative="1">
+      <w:start w:val="1"/>
+      <w:numFmt w:val="bullet"/>
+      <w:lvlText w:val=""/>
+      <w:lvlJc w:val="left"/>
+      <w:pPr>
+        <w:ind w:left="6630" w:hanging="360"/>
+      </w:pPr>
+      <w:rPr>
+        <w:rFonts w:ascii="Wingdings" w:hAnsi="Wingdings" w:hint="default"/>
+      </w:rPr>
+    </w:lvl>
+  </w:abstractNum>
+  <w:abstractNum w:abstractNumId="5" w15:restartNumberingAfterBreak="0">
+    <w:nsid w:val="26110BDB"/>
+    <w:multiLevelType w:val="multilevel"/>
+    <w:tmpl w:val="11DEDF90"/>
+    <w:lvl w:ilvl="0">
+      <w:start w:val="1"/>
+      <w:numFmt w:val="bullet"/>
+      <w:lvlText w:val=""/>
+      <w:lvlJc w:val="left"/>
+      <w:pPr>
+        <w:tabs>
+          <w:tab w:val="num" w:pos="720"/>
+        </w:tabs>
+        <w:ind w:left="720" w:hanging="360"/>
+      </w:pPr>
+      <w:rPr>
+        <w:rFonts w:ascii="Symbol" w:hAnsi="Symbol" w:hint="default"/>
+        <w:sz w:val="20"/>
+      </w:rPr>
+    </w:lvl>
+    <w:lvl w:ilvl="1" w:tentative="1">
+      <w:start w:val="1"/>
+      <w:numFmt w:val="bullet"/>
+      <w:lvlText w:val=""/>
+      <w:lvlJc w:val="left"/>
+      <w:pPr>
+        <w:tabs>
+          <w:tab w:val="num" w:pos="1440"/>
+        </w:tabs>
+        <w:ind w:left="1440" w:hanging="360"/>
+      </w:pPr>
+      <w:rPr>
+        <w:rFonts w:ascii="Symbol" w:hAnsi="Symbol" w:hint="default"/>
+        <w:sz w:val="20"/>
+      </w:rPr>
+    </w:lvl>
+    <w:lvl w:ilvl="2" w:tentative="1">
+      <w:start w:val="1"/>
+      <w:numFmt w:val="bullet"/>
+      <w:lvlText w:val=""/>
+      <w:lvlJc w:val="left"/>
+      <w:pPr>
+        <w:tabs>
+          <w:tab w:val="num" w:pos="2160"/>
+        </w:tabs>
+        <w:ind w:left="2160" w:hanging="360"/>
+      </w:pPr>
+      <w:rPr>
+        <w:rFonts w:ascii="Symbol" w:hAnsi="Symbol" w:hint="default"/>
+        <w:sz w:val="20"/>
+      </w:rPr>
+    </w:lvl>
+    <w:lvl w:ilvl="3" w:tentative="1">
+      <w:start w:val="1"/>
+      <w:numFmt w:val="bullet"/>
+      <w:lvlText w:val=""/>
+      <w:lvlJc w:val="left"/>
+      <w:pPr>
+        <w:tabs>
+          <w:tab w:val="num" w:pos="2880"/>
+        </w:tabs>
+        <w:ind w:left="2880" w:hanging="360"/>
+      </w:pPr>
+      <w:rPr>
+        <w:rFonts w:ascii="Symbol" w:hAnsi="Symbol" w:hint="default"/>
+        <w:sz w:val="20"/>
+      </w:rPr>
+    </w:lvl>
+    <w:lvl w:ilvl="4" w:tentative="1">
+      <w:start w:val="1"/>
+      <w:numFmt w:val="bullet"/>
+      <w:lvlText w:val=""/>
+      <w:lvlJc w:val="left"/>
+      <w:pPr>
+        <w:tabs>
+          <w:tab w:val="num" w:pos="3600"/>
+        </w:tabs>
+        <w:ind w:left="3600" w:hanging="360"/>
+      </w:pPr>
+      <w:rPr>
+        <w:rFonts w:ascii="Symbol" w:hAnsi="Symbol" w:hint="default"/>
+        <w:sz w:val="20"/>
+      </w:rPr>
+    </w:lvl>
+    <w:lvl w:ilvl="5" w:tentative="1">
+      <w:start w:val="1"/>
+      <w:numFmt w:val="bullet"/>
+      <w:lvlText w:val=""/>
+      <w:lvlJc w:val="left"/>
+      <w:pPr>
+        <w:tabs>
+          <w:tab w:val="num" w:pos="4320"/>
+        </w:tabs>
+        <w:ind w:left="4320" w:hanging="360"/>
+      </w:pPr>
+      <w:rPr>
+        <w:rFonts w:ascii="Symbol" w:hAnsi="Symbol" w:hint="default"/>
+        <w:sz w:val="20"/>
+      </w:rPr>
+    </w:lvl>
+    <w:lvl w:ilvl="6" w:tentative="1">
+      <w:start w:val="1"/>
+      <w:numFmt w:val="bullet"/>
+      <w:lvlText w:val=""/>
+      <w:lvlJc w:val="left"/>
+      <w:pPr>
+        <w:tabs>
+          <w:tab w:val="num" w:pos="5040"/>
+        </w:tabs>
+        <w:ind w:left="5040" w:hanging="360"/>
+      </w:pPr>
+      <w:rPr>
+        <w:rFonts w:ascii="Symbol" w:hAnsi="Symbol" w:hint="default"/>
+        <w:sz w:val="20"/>
+      </w:rPr>
+    </w:lvl>
+    <w:lvl w:ilvl="7" w:tentative="1">
+      <w:start w:val="1"/>
+      <w:numFmt w:val="bullet"/>
+      <w:lvlText w:val=""/>
+      <w:lvlJc w:val="left"/>
+      <w:pPr>
+        <w:tabs>
+          <w:tab w:val="num" w:pos="5760"/>
+        </w:tabs>
+        <w:ind w:left="5760" w:hanging="360"/>
+      </w:pPr>
+      <w:rPr>
+        <w:rFonts w:ascii="Symbol" w:hAnsi="Symbol" w:hint="default"/>
+        <w:sz w:val="20"/>
+      </w:rPr>
+    </w:lvl>
+    <w:lvl w:ilvl="8" w:tentative="1">
+      <w:start w:val="1"/>
+      <w:numFmt w:val="bullet"/>
+      <w:lvlText w:val=""/>
+      <w:lvlJc w:val="left"/>
+      <w:pPr>
+        <w:tabs>
+          <w:tab w:val="num" w:pos="6480"/>
+        </w:tabs>
+        <w:ind w:left="6480" w:hanging="360"/>
+      </w:pPr>
+      <w:rPr>
+        <w:rFonts w:ascii="Symbol" w:hAnsi="Symbol" w:hint="default"/>
+        <w:sz w:val="20"/>
+      </w:rPr>
+    </w:lvl>
+  </w:abstractNum>
+  <w:abstractNum w:abstractNumId="6" w15:restartNumberingAfterBreak="0">
     <w:nsid w:val="363E1D86"/>
     <w:multiLevelType w:val="hybridMultilevel"/>
     <w:tmpl w:val="AB8A5170"/>
@@ -3639,10 +4675,800 @@
       </w:rPr>
     </w:lvl>
   </w:abstractNum>
-  <w:abstractNum w:abstractNumId="2" w15:restartNumberingAfterBreak="0">
+  <w:abstractNum w:abstractNumId="7" w15:restartNumberingAfterBreak="0">
+    <w:nsid w:val="369F4172"/>
+    <w:multiLevelType w:val="multilevel"/>
+    <w:tmpl w:val="D1D6C036"/>
+    <w:lvl w:ilvl="0">
+      <w:start w:val="1"/>
+      <w:numFmt w:val="bullet"/>
+      <w:lvlText w:val=""/>
+      <w:lvlJc w:val="left"/>
+      <w:pPr>
+        <w:tabs>
+          <w:tab w:val="num" w:pos="720"/>
+        </w:tabs>
+        <w:ind w:left="720" w:hanging="360"/>
+      </w:pPr>
+      <w:rPr>
+        <w:rFonts w:ascii="Symbol" w:hAnsi="Symbol" w:hint="default"/>
+        <w:sz w:val="20"/>
+      </w:rPr>
+    </w:lvl>
+    <w:lvl w:ilvl="1" w:tentative="1">
+      <w:start w:val="1"/>
+      <w:numFmt w:val="bullet"/>
+      <w:lvlText w:val=""/>
+      <w:lvlJc w:val="left"/>
+      <w:pPr>
+        <w:tabs>
+          <w:tab w:val="num" w:pos="1440"/>
+        </w:tabs>
+        <w:ind w:left="1440" w:hanging="360"/>
+      </w:pPr>
+      <w:rPr>
+        <w:rFonts w:ascii="Symbol" w:hAnsi="Symbol" w:hint="default"/>
+        <w:sz w:val="20"/>
+      </w:rPr>
+    </w:lvl>
+    <w:lvl w:ilvl="2" w:tentative="1">
+      <w:start w:val="1"/>
+      <w:numFmt w:val="bullet"/>
+      <w:lvlText w:val=""/>
+      <w:lvlJc w:val="left"/>
+      <w:pPr>
+        <w:tabs>
+          <w:tab w:val="num" w:pos="2160"/>
+        </w:tabs>
+        <w:ind w:left="2160" w:hanging="360"/>
+      </w:pPr>
+      <w:rPr>
+        <w:rFonts w:ascii="Symbol" w:hAnsi="Symbol" w:hint="default"/>
+        <w:sz w:val="20"/>
+      </w:rPr>
+    </w:lvl>
+    <w:lvl w:ilvl="3" w:tentative="1">
+      <w:start w:val="1"/>
+      <w:numFmt w:val="bullet"/>
+      <w:lvlText w:val=""/>
+      <w:lvlJc w:val="left"/>
+      <w:pPr>
+        <w:tabs>
+          <w:tab w:val="num" w:pos="2880"/>
+        </w:tabs>
+        <w:ind w:left="2880" w:hanging="360"/>
+      </w:pPr>
+      <w:rPr>
+        <w:rFonts w:ascii="Symbol" w:hAnsi="Symbol" w:hint="default"/>
+        <w:sz w:val="20"/>
+      </w:rPr>
+    </w:lvl>
+    <w:lvl w:ilvl="4" w:tentative="1">
+      <w:start w:val="1"/>
+      <w:numFmt w:val="bullet"/>
+      <w:lvlText w:val=""/>
+      <w:lvlJc w:val="left"/>
+      <w:pPr>
+        <w:tabs>
+          <w:tab w:val="num" w:pos="3600"/>
+        </w:tabs>
+        <w:ind w:left="3600" w:hanging="360"/>
+      </w:pPr>
+      <w:rPr>
+        <w:rFonts w:ascii="Symbol" w:hAnsi="Symbol" w:hint="default"/>
+        <w:sz w:val="20"/>
+      </w:rPr>
+    </w:lvl>
+    <w:lvl w:ilvl="5" w:tentative="1">
+      <w:start w:val="1"/>
+      <w:numFmt w:val="bullet"/>
+      <w:lvlText w:val=""/>
+      <w:lvlJc w:val="left"/>
+      <w:pPr>
+        <w:tabs>
+          <w:tab w:val="num" w:pos="4320"/>
+        </w:tabs>
+        <w:ind w:left="4320" w:hanging="360"/>
+      </w:pPr>
+      <w:rPr>
+        <w:rFonts w:ascii="Symbol" w:hAnsi="Symbol" w:hint="default"/>
+        <w:sz w:val="20"/>
+      </w:rPr>
+    </w:lvl>
+    <w:lvl w:ilvl="6" w:tentative="1">
+      <w:start w:val="1"/>
+      <w:numFmt w:val="bullet"/>
+      <w:lvlText w:val=""/>
+      <w:lvlJc w:val="left"/>
+      <w:pPr>
+        <w:tabs>
+          <w:tab w:val="num" w:pos="5040"/>
+        </w:tabs>
+        <w:ind w:left="5040" w:hanging="360"/>
+      </w:pPr>
+      <w:rPr>
+        <w:rFonts w:ascii="Symbol" w:hAnsi="Symbol" w:hint="default"/>
+        <w:sz w:val="20"/>
+      </w:rPr>
+    </w:lvl>
+    <w:lvl w:ilvl="7" w:tentative="1">
+      <w:start w:val="1"/>
+      <w:numFmt w:val="bullet"/>
+      <w:lvlText w:val=""/>
+      <w:lvlJc w:val="left"/>
+      <w:pPr>
+        <w:tabs>
+          <w:tab w:val="num" w:pos="5760"/>
+        </w:tabs>
+        <w:ind w:left="5760" w:hanging="360"/>
+      </w:pPr>
+      <w:rPr>
+        <w:rFonts w:ascii="Symbol" w:hAnsi="Symbol" w:hint="default"/>
+        <w:sz w:val="20"/>
+      </w:rPr>
+    </w:lvl>
+    <w:lvl w:ilvl="8" w:tentative="1">
+      <w:start w:val="1"/>
+      <w:numFmt w:val="bullet"/>
+      <w:lvlText w:val=""/>
+      <w:lvlJc w:val="left"/>
+      <w:pPr>
+        <w:tabs>
+          <w:tab w:val="num" w:pos="6480"/>
+        </w:tabs>
+        <w:ind w:left="6480" w:hanging="360"/>
+      </w:pPr>
+      <w:rPr>
+        <w:rFonts w:ascii="Symbol" w:hAnsi="Symbol" w:hint="default"/>
+        <w:sz w:val="20"/>
+      </w:rPr>
+    </w:lvl>
+  </w:abstractNum>
+  <w:abstractNum w:abstractNumId="8" w15:restartNumberingAfterBreak="0">
+    <w:nsid w:val="3E101B43"/>
+    <w:multiLevelType w:val="multilevel"/>
+    <w:tmpl w:val="016E1B66"/>
+    <w:lvl w:ilvl="0">
+      <w:start w:val="1"/>
+      <w:numFmt w:val="bullet"/>
+      <w:lvlText w:val=""/>
+      <w:lvlJc w:val="left"/>
+      <w:pPr>
+        <w:tabs>
+          <w:tab w:val="num" w:pos="720"/>
+        </w:tabs>
+        <w:ind w:left="720" w:hanging="360"/>
+      </w:pPr>
+      <w:rPr>
+        <w:rFonts w:ascii="Symbol" w:hAnsi="Symbol" w:hint="default"/>
+        <w:sz w:val="20"/>
+      </w:rPr>
+    </w:lvl>
+    <w:lvl w:ilvl="1" w:tentative="1">
+      <w:start w:val="1"/>
+      <w:numFmt w:val="bullet"/>
+      <w:lvlText w:val=""/>
+      <w:lvlJc w:val="left"/>
+      <w:pPr>
+        <w:tabs>
+          <w:tab w:val="num" w:pos="1440"/>
+        </w:tabs>
+        <w:ind w:left="1440" w:hanging="360"/>
+      </w:pPr>
+      <w:rPr>
+        <w:rFonts w:ascii="Symbol" w:hAnsi="Symbol" w:hint="default"/>
+        <w:sz w:val="20"/>
+      </w:rPr>
+    </w:lvl>
+    <w:lvl w:ilvl="2" w:tentative="1">
+      <w:start w:val="1"/>
+      <w:numFmt w:val="bullet"/>
+      <w:lvlText w:val=""/>
+      <w:lvlJc w:val="left"/>
+      <w:pPr>
+        <w:tabs>
+          <w:tab w:val="num" w:pos="2160"/>
+        </w:tabs>
+        <w:ind w:left="2160" w:hanging="360"/>
+      </w:pPr>
+      <w:rPr>
+        <w:rFonts w:ascii="Symbol" w:hAnsi="Symbol" w:hint="default"/>
+        <w:sz w:val="20"/>
+      </w:rPr>
+    </w:lvl>
+    <w:lvl w:ilvl="3" w:tentative="1">
+      <w:start w:val="1"/>
+      <w:numFmt w:val="bullet"/>
+      <w:lvlText w:val=""/>
+      <w:lvlJc w:val="left"/>
+      <w:pPr>
+        <w:tabs>
+          <w:tab w:val="num" w:pos="2880"/>
+        </w:tabs>
+        <w:ind w:left="2880" w:hanging="360"/>
+      </w:pPr>
+      <w:rPr>
+        <w:rFonts w:ascii="Symbol" w:hAnsi="Symbol" w:hint="default"/>
+        <w:sz w:val="20"/>
+      </w:rPr>
+    </w:lvl>
+    <w:lvl w:ilvl="4" w:tentative="1">
+      <w:start w:val="1"/>
+      <w:numFmt w:val="bullet"/>
+      <w:lvlText w:val=""/>
+      <w:lvlJc w:val="left"/>
+      <w:pPr>
+        <w:tabs>
+          <w:tab w:val="num" w:pos="3600"/>
+        </w:tabs>
+        <w:ind w:left="3600" w:hanging="360"/>
+      </w:pPr>
+      <w:rPr>
+        <w:rFonts w:ascii="Symbol" w:hAnsi="Symbol" w:hint="default"/>
+        <w:sz w:val="20"/>
+      </w:rPr>
+    </w:lvl>
+    <w:lvl w:ilvl="5" w:tentative="1">
+      <w:start w:val="1"/>
+      <w:numFmt w:val="bullet"/>
+      <w:lvlText w:val=""/>
+      <w:lvlJc w:val="left"/>
+      <w:pPr>
+        <w:tabs>
+          <w:tab w:val="num" w:pos="4320"/>
+        </w:tabs>
+        <w:ind w:left="4320" w:hanging="360"/>
+      </w:pPr>
+      <w:rPr>
+        <w:rFonts w:ascii="Symbol" w:hAnsi="Symbol" w:hint="default"/>
+        <w:sz w:val="20"/>
+      </w:rPr>
+    </w:lvl>
+    <w:lvl w:ilvl="6" w:tentative="1">
+      <w:start w:val="1"/>
+      <w:numFmt w:val="bullet"/>
+      <w:lvlText w:val=""/>
+      <w:lvlJc w:val="left"/>
+      <w:pPr>
+        <w:tabs>
+          <w:tab w:val="num" w:pos="5040"/>
+        </w:tabs>
+        <w:ind w:left="5040" w:hanging="360"/>
+      </w:pPr>
+      <w:rPr>
+        <w:rFonts w:ascii="Symbol" w:hAnsi="Symbol" w:hint="default"/>
+        <w:sz w:val="20"/>
+      </w:rPr>
+    </w:lvl>
+    <w:lvl w:ilvl="7" w:tentative="1">
+      <w:start w:val="1"/>
+      <w:numFmt w:val="bullet"/>
+      <w:lvlText w:val=""/>
+      <w:lvlJc w:val="left"/>
+      <w:pPr>
+        <w:tabs>
+          <w:tab w:val="num" w:pos="5760"/>
+        </w:tabs>
+        <w:ind w:left="5760" w:hanging="360"/>
+      </w:pPr>
+      <w:rPr>
+        <w:rFonts w:ascii="Symbol" w:hAnsi="Symbol" w:hint="default"/>
+        <w:sz w:val="20"/>
+      </w:rPr>
+    </w:lvl>
+    <w:lvl w:ilvl="8" w:tentative="1">
+      <w:start w:val="1"/>
+      <w:numFmt w:val="bullet"/>
+      <w:lvlText w:val=""/>
+      <w:lvlJc w:val="left"/>
+      <w:pPr>
+        <w:tabs>
+          <w:tab w:val="num" w:pos="6480"/>
+        </w:tabs>
+        <w:ind w:left="6480" w:hanging="360"/>
+      </w:pPr>
+      <w:rPr>
+        <w:rFonts w:ascii="Symbol" w:hAnsi="Symbol" w:hint="default"/>
+        <w:sz w:val="20"/>
+      </w:rPr>
+    </w:lvl>
+  </w:abstractNum>
+  <w:abstractNum w:abstractNumId="9" w15:restartNumberingAfterBreak="0">
+    <w:nsid w:val="3FD05217"/>
+    <w:multiLevelType w:val="hybridMultilevel"/>
+    <w:tmpl w:val="079AF00C"/>
+    <w:lvl w:ilvl="0" w:tplc="04160001">
+      <w:start w:val="1"/>
+      <w:numFmt w:val="bullet"/>
+      <w:lvlText w:val=""/>
+      <w:lvlJc w:val="left"/>
+      <w:pPr>
+        <w:ind w:left="210" w:hanging="360"/>
+      </w:pPr>
+      <w:rPr>
+        <w:rFonts w:ascii="Symbol" w:hAnsi="Symbol" w:hint="default"/>
+      </w:rPr>
+    </w:lvl>
+    <w:lvl w:ilvl="1" w:tplc="04160003" w:tentative="1">
+      <w:start w:val="1"/>
+      <w:numFmt w:val="bullet"/>
+      <w:lvlText w:val="o"/>
+      <w:lvlJc w:val="left"/>
+      <w:pPr>
+        <w:ind w:left="930" w:hanging="360"/>
+      </w:pPr>
+      <w:rPr>
+        <w:rFonts w:ascii="Courier New" w:hAnsi="Courier New" w:cs="Courier New" w:hint="default"/>
+      </w:rPr>
+    </w:lvl>
+    <w:lvl w:ilvl="2" w:tplc="04160005" w:tentative="1">
+      <w:start w:val="1"/>
+      <w:numFmt w:val="bullet"/>
+      <w:lvlText w:val=""/>
+      <w:lvlJc w:val="left"/>
+      <w:pPr>
+        <w:ind w:left="1650" w:hanging="360"/>
+      </w:pPr>
+      <w:rPr>
+        <w:rFonts w:ascii="Wingdings" w:hAnsi="Wingdings" w:hint="default"/>
+      </w:rPr>
+    </w:lvl>
+    <w:lvl w:ilvl="3" w:tplc="04160001" w:tentative="1">
+      <w:start w:val="1"/>
+      <w:numFmt w:val="bullet"/>
+      <w:lvlText w:val=""/>
+      <w:lvlJc w:val="left"/>
+      <w:pPr>
+        <w:ind w:left="2370" w:hanging="360"/>
+      </w:pPr>
+      <w:rPr>
+        <w:rFonts w:ascii="Symbol" w:hAnsi="Symbol" w:hint="default"/>
+      </w:rPr>
+    </w:lvl>
+    <w:lvl w:ilvl="4" w:tplc="04160003" w:tentative="1">
+      <w:start w:val="1"/>
+      <w:numFmt w:val="bullet"/>
+      <w:lvlText w:val="o"/>
+      <w:lvlJc w:val="left"/>
+      <w:pPr>
+        <w:ind w:left="3090" w:hanging="360"/>
+      </w:pPr>
+      <w:rPr>
+        <w:rFonts w:ascii="Courier New" w:hAnsi="Courier New" w:cs="Courier New" w:hint="default"/>
+      </w:rPr>
+    </w:lvl>
+    <w:lvl w:ilvl="5" w:tplc="04160005" w:tentative="1">
+      <w:start w:val="1"/>
+      <w:numFmt w:val="bullet"/>
+      <w:lvlText w:val=""/>
+      <w:lvlJc w:val="left"/>
+      <w:pPr>
+        <w:ind w:left="3810" w:hanging="360"/>
+      </w:pPr>
+      <w:rPr>
+        <w:rFonts w:ascii="Wingdings" w:hAnsi="Wingdings" w:hint="default"/>
+      </w:rPr>
+    </w:lvl>
+    <w:lvl w:ilvl="6" w:tplc="04160001" w:tentative="1">
+      <w:start w:val="1"/>
+      <w:numFmt w:val="bullet"/>
+      <w:lvlText w:val=""/>
+      <w:lvlJc w:val="left"/>
+      <w:pPr>
+        <w:ind w:left="4530" w:hanging="360"/>
+      </w:pPr>
+      <w:rPr>
+        <w:rFonts w:ascii="Symbol" w:hAnsi="Symbol" w:hint="default"/>
+      </w:rPr>
+    </w:lvl>
+    <w:lvl w:ilvl="7" w:tplc="04160003" w:tentative="1">
+      <w:start w:val="1"/>
+      <w:numFmt w:val="bullet"/>
+      <w:lvlText w:val="o"/>
+      <w:lvlJc w:val="left"/>
+      <w:pPr>
+        <w:ind w:left="5250" w:hanging="360"/>
+      </w:pPr>
+      <w:rPr>
+        <w:rFonts w:ascii="Courier New" w:hAnsi="Courier New" w:cs="Courier New" w:hint="default"/>
+      </w:rPr>
+    </w:lvl>
+    <w:lvl w:ilvl="8" w:tplc="04160005" w:tentative="1">
+      <w:start w:val="1"/>
+      <w:numFmt w:val="bullet"/>
+      <w:lvlText w:val=""/>
+      <w:lvlJc w:val="left"/>
+      <w:pPr>
+        <w:ind w:left="5970" w:hanging="360"/>
+      </w:pPr>
+      <w:rPr>
+        <w:rFonts w:ascii="Wingdings" w:hAnsi="Wingdings" w:hint="default"/>
+      </w:rPr>
+    </w:lvl>
+  </w:abstractNum>
+  <w:abstractNum w:abstractNumId="10" w15:restartNumberingAfterBreak="0">
+    <w:nsid w:val="57EC3A33"/>
+    <w:multiLevelType w:val="hybridMultilevel"/>
+    <w:tmpl w:val="F5B6DF96"/>
+    <w:lvl w:ilvl="0" w:tplc="3AAEAD2E">
+      <w:start w:val="1"/>
+      <w:numFmt w:val="bullet"/>
+      <w:lvlText w:val=""/>
+      <w:lvlJc w:val="left"/>
+      <w:pPr>
+        <w:ind w:left="210" w:hanging="360"/>
+      </w:pPr>
+      <w:rPr>
+        <w:rFonts w:ascii="Symbol" w:hAnsi="Symbol" w:hint="default"/>
+        <w:sz w:val="24"/>
+        <w:szCs w:val="24"/>
+      </w:rPr>
+    </w:lvl>
+    <w:lvl w:ilvl="1" w:tplc="04160003" w:tentative="1">
+      <w:start w:val="1"/>
+      <w:numFmt w:val="bullet"/>
+      <w:lvlText w:val="o"/>
+      <w:lvlJc w:val="left"/>
+      <w:pPr>
+        <w:ind w:left="930" w:hanging="360"/>
+      </w:pPr>
+      <w:rPr>
+        <w:rFonts w:ascii="Courier New" w:hAnsi="Courier New" w:cs="Courier New" w:hint="default"/>
+      </w:rPr>
+    </w:lvl>
+    <w:lvl w:ilvl="2" w:tplc="04160005" w:tentative="1">
+      <w:start w:val="1"/>
+      <w:numFmt w:val="bullet"/>
+      <w:lvlText w:val=""/>
+      <w:lvlJc w:val="left"/>
+      <w:pPr>
+        <w:ind w:left="1650" w:hanging="360"/>
+      </w:pPr>
+      <w:rPr>
+        <w:rFonts w:ascii="Wingdings" w:hAnsi="Wingdings" w:hint="default"/>
+      </w:rPr>
+    </w:lvl>
+    <w:lvl w:ilvl="3" w:tplc="04160001" w:tentative="1">
+      <w:start w:val="1"/>
+      <w:numFmt w:val="bullet"/>
+      <w:lvlText w:val=""/>
+      <w:lvlJc w:val="left"/>
+      <w:pPr>
+        <w:ind w:left="2370" w:hanging="360"/>
+      </w:pPr>
+      <w:rPr>
+        <w:rFonts w:ascii="Symbol" w:hAnsi="Symbol" w:hint="default"/>
+      </w:rPr>
+    </w:lvl>
+    <w:lvl w:ilvl="4" w:tplc="04160003" w:tentative="1">
+      <w:start w:val="1"/>
+      <w:numFmt w:val="bullet"/>
+      <w:lvlText w:val="o"/>
+      <w:lvlJc w:val="left"/>
+      <w:pPr>
+        <w:ind w:left="3090" w:hanging="360"/>
+      </w:pPr>
+      <w:rPr>
+        <w:rFonts w:ascii="Courier New" w:hAnsi="Courier New" w:cs="Courier New" w:hint="default"/>
+      </w:rPr>
+    </w:lvl>
+    <w:lvl w:ilvl="5" w:tplc="04160005" w:tentative="1">
+      <w:start w:val="1"/>
+      <w:numFmt w:val="bullet"/>
+      <w:lvlText w:val=""/>
+      <w:lvlJc w:val="left"/>
+      <w:pPr>
+        <w:ind w:left="3810" w:hanging="360"/>
+      </w:pPr>
+      <w:rPr>
+        <w:rFonts w:ascii="Wingdings" w:hAnsi="Wingdings" w:hint="default"/>
+      </w:rPr>
+    </w:lvl>
+    <w:lvl w:ilvl="6" w:tplc="04160001" w:tentative="1">
+      <w:start w:val="1"/>
+      <w:numFmt w:val="bullet"/>
+      <w:lvlText w:val=""/>
+      <w:lvlJc w:val="left"/>
+      <w:pPr>
+        <w:ind w:left="4530" w:hanging="360"/>
+      </w:pPr>
+      <w:rPr>
+        <w:rFonts w:ascii="Symbol" w:hAnsi="Symbol" w:hint="default"/>
+      </w:rPr>
+    </w:lvl>
+    <w:lvl w:ilvl="7" w:tplc="04160003" w:tentative="1">
+      <w:start w:val="1"/>
+      <w:numFmt w:val="bullet"/>
+      <w:lvlText w:val="o"/>
+      <w:lvlJc w:val="left"/>
+      <w:pPr>
+        <w:ind w:left="5250" w:hanging="360"/>
+      </w:pPr>
+      <w:rPr>
+        <w:rFonts w:ascii="Courier New" w:hAnsi="Courier New" w:cs="Courier New" w:hint="default"/>
+      </w:rPr>
+    </w:lvl>
+    <w:lvl w:ilvl="8" w:tplc="04160005" w:tentative="1">
+      <w:start w:val="1"/>
+      <w:numFmt w:val="bullet"/>
+      <w:lvlText w:val=""/>
+      <w:lvlJc w:val="left"/>
+      <w:pPr>
+        <w:ind w:left="5970" w:hanging="360"/>
+      </w:pPr>
+      <w:rPr>
+        <w:rFonts w:ascii="Wingdings" w:hAnsi="Wingdings" w:hint="default"/>
+      </w:rPr>
+    </w:lvl>
+  </w:abstractNum>
+  <w:abstractNum w:abstractNumId="11" w15:restartNumberingAfterBreak="0">
     <w:nsid w:val="59CE6A85"/>
     <w:multiLevelType w:val="hybridMultilevel"/>
-    <w:tmpl w:val="6B40FAA6"/>
+    <w:tmpl w:val="CA62BEE4"/>
+    <w:lvl w:ilvl="0" w:tplc="CF3A85B6">
+      <w:start w:val="1"/>
+      <w:numFmt w:val="bullet"/>
+      <w:lvlText w:val=""/>
+      <w:lvlJc w:val="left"/>
+      <w:pPr>
+        <w:ind w:left="210" w:hanging="360"/>
+      </w:pPr>
+      <w:rPr>
+        <w:rFonts w:ascii="Symbol" w:hAnsi="Symbol" w:hint="default"/>
+        <w:sz w:val="24"/>
+        <w:szCs w:val="24"/>
+      </w:rPr>
+    </w:lvl>
+    <w:lvl w:ilvl="1" w:tplc="04160003" w:tentative="1">
+      <w:start w:val="1"/>
+      <w:numFmt w:val="bullet"/>
+      <w:lvlText w:val="o"/>
+      <w:lvlJc w:val="left"/>
+      <w:pPr>
+        <w:ind w:left="930" w:hanging="360"/>
+      </w:pPr>
+      <w:rPr>
+        <w:rFonts w:ascii="Courier New" w:hAnsi="Courier New" w:cs="Courier New" w:hint="default"/>
+      </w:rPr>
+    </w:lvl>
+    <w:lvl w:ilvl="2" w:tplc="04160005" w:tentative="1">
+      <w:start w:val="1"/>
+      <w:numFmt w:val="bullet"/>
+      <w:lvlText w:val=""/>
+      <w:lvlJc w:val="left"/>
+      <w:pPr>
+        <w:ind w:left="1650" w:hanging="360"/>
+      </w:pPr>
+      <w:rPr>
+        <w:rFonts w:ascii="Wingdings" w:hAnsi="Wingdings" w:hint="default"/>
+      </w:rPr>
+    </w:lvl>
+    <w:lvl w:ilvl="3" w:tplc="04160001" w:tentative="1">
+      <w:start w:val="1"/>
+      <w:numFmt w:val="bullet"/>
+      <w:lvlText w:val=""/>
+      <w:lvlJc w:val="left"/>
+      <w:pPr>
+        <w:ind w:left="2370" w:hanging="360"/>
+      </w:pPr>
+      <w:rPr>
+        <w:rFonts w:ascii="Symbol" w:hAnsi="Symbol" w:hint="default"/>
+      </w:rPr>
+    </w:lvl>
+    <w:lvl w:ilvl="4" w:tplc="04160003" w:tentative="1">
+      <w:start w:val="1"/>
+      <w:numFmt w:val="bullet"/>
+      <w:lvlText w:val="o"/>
+      <w:lvlJc w:val="left"/>
+      <w:pPr>
+        <w:ind w:left="3090" w:hanging="360"/>
+      </w:pPr>
+      <w:rPr>
+        <w:rFonts w:ascii="Courier New" w:hAnsi="Courier New" w:cs="Courier New" w:hint="default"/>
+      </w:rPr>
+    </w:lvl>
+    <w:lvl w:ilvl="5" w:tplc="04160005" w:tentative="1">
+      <w:start w:val="1"/>
+      <w:numFmt w:val="bullet"/>
+      <w:lvlText w:val=""/>
+      <w:lvlJc w:val="left"/>
+      <w:pPr>
+        <w:ind w:left="3810" w:hanging="360"/>
+      </w:pPr>
+      <w:rPr>
+        <w:rFonts w:ascii="Wingdings" w:hAnsi="Wingdings" w:hint="default"/>
+      </w:rPr>
+    </w:lvl>
+    <w:lvl w:ilvl="6" w:tplc="04160001" w:tentative="1">
+      <w:start w:val="1"/>
+      <w:numFmt w:val="bullet"/>
+      <w:lvlText w:val=""/>
+      <w:lvlJc w:val="left"/>
+      <w:pPr>
+        <w:ind w:left="4530" w:hanging="360"/>
+      </w:pPr>
+      <w:rPr>
+        <w:rFonts w:ascii="Symbol" w:hAnsi="Symbol" w:hint="default"/>
+      </w:rPr>
+    </w:lvl>
+    <w:lvl w:ilvl="7" w:tplc="04160003" w:tentative="1">
+      <w:start w:val="1"/>
+      <w:numFmt w:val="bullet"/>
+      <w:lvlText w:val="o"/>
+      <w:lvlJc w:val="left"/>
+      <w:pPr>
+        <w:ind w:left="5250" w:hanging="360"/>
+      </w:pPr>
+      <w:rPr>
+        <w:rFonts w:ascii="Courier New" w:hAnsi="Courier New" w:cs="Courier New" w:hint="default"/>
+      </w:rPr>
+    </w:lvl>
+    <w:lvl w:ilvl="8" w:tplc="04160005" w:tentative="1">
+      <w:start w:val="1"/>
+      <w:numFmt w:val="bullet"/>
+      <w:lvlText w:val=""/>
+      <w:lvlJc w:val="left"/>
+      <w:pPr>
+        <w:ind w:left="5970" w:hanging="360"/>
+      </w:pPr>
+      <w:rPr>
+        <w:rFonts w:ascii="Wingdings" w:hAnsi="Wingdings" w:hint="default"/>
+      </w:rPr>
+    </w:lvl>
+  </w:abstractNum>
+  <w:abstractNum w:abstractNumId="12" w15:restartNumberingAfterBreak="0">
+    <w:nsid w:val="5CC82AB7"/>
+    <w:multiLevelType w:val="multilevel"/>
+    <w:tmpl w:val="E0E2E97A"/>
+    <w:lvl w:ilvl="0">
+      <w:start w:val="1"/>
+      <w:numFmt w:val="bullet"/>
+      <w:lvlText w:val=""/>
+      <w:lvlJc w:val="left"/>
+      <w:pPr>
+        <w:tabs>
+          <w:tab w:val="num" w:pos="720"/>
+        </w:tabs>
+        <w:ind w:left="720" w:hanging="360"/>
+      </w:pPr>
+      <w:rPr>
+        <w:rFonts w:ascii="Symbol" w:hAnsi="Symbol" w:hint="default"/>
+        <w:sz w:val="20"/>
+      </w:rPr>
+    </w:lvl>
+    <w:lvl w:ilvl="1" w:tentative="1">
+      <w:start w:val="1"/>
+      <w:numFmt w:val="bullet"/>
+      <w:lvlText w:val=""/>
+      <w:lvlJc w:val="left"/>
+      <w:pPr>
+        <w:tabs>
+          <w:tab w:val="num" w:pos="1440"/>
+        </w:tabs>
+        <w:ind w:left="1440" w:hanging="360"/>
+      </w:pPr>
+      <w:rPr>
+        <w:rFonts w:ascii="Symbol" w:hAnsi="Symbol" w:hint="default"/>
+        <w:sz w:val="20"/>
+      </w:rPr>
+    </w:lvl>
+    <w:lvl w:ilvl="2" w:tentative="1">
+      <w:start w:val="1"/>
+      <w:numFmt w:val="bullet"/>
+      <w:lvlText w:val=""/>
+      <w:lvlJc w:val="left"/>
+      <w:pPr>
+        <w:tabs>
+          <w:tab w:val="num" w:pos="2160"/>
+        </w:tabs>
+        <w:ind w:left="2160" w:hanging="360"/>
+      </w:pPr>
+      <w:rPr>
+        <w:rFonts w:ascii="Symbol" w:hAnsi="Symbol" w:hint="default"/>
+        <w:sz w:val="20"/>
+      </w:rPr>
+    </w:lvl>
+    <w:lvl w:ilvl="3" w:tentative="1">
+      <w:start w:val="1"/>
+      <w:numFmt w:val="bullet"/>
+      <w:lvlText w:val=""/>
+      <w:lvlJc w:val="left"/>
+      <w:pPr>
+        <w:tabs>
+          <w:tab w:val="num" w:pos="2880"/>
+        </w:tabs>
+        <w:ind w:left="2880" w:hanging="360"/>
+      </w:pPr>
+      <w:rPr>
+        <w:rFonts w:ascii="Symbol" w:hAnsi="Symbol" w:hint="default"/>
+        <w:sz w:val="20"/>
+      </w:rPr>
+    </w:lvl>
+    <w:lvl w:ilvl="4" w:tentative="1">
+      <w:start w:val="1"/>
+      <w:numFmt w:val="bullet"/>
+      <w:lvlText w:val=""/>
+      <w:lvlJc w:val="left"/>
+      <w:pPr>
+        <w:tabs>
+          <w:tab w:val="num" w:pos="3600"/>
+        </w:tabs>
+        <w:ind w:left="3600" w:hanging="360"/>
+      </w:pPr>
+      <w:rPr>
+        <w:rFonts w:ascii="Symbol" w:hAnsi="Symbol" w:hint="default"/>
+        <w:sz w:val="20"/>
+      </w:rPr>
+    </w:lvl>
+    <w:lvl w:ilvl="5" w:tentative="1">
+      <w:start w:val="1"/>
+      <w:numFmt w:val="bullet"/>
+      <w:lvlText w:val=""/>
+      <w:lvlJc w:val="left"/>
+      <w:pPr>
+        <w:tabs>
+          <w:tab w:val="num" w:pos="4320"/>
+        </w:tabs>
+        <w:ind w:left="4320" w:hanging="360"/>
+      </w:pPr>
+      <w:rPr>
+        <w:rFonts w:ascii="Symbol" w:hAnsi="Symbol" w:hint="default"/>
+        <w:sz w:val="20"/>
+      </w:rPr>
+    </w:lvl>
+    <w:lvl w:ilvl="6" w:tentative="1">
+      <w:start w:val="1"/>
+      <w:numFmt w:val="bullet"/>
+      <w:lvlText w:val=""/>
+      <w:lvlJc w:val="left"/>
+      <w:pPr>
+        <w:tabs>
+          <w:tab w:val="num" w:pos="5040"/>
+        </w:tabs>
+        <w:ind w:left="5040" w:hanging="360"/>
+      </w:pPr>
+      <w:rPr>
+        <w:rFonts w:ascii="Symbol" w:hAnsi="Symbol" w:hint="default"/>
+        <w:sz w:val="20"/>
+      </w:rPr>
+    </w:lvl>
+    <w:lvl w:ilvl="7" w:tentative="1">
+      <w:start w:val="1"/>
+      <w:numFmt w:val="bullet"/>
+      <w:lvlText w:val=""/>
+      <w:lvlJc w:val="left"/>
+      <w:pPr>
+        <w:tabs>
+          <w:tab w:val="num" w:pos="5760"/>
+        </w:tabs>
+        <w:ind w:left="5760" w:hanging="360"/>
+      </w:pPr>
+      <w:rPr>
+        <w:rFonts w:ascii="Symbol" w:hAnsi="Symbol" w:hint="default"/>
+        <w:sz w:val="20"/>
+      </w:rPr>
+    </w:lvl>
+    <w:lvl w:ilvl="8" w:tentative="1">
+      <w:start w:val="1"/>
+      <w:numFmt w:val="bullet"/>
+      <w:lvlText w:val=""/>
+      <w:lvlJc w:val="left"/>
+      <w:pPr>
+        <w:tabs>
+          <w:tab w:val="num" w:pos="6480"/>
+        </w:tabs>
+        <w:ind w:left="6480" w:hanging="360"/>
+      </w:pPr>
+      <w:rPr>
+        <w:rFonts w:ascii="Symbol" w:hAnsi="Symbol" w:hint="default"/>
+        <w:sz w:val="20"/>
+      </w:rPr>
+    </w:lvl>
+  </w:abstractNum>
+  <w:abstractNum w:abstractNumId="13" w15:restartNumberingAfterBreak="0">
+    <w:nsid w:val="61AC531A"/>
+    <w:multiLevelType w:val="hybridMultilevel"/>
+    <w:tmpl w:val="83EEE706"/>
     <w:lvl w:ilvl="0" w:tplc="04160001">
       <w:start w:val="1"/>
       <w:numFmt w:val="bullet"/>
@@ -3752,7 +5578,156 @@
       </w:rPr>
     </w:lvl>
   </w:abstractNum>
-  <w:abstractNum w:abstractNumId="3" w15:restartNumberingAfterBreak="0">
+  <w:abstractNum w:abstractNumId="14" w15:restartNumberingAfterBreak="0">
+    <w:nsid w:val="63254B50"/>
+    <w:multiLevelType w:val="multilevel"/>
+    <w:tmpl w:val="11C4E4B6"/>
+    <w:lvl w:ilvl="0">
+      <w:start w:val="1"/>
+      <w:numFmt w:val="bullet"/>
+      <w:lvlText w:val=""/>
+      <w:lvlJc w:val="left"/>
+      <w:pPr>
+        <w:tabs>
+          <w:tab w:val="num" w:pos="720"/>
+        </w:tabs>
+        <w:ind w:left="720" w:hanging="360"/>
+      </w:pPr>
+      <w:rPr>
+        <w:rFonts w:ascii="Symbol" w:hAnsi="Symbol" w:hint="default"/>
+        <w:sz w:val="20"/>
+      </w:rPr>
+    </w:lvl>
+    <w:lvl w:ilvl="1" w:tentative="1">
+      <w:start w:val="1"/>
+      <w:numFmt w:val="bullet"/>
+      <w:lvlText w:val=""/>
+      <w:lvlJc w:val="left"/>
+      <w:pPr>
+        <w:tabs>
+          <w:tab w:val="num" w:pos="1440"/>
+        </w:tabs>
+        <w:ind w:left="1440" w:hanging="360"/>
+      </w:pPr>
+      <w:rPr>
+        <w:rFonts w:ascii="Symbol" w:hAnsi="Symbol" w:hint="default"/>
+        <w:sz w:val="20"/>
+      </w:rPr>
+    </w:lvl>
+    <w:lvl w:ilvl="2" w:tentative="1">
+      <w:start w:val="1"/>
+      <w:numFmt w:val="bullet"/>
+      <w:lvlText w:val=""/>
+      <w:lvlJc w:val="left"/>
+      <w:pPr>
+        <w:tabs>
+          <w:tab w:val="num" w:pos="2160"/>
+        </w:tabs>
+        <w:ind w:left="2160" w:hanging="360"/>
+      </w:pPr>
+      <w:rPr>
+        <w:rFonts w:ascii="Symbol" w:hAnsi="Symbol" w:hint="default"/>
+        <w:sz w:val="20"/>
+      </w:rPr>
+    </w:lvl>
+    <w:lvl w:ilvl="3" w:tentative="1">
+      <w:start w:val="1"/>
+      <w:numFmt w:val="bullet"/>
+      <w:lvlText w:val=""/>
+      <w:lvlJc w:val="left"/>
+      <w:pPr>
+        <w:tabs>
+          <w:tab w:val="num" w:pos="2880"/>
+        </w:tabs>
+        <w:ind w:left="2880" w:hanging="360"/>
+      </w:pPr>
+      <w:rPr>
+        <w:rFonts w:ascii="Symbol" w:hAnsi="Symbol" w:hint="default"/>
+        <w:sz w:val="20"/>
+      </w:rPr>
+    </w:lvl>
+    <w:lvl w:ilvl="4" w:tentative="1">
+      <w:start w:val="1"/>
+      <w:numFmt w:val="bullet"/>
+      <w:lvlText w:val=""/>
+      <w:lvlJc w:val="left"/>
+      <w:pPr>
+        <w:tabs>
+          <w:tab w:val="num" w:pos="3600"/>
+        </w:tabs>
+        <w:ind w:left="3600" w:hanging="360"/>
+      </w:pPr>
+      <w:rPr>
+        <w:rFonts w:ascii="Symbol" w:hAnsi="Symbol" w:hint="default"/>
+        <w:sz w:val="20"/>
+      </w:rPr>
+    </w:lvl>
+    <w:lvl w:ilvl="5" w:tentative="1">
+      <w:start w:val="1"/>
+      <w:numFmt w:val="bullet"/>
+      <w:lvlText w:val=""/>
+      <w:lvlJc w:val="left"/>
+      <w:pPr>
+        <w:tabs>
+          <w:tab w:val="num" w:pos="4320"/>
+        </w:tabs>
+        <w:ind w:left="4320" w:hanging="360"/>
+      </w:pPr>
+      <w:rPr>
+        <w:rFonts w:ascii="Symbol" w:hAnsi="Symbol" w:hint="default"/>
+        <w:sz w:val="20"/>
+      </w:rPr>
+    </w:lvl>
+    <w:lvl w:ilvl="6" w:tentative="1">
+      <w:start w:val="1"/>
+      <w:numFmt w:val="bullet"/>
+      <w:lvlText w:val=""/>
+      <w:lvlJc w:val="left"/>
+      <w:pPr>
+        <w:tabs>
+          <w:tab w:val="num" w:pos="5040"/>
+        </w:tabs>
+        <w:ind w:left="5040" w:hanging="360"/>
+      </w:pPr>
+      <w:rPr>
+        <w:rFonts w:ascii="Symbol" w:hAnsi="Symbol" w:hint="default"/>
+        <w:sz w:val="20"/>
+      </w:rPr>
+    </w:lvl>
+    <w:lvl w:ilvl="7" w:tentative="1">
+      <w:start w:val="1"/>
+      <w:numFmt w:val="bullet"/>
+      <w:lvlText w:val=""/>
+      <w:lvlJc w:val="left"/>
+      <w:pPr>
+        <w:tabs>
+          <w:tab w:val="num" w:pos="5760"/>
+        </w:tabs>
+        <w:ind w:left="5760" w:hanging="360"/>
+      </w:pPr>
+      <w:rPr>
+        <w:rFonts w:ascii="Symbol" w:hAnsi="Symbol" w:hint="default"/>
+        <w:sz w:val="20"/>
+      </w:rPr>
+    </w:lvl>
+    <w:lvl w:ilvl="8" w:tentative="1">
+      <w:start w:val="1"/>
+      <w:numFmt w:val="bullet"/>
+      <w:lvlText w:val=""/>
+      <w:lvlJc w:val="left"/>
+      <w:pPr>
+        <w:tabs>
+          <w:tab w:val="num" w:pos="6480"/>
+        </w:tabs>
+        <w:ind w:left="6480" w:hanging="360"/>
+      </w:pPr>
+      <w:rPr>
+        <w:rFonts w:ascii="Symbol" w:hAnsi="Symbol" w:hint="default"/>
+        <w:sz w:val="20"/>
+      </w:rPr>
+    </w:lvl>
+  </w:abstractNum>
+  <w:abstractNum w:abstractNumId="15" w15:restartNumberingAfterBreak="0">
     <w:nsid w:val="6333726D"/>
     <w:multiLevelType w:val="hybridMultilevel"/>
     <w:tmpl w:val="291EDFAA"/>
@@ -3865,7 +5840,156 @@
       </w:rPr>
     </w:lvl>
   </w:abstractNum>
-  <w:abstractNum w:abstractNumId="4" w15:restartNumberingAfterBreak="0">
+  <w:abstractNum w:abstractNumId="16" w15:restartNumberingAfterBreak="0">
+    <w:nsid w:val="6BF14007"/>
+    <w:multiLevelType w:val="multilevel"/>
+    <w:tmpl w:val="314A5026"/>
+    <w:lvl w:ilvl="0">
+      <w:start w:val="1"/>
+      <w:numFmt w:val="bullet"/>
+      <w:lvlText w:val=""/>
+      <w:lvlJc w:val="left"/>
+      <w:pPr>
+        <w:tabs>
+          <w:tab w:val="num" w:pos="720"/>
+        </w:tabs>
+        <w:ind w:left="720" w:hanging="360"/>
+      </w:pPr>
+      <w:rPr>
+        <w:rFonts w:ascii="Symbol" w:hAnsi="Symbol" w:hint="default"/>
+        <w:sz w:val="20"/>
+      </w:rPr>
+    </w:lvl>
+    <w:lvl w:ilvl="1" w:tentative="1">
+      <w:start w:val="1"/>
+      <w:numFmt w:val="bullet"/>
+      <w:lvlText w:val=""/>
+      <w:lvlJc w:val="left"/>
+      <w:pPr>
+        <w:tabs>
+          <w:tab w:val="num" w:pos="1440"/>
+        </w:tabs>
+        <w:ind w:left="1440" w:hanging="360"/>
+      </w:pPr>
+      <w:rPr>
+        <w:rFonts w:ascii="Symbol" w:hAnsi="Symbol" w:hint="default"/>
+        <w:sz w:val="20"/>
+      </w:rPr>
+    </w:lvl>
+    <w:lvl w:ilvl="2" w:tentative="1">
+      <w:start w:val="1"/>
+      <w:numFmt w:val="bullet"/>
+      <w:lvlText w:val=""/>
+      <w:lvlJc w:val="left"/>
+      <w:pPr>
+        <w:tabs>
+          <w:tab w:val="num" w:pos="2160"/>
+        </w:tabs>
+        <w:ind w:left="2160" w:hanging="360"/>
+      </w:pPr>
+      <w:rPr>
+        <w:rFonts w:ascii="Symbol" w:hAnsi="Symbol" w:hint="default"/>
+        <w:sz w:val="20"/>
+      </w:rPr>
+    </w:lvl>
+    <w:lvl w:ilvl="3" w:tentative="1">
+      <w:start w:val="1"/>
+      <w:numFmt w:val="bullet"/>
+      <w:lvlText w:val=""/>
+      <w:lvlJc w:val="left"/>
+      <w:pPr>
+        <w:tabs>
+          <w:tab w:val="num" w:pos="2880"/>
+        </w:tabs>
+        <w:ind w:left="2880" w:hanging="360"/>
+      </w:pPr>
+      <w:rPr>
+        <w:rFonts w:ascii="Symbol" w:hAnsi="Symbol" w:hint="default"/>
+        <w:sz w:val="20"/>
+      </w:rPr>
+    </w:lvl>
+    <w:lvl w:ilvl="4" w:tentative="1">
+      <w:start w:val="1"/>
+      <w:numFmt w:val="bullet"/>
+      <w:lvlText w:val=""/>
+      <w:lvlJc w:val="left"/>
+      <w:pPr>
+        <w:tabs>
+          <w:tab w:val="num" w:pos="3600"/>
+        </w:tabs>
+        <w:ind w:left="3600" w:hanging="360"/>
+      </w:pPr>
+      <w:rPr>
+        <w:rFonts w:ascii="Symbol" w:hAnsi="Symbol" w:hint="default"/>
+        <w:sz w:val="20"/>
+      </w:rPr>
+    </w:lvl>
+    <w:lvl w:ilvl="5" w:tentative="1">
+      <w:start w:val="1"/>
+      <w:numFmt w:val="bullet"/>
+      <w:lvlText w:val=""/>
+      <w:lvlJc w:val="left"/>
+      <w:pPr>
+        <w:tabs>
+          <w:tab w:val="num" w:pos="4320"/>
+        </w:tabs>
+        <w:ind w:left="4320" w:hanging="360"/>
+      </w:pPr>
+      <w:rPr>
+        <w:rFonts w:ascii="Symbol" w:hAnsi="Symbol" w:hint="default"/>
+        <w:sz w:val="20"/>
+      </w:rPr>
+    </w:lvl>
+    <w:lvl w:ilvl="6" w:tentative="1">
+      <w:start w:val="1"/>
+      <w:numFmt w:val="bullet"/>
+      <w:lvlText w:val=""/>
+      <w:lvlJc w:val="left"/>
+      <w:pPr>
+        <w:tabs>
+          <w:tab w:val="num" w:pos="5040"/>
+        </w:tabs>
+        <w:ind w:left="5040" w:hanging="360"/>
+      </w:pPr>
+      <w:rPr>
+        <w:rFonts w:ascii="Symbol" w:hAnsi="Symbol" w:hint="default"/>
+        <w:sz w:val="20"/>
+      </w:rPr>
+    </w:lvl>
+    <w:lvl w:ilvl="7" w:tentative="1">
+      <w:start w:val="1"/>
+      <w:numFmt w:val="bullet"/>
+      <w:lvlText w:val=""/>
+      <w:lvlJc w:val="left"/>
+      <w:pPr>
+        <w:tabs>
+          <w:tab w:val="num" w:pos="5760"/>
+        </w:tabs>
+        <w:ind w:left="5760" w:hanging="360"/>
+      </w:pPr>
+      <w:rPr>
+        <w:rFonts w:ascii="Symbol" w:hAnsi="Symbol" w:hint="default"/>
+        <w:sz w:val="20"/>
+      </w:rPr>
+    </w:lvl>
+    <w:lvl w:ilvl="8" w:tentative="1">
+      <w:start w:val="1"/>
+      <w:numFmt w:val="bullet"/>
+      <w:lvlText w:val=""/>
+      <w:lvlJc w:val="left"/>
+      <w:pPr>
+        <w:tabs>
+          <w:tab w:val="num" w:pos="6480"/>
+        </w:tabs>
+        <w:ind w:left="6480" w:hanging="360"/>
+      </w:pPr>
+      <w:rPr>
+        <w:rFonts w:ascii="Symbol" w:hAnsi="Symbol" w:hint="default"/>
+        <w:sz w:val="20"/>
+      </w:rPr>
+    </w:lvl>
+  </w:abstractNum>
+  <w:abstractNum w:abstractNumId="17" w15:restartNumberingAfterBreak="0">
     <w:nsid w:val="6C083590"/>
     <w:multiLevelType w:val="hybridMultilevel"/>
     <w:tmpl w:val="074C7314"/>
@@ -3978,7 +6102,7 @@
       </w:rPr>
     </w:lvl>
   </w:abstractNum>
-  <w:abstractNum w:abstractNumId="5" w15:restartNumberingAfterBreak="0">
+  <w:abstractNum w:abstractNumId="18" w15:restartNumberingAfterBreak="0">
     <w:nsid w:val="6EA04BCE"/>
     <w:multiLevelType w:val="hybridMultilevel"/>
     <w:tmpl w:val="051A05D8"/>
@@ -4091,7 +6215,122 @@
       </w:rPr>
     </w:lvl>
   </w:abstractNum>
-  <w:abstractNum w:abstractNumId="6" w15:restartNumberingAfterBreak="0">
+  <w:abstractNum w:abstractNumId="19" w15:restartNumberingAfterBreak="0">
+    <w:nsid w:val="725272EA"/>
+    <w:multiLevelType w:val="hybridMultilevel"/>
+    <w:tmpl w:val="AA6A4A40"/>
+    <w:lvl w:ilvl="0" w:tplc="3AAEAD2E">
+      <w:start w:val="1"/>
+      <w:numFmt w:val="bullet"/>
+      <w:lvlText w:val=""/>
+      <w:lvlJc w:val="left"/>
+      <w:pPr>
+        <w:ind w:left="-195" w:hanging="360"/>
+      </w:pPr>
+      <w:rPr>
+        <w:rFonts w:ascii="Symbol" w:hAnsi="Symbol" w:hint="default"/>
+        <w:sz w:val="24"/>
+        <w:szCs w:val="24"/>
+      </w:rPr>
+    </w:lvl>
+    <w:lvl w:ilvl="1" w:tplc="04160003" w:tentative="1">
+      <w:start w:val="1"/>
+      <w:numFmt w:val="bullet"/>
+      <w:lvlText w:val="o"/>
+      <w:lvlJc w:val="left"/>
+      <w:pPr>
+        <w:ind w:left="1035" w:hanging="360"/>
+      </w:pPr>
+      <w:rPr>
+        <w:rFonts w:ascii="Courier New" w:hAnsi="Courier New" w:cs="Courier New" w:hint="default"/>
+      </w:rPr>
+    </w:lvl>
+    <w:lvl w:ilvl="2" w:tplc="04160005" w:tentative="1">
+      <w:start w:val="1"/>
+      <w:numFmt w:val="bullet"/>
+      <w:lvlText w:val=""/>
+      <w:lvlJc w:val="left"/>
+      <w:pPr>
+        <w:ind w:left="1755" w:hanging="360"/>
+      </w:pPr>
+      <w:rPr>
+        <w:rFonts w:ascii="Wingdings" w:hAnsi="Wingdings" w:hint="default"/>
+      </w:rPr>
+    </w:lvl>
+    <w:lvl w:ilvl="3" w:tplc="04160001" w:tentative="1">
+      <w:start w:val="1"/>
+      <w:numFmt w:val="bullet"/>
+      <w:lvlText w:val=""/>
+      <w:lvlJc w:val="left"/>
+      <w:pPr>
+        <w:ind w:left="2475" w:hanging="360"/>
+      </w:pPr>
+      <w:rPr>
+        <w:rFonts w:ascii="Symbol" w:hAnsi="Symbol" w:hint="default"/>
+      </w:rPr>
+    </w:lvl>
+    <w:lvl w:ilvl="4" w:tplc="04160003" w:tentative="1">
+      <w:start w:val="1"/>
+      <w:numFmt w:val="bullet"/>
+      <w:lvlText w:val="o"/>
+      <w:lvlJc w:val="left"/>
+      <w:pPr>
+        <w:ind w:left="3195" w:hanging="360"/>
+      </w:pPr>
+      <w:rPr>
+        <w:rFonts w:ascii="Courier New" w:hAnsi="Courier New" w:cs="Courier New" w:hint="default"/>
+      </w:rPr>
+    </w:lvl>
+    <w:lvl w:ilvl="5" w:tplc="04160005" w:tentative="1">
+      <w:start w:val="1"/>
+      <w:numFmt w:val="bullet"/>
+      <w:lvlText w:val=""/>
+      <w:lvlJc w:val="left"/>
+      <w:pPr>
+        <w:ind w:left="3915" w:hanging="360"/>
+      </w:pPr>
+      <w:rPr>
+        <w:rFonts w:ascii="Wingdings" w:hAnsi="Wingdings" w:hint="default"/>
+      </w:rPr>
+    </w:lvl>
+    <w:lvl w:ilvl="6" w:tplc="04160001" w:tentative="1">
+      <w:start w:val="1"/>
+      <w:numFmt w:val="bullet"/>
+      <w:lvlText w:val=""/>
+      <w:lvlJc w:val="left"/>
+      <w:pPr>
+        <w:ind w:left="4635" w:hanging="360"/>
+      </w:pPr>
+      <w:rPr>
+        <w:rFonts w:ascii="Symbol" w:hAnsi="Symbol" w:hint="default"/>
+      </w:rPr>
+    </w:lvl>
+    <w:lvl w:ilvl="7" w:tplc="04160003" w:tentative="1">
+      <w:start w:val="1"/>
+      <w:numFmt w:val="bullet"/>
+      <w:lvlText w:val="o"/>
+      <w:lvlJc w:val="left"/>
+      <w:pPr>
+        <w:ind w:left="5355" w:hanging="360"/>
+      </w:pPr>
+      <w:rPr>
+        <w:rFonts w:ascii="Courier New" w:hAnsi="Courier New" w:cs="Courier New" w:hint="default"/>
+      </w:rPr>
+    </w:lvl>
+    <w:lvl w:ilvl="8" w:tplc="04160005" w:tentative="1">
+      <w:start w:val="1"/>
+      <w:numFmt w:val="bullet"/>
+      <w:lvlText w:val=""/>
+      <w:lvlJc w:val="left"/>
+      <w:pPr>
+        <w:ind w:left="6075" w:hanging="360"/>
+      </w:pPr>
+      <w:rPr>
+        <w:rFonts w:ascii="Wingdings" w:hAnsi="Wingdings" w:hint="default"/>
+      </w:rPr>
+    </w:lvl>
+  </w:abstractNum>
+  <w:abstractNum w:abstractNumId="20" w15:restartNumberingAfterBreak="0">
     <w:nsid w:val="768D3FA3"/>
     <w:multiLevelType w:val="hybridMultilevel"/>
     <w:tmpl w:val="FD0446A4"/>
@@ -4205,25 +6444,67 @@
     </w:lvl>
   </w:abstractNum>
   <w:num w:numId="1">
-    <w:abstractNumId w:val="1"/>
+    <w:abstractNumId w:val="6"/>
   </w:num>
   <w:num w:numId="2">
-    <w:abstractNumId w:val="5"/>
+    <w:abstractNumId w:val="18"/>
   </w:num>
   <w:num w:numId="3">
-    <w:abstractNumId w:val="4"/>
+    <w:abstractNumId w:val="17"/>
   </w:num>
   <w:num w:numId="4">
-    <w:abstractNumId w:val="3"/>
+    <w:abstractNumId w:val="15"/>
   </w:num>
   <w:num w:numId="5">
-    <w:abstractNumId w:val="6"/>
+    <w:abstractNumId w:val="20"/>
   </w:num>
   <w:num w:numId="6">
     <w:abstractNumId w:val="0"/>
   </w:num>
   <w:num w:numId="7">
+    <w:abstractNumId w:val="11"/>
+  </w:num>
+  <w:num w:numId="8">
+    <w:abstractNumId w:val="13"/>
+  </w:num>
+  <w:num w:numId="9">
+    <w:abstractNumId w:val="3"/>
+  </w:num>
+  <w:num w:numId="10">
+    <w:abstractNumId w:val="10"/>
+  </w:num>
+  <w:num w:numId="11">
+    <w:abstractNumId w:val="7"/>
+  </w:num>
+  <w:num w:numId="12">
     <w:abstractNumId w:val="2"/>
+  </w:num>
+  <w:num w:numId="13">
+    <w:abstractNumId w:val="14"/>
+  </w:num>
+  <w:num w:numId="14">
+    <w:abstractNumId w:val="12"/>
+  </w:num>
+  <w:num w:numId="15">
+    <w:abstractNumId w:val="16"/>
+  </w:num>
+  <w:num w:numId="16">
+    <w:abstractNumId w:val="1"/>
+  </w:num>
+  <w:num w:numId="17">
+    <w:abstractNumId w:val="8"/>
+  </w:num>
+  <w:num w:numId="18">
+    <w:abstractNumId w:val="4"/>
+  </w:num>
+  <w:num w:numId="19">
+    <w:abstractNumId w:val="5"/>
+  </w:num>
+  <w:num w:numId="20">
+    <w:abstractNumId w:val="19"/>
+  </w:num>
+  <w:num w:numId="21">
+    <w:abstractNumId w:val="9"/>
   </w:num>
 </w:numbering>
 </file>

</xml_diff>

<commit_message>
feat: add new cv
</commit_message>
<xml_diff>
--- a/public/cv/IsraelKilday_CV_atualizado_G.docx
+++ b/public/cv/IsraelKilday_CV_atualizado_G.docx
@@ -1776,7 +1776,69 @@
           <w:sz w:val="24"/>
           <w:szCs w:val="24"/>
         </w:rPr>
-        <w:t xml:space="preserve"> do zero a Maestria </w:t>
+        <w:t xml:space="preserve"> do zero a </w:t>
+      </w:r>
+      <w:proofErr w:type="gramStart"/>
+      <w:r>
+        <w:rPr>
+          <w:sz w:val="24"/>
+          <w:szCs w:val="24"/>
+        </w:rPr>
+        <w:t>Maestria</w:t>
+      </w:r>
+      <w:r>
+        <w:rPr>
+          <w:sz w:val="24"/>
+          <w:szCs w:val="24"/>
+        </w:rPr>
+        <w:t>(</w:t>
+      </w:r>
+      <w:proofErr w:type="gramEnd"/>
+      <w:r>
+        <w:rPr>
+          <w:sz w:val="24"/>
+          <w:szCs w:val="24"/>
+        </w:rPr>
+        <w:t xml:space="preserve">c/ </w:t>
+      </w:r>
+      <w:proofErr w:type="spellStart"/>
+      <w:r>
+        <w:rPr>
+          <w:sz w:val="24"/>
+          <w:szCs w:val="24"/>
+        </w:rPr>
+        <w:t>hooks</w:t>
+      </w:r>
+      <w:proofErr w:type="spellEnd"/>
+      <w:r>
+        <w:rPr>
+          <w:sz w:val="24"/>
+          <w:szCs w:val="24"/>
+        </w:rPr>
+        <w:t xml:space="preserve">, </w:t>
+      </w:r>
+      <w:proofErr w:type="spellStart"/>
+      <w:r>
+        <w:rPr>
+          <w:sz w:val="24"/>
+          <w:szCs w:val="24"/>
+        </w:rPr>
+        <w:t>router</w:t>
+      </w:r>
+      <w:proofErr w:type="spellEnd"/>
+      <w:r>
+        <w:rPr>
+          <w:sz w:val="24"/>
+          <w:szCs w:val="24"/>
+        </w:rPr>
+        <w:t>, API, Projetos)</w:t>
+      </w:r>
+      <w:r>
+        <w:rPr>
+          <w:sz w:val="24"/>
+          <w:szCs w:val="24"/>
+        </w:rPr>
+        <w:t xml:space="preserve"> </w:t>
       </w:r>
       <w:r>
         <w:rPr>
@@ -3273,16 +3335,7 @@
           <w:szCs w:val="21"/>
           <w:shd w:val="clear" w:color="auto" w:fill="FFFFFF"/>
         </w:rPr>
-        <w:t xml:space="preserve"> - 01</w:t>
-      </w:r>
-      <w:r>
-        <w:rPr>
-          <w:rFonts w:ascii="Segoe UI" w:hAnsi="Segoe UI" w:cs="Segoe UI"/>
-          <w:sz w:val="21"/>
-          <w:szCs w:val="21"/>
-          <w:shd w:val="clear" w:color="auto" w:fill="FFFFFF"/>
-        </w:rPr>
-        <w:t>/</w:t>
+        <w:t xml:space="preserve"> - 01/</w:t>
       </w:r>
       <w:r>
         <w:rPr>

</xml_diff>

<commit_message>
feat: add cv again
</commit_message>
<xml_diff>
--- a/public/cv/IsraelKilday_CV_atualizado_G.docx
+++ b/public/cv/IsraelKilday_CV_atualizado_G.docx
@@ -123,7 +123,27 @@
             <w:szCs w:val="26"/>
             <w:u w:val="single" w:color="5271FF"/>
           </w:rPr>
-          <w:t>PORTFOLIO</w:t>
+          <w:t>PORTFO</w:t>
+        </w:r>
+        <w:r>
+          <w:rPr>
+            <w:b/>
+            <w:color w:val="5271FF"/>
+            <w:sz w:val="26"/>
+            <w:szCs w:val="26"/>
+            <w:u w:val="single" w:color="5271FF"/>
+          </w:rPr>
+          <w:t>L</w:t>
+        </w:r>
+        <w:r>
+          <w:rPr>
+            <w:b/>
+            <w:color w:val="5271FF"/>
+            <w:sz w:val="26"/>
+            <w:szCs w:val="26"/>
+            <w:u w:val="single" w:color="5271FF"/>
+          </w:rPr>
+          <w:t>IO</w:t>
         </w:r>
       </w:hyperlink>
       <w:hyperlink r:id="rId9">
@@ -183,7 +203,27 @@
             <w:szCs w:val="26"/>
             <w:u w:val="single" w:color="5271FF"/>
           </w:rPr>
-          <w:t>LINKEDIN</w:t>
+          <w:t>LINKE</w:t>
+        </w:r>
+        <w:r>
+          <w:rPr>
+            <w:b/>
+            <w:color w:val="5271FF"/>
+            <w:sz w:val="26"/>
+            <w:szCs w:val="26"/>
+            <w:u w:val="single" w:color="5271FF"/>
+          </w:rPr>
+          <w:t>D</w:t>
+        </w:r>
+        <w:r>
+          <w:rPr>
+            <w:b/>
+            <w:color w:val="5271FF"/>
+            <w:sz w:val="26"/>
+            <w:szCs w:val="26"/>
+            <w:u w:val="single" w:color="5271FF"/>
+          </w:rPr>
+          <w:t>IN</w:t>
         </w:r>
       </w:hyperlink>
       <w:hyperlink r:id="rId11">
@@ -222,7 +262,27 @@
             <w:szCs w:val="26"/>
             <w:u w:val="single" w:color="5271FF"/>
           </w:rPr>
-          <w:t>GITHUB</w:t>
+          <w:t>GI</w:t>
+        </w:r>
+        <w:r>
+          <w:rPr>
+            <w:b/>
+            <w:color w:val="5271FF"/>
+            <w:sz w:val="26"/>
+            <w:szCs w:val="26"/>
+            <w:u w:val="single" w:color="5271FF"/>
+          </w:rPr>
+          <w:t>T</w:t>
+        </w:r>
+        <w:r>
+          <w:rPr>
+            <w:b/>
+            <w:color w:val="5271FF"/>
+            <w:sz w:val="26"/>
+            <w:szCs w:val="26"/>
+            <w:u w:val="single" w:color="5271FF"/>
+          </w:rPr>
+          <w:t>HUB</w:t>
         </w:r>
       </w:hyperlink>
       <w:hyperlink r:id="rId13">
@@ -539,21 +599,22 @@
         <w:r>
           <w:rPr>
             <w:rStyle w:val="Hyperlink"/>
-            <w:b/>
-            <w:color w:val="4472C4" w:themeColor="accent1"/>
-            <w:sz w:val="23"/>
           </w:rPr>
-          <w:t>https://fsw-foods-ruddy.vercel.app/</w:t>
+          <w:t>https://fsw-foods-ru</w:t>
+        </w:r>
+        <w:r>
+          <w:rPr>
+            <w:rStyle w:val="Hyperlink"/>
+          </w:rPr>
+          <w:t>d</w:t>
+        </w:r>
+        <w:r>
+          <w:rPr>
+            <w:rStyle w:val="Hyperlink"/>
+          </w:rPr>
+          <w:t>dy.vercel.app/</w:t>
         </w:r>
       </w:hyperlink>
-      <w:r>
-        <w:rPr>
-          <w:color w:val="4472C4" w:themeColor="accent1"/>
-          <w:sz w:val="24"/>
-          <w:szCs w:val="24"/>
-        </w:rPr>
-        <w:t xml:space="preserve"> </w:t>
-      </w:r>
     </w:p>
     <w:p>
       <w:pPr>
@@ -7142,6 +7203,11 @@
       <w:u w:val="single"/>
     </w:rPr>
   </w:style>
+  <w:style w:type="character" w:customStyle="1" w:styleId="geist-ellipsis">
+    <w:name w:val="geist-ellipsis"/>
+    <w:basedOn w:val="Fontepargpadro"/>
+    <w:rsid w:val="00512D4A"/>
+  </w:style>
 </w:styles>
 </file>
 

</xml_diff>

<commit_message>
feat: update images of project and update about me in page about
</commit_message>
<xml_diff>
--- a/public/cv/IsraelKilday_CV_atualizado_G.docx
+++ b/public/cv/IsraelKilday_CV_atualizado_G.docx
@@ -479,7 +479,7 @@
     <w:p>
       <w:pPr>
         <w:spacing w:after="68"/>
-        <w:ind w:left="-500" w:right="-340" w:hanging="10"/>
+        <w:ind w:left="-500" w:hanging="10"/>
         <w:rPr>
           <w:sz w:val="24"/>
           <w:szCs w:val="24"/>
@@ -535,31 +535,13 @@
         </w:rPr>
         <w:t xml:space="preserve"> </w:t>
       </w:r>
-      <w:proofErr w:type="spellStart"/>
       <w:r>
         <w:rPr>
           <w:b/>
           <w:color w:val="auto"/>
           <w:sz w:val="23"/>
         </w:rPr>
-        <w:t>TailwindCSS</w:t>
-      </w:r>
-      <w:proofErr w:type="spellEnd"/>
-      <w:r>
-        <w:rPr>
-          <w:b/>
-          <w:color w:val="auto"/>
-          <w:sz w:val="23"/>
-        </w:rPr>
-        <w:t>,</w:t>
-      </w:r>
-      <w:r>
-        <w:rPr>
-          <w:b/>
-          <w:color w:val="auto"/>
-          <w:sz w:val="23"/>
-        </w:rPr>
-        <w:t xml:space="preserve"> Prisma, PostgreSQL</w:t>
+        <w:t>PostgreSQL</w:t>
       </w:r>
       <w:r>
         <w:rPr>
@@ -590,41 +572,25 @@
           <w:rPr>
             <w:rStyle w:val="Hyperlink"/>
             <w:b/>
-            <w:bCs/>
+            <w:sz w:val="23"/>
           </w:rPr>
-          <w:t>https://food-express-rudd</w:t>
+          <w:t>https://food-expre</w:t>
         </w:r>
         <w:r>
           <w:rPr>
             <w:rStyle w:val="Hyperlink"/>
             <w:b/>
-            <w:bCs/>
+            <w:sz w:val="23"/>
           </w:rPr>
-          <w:t>.</w:t>
+          <w:t>s</w:t>
         </w:r>
         <w:r>
           <w:rPr>
             <w:rStyle w:val="Hyperlink"/>
             <w:b/>
-            <w:bCs/>
+            <w:sz w:val="23"/>
           </w:rPr>
-          <w:t>ve</w:t>
-        </w:r>
-        <w:r>
-          <w:rPr>
-            <w:rStyle w:val="Hyperlink"/>
-            <w:b/>
-            <w:bCs/>
-          </w:rPr>
-          <w:t>r</w:t>
-        </w:r>
-        <w:r>
-          <w:rPr>
-            <w:rStyle w:val="Hyperlink"/>
-            <w:b/>
-            <w:bCs/>
-          </w:rPr>
-          <w:t>cel.app/</w:t>
+          <w:t>s-isarel-kildays-projects.vercel.app/</w:t>
         </w:r>
       </w:hyperlink>
     </w:p>

</xml_diff>

<commit_message>
feat: update cv and update icons in about page
</commit_message>
<xml_diff>
--- a/public/cv/IsraelKilday_CV_atualizado_G.docx
+++ b/public/cv/IsraelKilday_CV_atualizado_G.docx
@@ -389,7 +389,7 @@
           <w:color w:val="1A1A1A"/>
           <w:sz w:val="23"/>
         </w:rPr>
-        <w:t>JavaScript</w:t>
+        <w:t>React</w:t>
       </w:r>
       <w:proofErr w:type="spellEnd"/>
       <w:r>
@@ -397,48 +397,78 @@
           <w:color w:val="1A1A1A"/>
           <w:sz w:val="23"/>
         </w:rPr>
-        <w:t xml:space="preserve">, </w:t>
+        <w:t xml:space="preserve">, Node.js e PostgreSQL. </w:t>
+      </w:r>
+      <w:r>
+        <w:rPr>
+          <w:color w:val="1A1A1A"/>
+          <w:sz w:val="24"/>
+          <w:szCs w:val="24"/>
+        </w:rPr>
+        <w:t>Proficiente</w:t>
+      </w:r>
+      <w:r>
+        <w:rPr>
+          <w:color w:val="1A1A1A"/>
+          <w:sz w:val="24"/>
+          <w:szCs w:val="24"/>
+        </w:rPr>
+        <w:t xml:space="preserve"> no</w:t>
+      </w:r>
+      <w:r>
+        <w:rPr>
+          <w:color w:val="1A1A1A"/>
+          <w:sz w:val="23"/>
+        </w:rPr>
+        <w:t xml:space="preserve"> </w:t>
+      </w:r>
+      <w:r>
+        <w:rPr>
+          <w:color w:val="1A1A1A"/>
+          <w:sz w:val="23"/>
+        </w:rPr>
+        <w:t>padrão</w:t>
+      </w:r>
+      <w:r>
+        <w:rPr>
+          <w:color w:val="1A1A1A"/>
+          <w:sz w:val="23"/>
+        </w:rPr>
+        <w:t xml:space="preserve"> MVC</w:t>
+      </w:r>
+      <w:r>
+        <w:rPr>
+          <w:color w:val="1A1A1A"/>
+          <w:sz w:val="23"/>
+        </w:rPr>
+        <w:t xml:space="preserve"> </w:t>
+      </w:r>
+      <w:r>
+        <w:t>e outras abordagens para desenvolvimento estruturado.</w:t>
+      </w:r>
+      <w:r>
+        <w:t xml:space="preserve"> Utilizo</w:t>
+      </w:r>
+      <w:r>
+        <w:t xml:space="preserve"> </w:t>
+      </w:r>
+      <w:r>
+        <w:t xml:space="preserve">testes unitários com </w:t>
       </w:r>
       <w:proofErr w:type="spellStart"/>
       <w:r>
+        <w:t>Jest</w:t>
+      </w:r>
+      <w:proofErr w:type="spellEnd"/>
+      <w:r>
+        <w:t xml:space="preserve"> e TDD garantindo a qualidade e confiabilidade do meu código. Entusiasta de </w:t>
+      </w:r>
+      <w:r>
         <w:rPr>
           <w:color w:val="1A1A1A"/>
           <w:sz w:val="23"/>
         </w:rPr>
-        <w:t>React</w:t>
-      </w:r>
-      <w:proofErr w:type="spellEnd"/>
-      <w:r>
-        <w:rPr>
-          <w:color w:val="1A1A1A"/>
-          <w:sz w:val="23"/>
-        </w:rPr>
-        <w:t xml:space="preserve">, Node.js e PostgreSQL. </w:t>
-      </w:r>
-      <w:r>
-        <w:rPr>
-          <w:color w:val="1A1A1A"/>
-          <w:sz w:val="24"/>
-          <w:szCs w:val="24"/>
-        </w:rPr>
-        <w:t>Proficiente</w:t>
-      </w:r>
-      <w:r>
-        <w:rPr>
-          <w:color w:val="1A1A1A"/>
-          <w:sz w:val="23"/>
-        </w:rPr>
-        <w:t xml:space="preserve"> em padrões de projeto, especialmente o MVC,</w:t>
-      </w:r>
-      <w:r>
-        <w:t xml:space="preserve"> </w:t>
-      </w:r>
-      <w:r>
-        <w:rPr>
-          <w:color w:val="1A1A1A"/>
-          <w:sz w:val="23"/>
-        </w:rPr>
-        <w:t>comprometido com a implementação de boas práticas para garantir a eficiência, escalabilidade e manutenção dos projetos.</w:t>
+        <w:t>boas práticas para garantir a eficiência, escalabilidade e manutenção dos projetos.</w:t>
       </w:r>
       <w:r>
         <w:rPr>
@@ -454,7 +484,22 @@
           <w:szCs w:val="21"/>
           <w:shd w:val="clear" w:color="auto" w:fill="FFFFFF"/>
         </w:rPr>
-        <w:t>Atuei por mais de dez anos na área de vendas, o que me proporcionou um conjunto de Soft Skills valiosas para qualquer equipe de desenvolvimento.</w:t>
+        <w:t>Atuei por mais de dez anos na área de vendas, o que me proporcionou</w:t>
+      </w:r>
+      <w:r>
+        <w:rPr>
+          <w:rFonts w:ascii="Segoe UI" w:hAnsi="Segoe UI" w:cs="Segoe UI"/>
+          <w:sz w:val="21"/>
+          <w:szCs w:val="21"/>
+          <w:shd w:val="clear" w:color="auto" w:fill="FFFFFF"/>
+        </w:rPr>
+        <w:t xml:space="preserve"> </w:t>
+      </w:r>
+      <w:r>
+        <w:t>h</w:t>
+      </w:r>
+      <w:r>
+        <w:t>abilidades interpessoais excepcionais para colaboração e trabalho em equipe.</w:t>
       </w:r>
     </w:p>
     <w:p>
@@ -1504,48 +1549,25 @@
         </w:rPr>
       </w:pPr>
       <w:r>
-        <w:rPr>
-          <w:color w:val="1A1A1A"/>
-          <w:sz w:val="24"/>
-          <w:szCs w:val="24"/>
-        </w:rPr>
-        <w:t xml:space="preserve">Colaboração eficaz com equipes multidisciplinares, incluindo designers e </w:t>
-      </w:r>
-      <w:proofErr w:type="spellStart"/>
-      <w:r>
-        <w:rPr>
-          <w:color w:val="1A1A1A"/>
-          <w:sz w:val="24"/>
-          <w:szCs w:val="24"/>
-        </w:rPr>
-        <w:t>back-end</w:t>
-      </w:r>
-      <w:proofErr w:type="spellEnd"/>
-      <w:r>
-        <w:rPr>
-          <w:color w:val="1A1A1A"/>
-          <w:sz w:val="24"/>
-          <w:szCs w:val="24"/>
-        </w:rPr>
+        <w:t>D</w:t>
+      </w:r>
+      <w:r>
+        <w:t>esenvolv</w:t>
+      </w:r>
+      <w:r>
+        <w:t>i</w:t>
+      </w:r>
+      <w:r>
+        <w:t xml:space="preserve"> interfaces</w:t>
+      </w:r>
+      <w:r>
+        <w:t xml:space="preserve"> complexas e interativas,</w:t>
+      </w:r>
+      <w:r>
         <w:t xml:space="preserve"> </w:t>
       </w:r>
-      <w:proofErr w:type="spellStart"/>
-      <w:r>
-        <w:rPr>
-          <w:color w:val="1A1A1A"/>
-          <w:sz w:val="24"/>
-          <w:szCs w:val="24"/>
-        </w:rPr>
-        <w:t>developers</w:t>
-      </w:r>
-      <w:proofErr w:type="spellEnd"/>
-      <w:r>
-        <w:rPr>
-          <w:color w:val="1A1A1A"/>
-          <w:sz w:val="24"/>
-          <w:szCs w:val="24"/>
-        </w:rPr>
-        <w:t>.</w:t>
+      <w:r>
+        <w:t>implementando práticas de SEO para mecanismos de busca.</w:t>
       </w:r>
     </w:p>
     <w:p>
@@ -1563,28 +1585,15 @@
         </w:rPr>
       </w:pPr>
       <w:r>
-        <w:rPr>
-          <w:color w:val="1A1A1A"/>
-          <w:sz w:val="24"/>
-          <w:szCs w:val="24"/>
-        </w:rPr>
-        <w:t>Experiência com linhas de comando, APIs e desempenho</w:t>
-      </w:r>
-      <w:r>
-        <w:rPr>
-          <w:color w:val="1A1A1A"/>
-          <w:sz w:val="24"/>
-          <w:szCs w:val="24"/>
-        </w:rPr>
-        <w:t xml:space="preserve"> </w:t>
-      </w:r>
-      <w:r>
-        <w:rPr>
-          <w:color w:val="1A1A1A"/>
-          <w:sz w:val="24"/>
-          <w:szCs w:val="24"/>
-        </w:rPr>
-        <w:t>do lado do cliente.</w:t>
+        <w:t xml:space="preserve">Criei APIs </w:t>
+      </w:r>
+      <w:proofErr w:type="spellStart"/>
+      <w:r>
+        <w:t>RESTful</w:t>
+      </w:r>
+      <w:proofErr w:type="spellEnd"/>
+      <w:r>
+        <w:t xml:space="preserve"> seguras, eficientes e escaláveis, seguindo as melhores práticas de design e arquitetura.</w:t>
       </w:r>
     </w:p>
     <w:p>
@@ -2450,7 +2459,7 @@
           <w:szCs w:val="21"/>
           <w:shd w:val="clear" w:color="auto" w:fill="FFFFFF"/>
         </w:rPr>
-        <w:t>Conhecimento em UI/UX e integração de designs nas aplicações.</w:t>
+        <w:t>UI/UX e integração de designs nas aplicações.</w:t>
       </w:r>
     </w:p>
     <w:p>
@@ -2475,99 +2484,61 @@
       </w:pPr>
       <w:r>
         <w:rPr>
-          <w:bCs/>
-          <w:color w:val="1A1A1A"/>
-          <w:sz w:val="24"/>
-          <w:szCs w:val="24"/>
-        </w:rPr>
-        <w:t>HTML</w:t>
-      </w:r>
-      <w:bookmarkStart w:id="0" w:name="_Hlk168047680"/>
-      <w:r>
-        <w:rPr>
           <w:rFonts w:ascii="Segoe UI" w:hAnsi="Segoe UI" w:cs="Segoe UI"/>
           <w:sz w:val="21"/>
           <w:szCs w:val="21"/>
           <w:shd w:val="clear" w:color="auto" w:fill="FFFFFF"/>
         </w:rPr>
-        <w:t>/</w:t>
-      </w:r>
-      <w:bookmarkEnd w:id="0"/>
-      <w:r>
-        <w:rPr>
-          <w:bCs/>
-          <w:color w:val="1A1A1A"/>
-          <w:sz w:val="24"/>
-          <w:szCs w:val="24"/>
-        </w:rPr>
-        <w:t xml:space="preserve">CSS </w:t>
-      </w:r>
-      <w:r>
-        <w:rPr>
-          <w:bCs/>
-          <w:color w:val="1A1A1A"/>
-          <w:sz w:val="24"/>
-          <w:szCs w:val="24"/>
-        </w:rPr>
-        <w:t xml:space="preserve">e ferramentas de estilização modernas, como </w:t>
+        <w:t>G</w:t>
+      </w:r>
+      <w:r>
+        <w:rPr>
+          <w:rFonts w:ascii="Segoe UI" w:hAnsi="Segoe UI" w:cs="Segoe UI"/>
+          <w:sz w:val="21"/>
+          <w:szCs w:val="21"/>
+          <w:shd w:val="clear" w:color="auto" w:fill="FFFFFF"/>
+        </w:rPr>
+        <w:t xml:space="preserve">erenciamento de estado como </w:t>
       </w:r>
       <w:proofErr w:type="spellStart"/>
       <w:r>
         <w:rPr>
-          <w:bCs/>
-          <w:color w:val="1A1A1A"/>
-          <w:sz w:val="24"/>
-          <w:szCs w:val="24"/>
-        </w:rPr>
-        <w:t>TailwindCSS</w:t>
+          <w:rFonts w:ascii="Segoe UI" w:hAnsi="Segoe UI" w:cs="Segoe UI"/>
+          <w:sz w:val="21"/>
+          <w:szCs w:val="21"/>
+          <w:shd w:val="clear" w:color="auto" w:fill="FFFFFF"/>
+        </w:rPr>
+        <w:t>Redux</w:t>
       </w:r>
       <w:proofErr w:type="spellEnd"/>
       <w:r>
         <w:rPr>
-          <w:bCs/>
-          <w:color w:val="1A1A1A"/>
-          <w:sz w:val="24"/>
-          <w:szCs w:val="24"/>
-        </w:rPr>
-        <w:t xml:space="preserve"> </w:t>
-      </w:r>
-      <w:r>
-        <w:rPr>
-          <w:bCs/>
-          <w:color w:val="1A1A1A"/>
-          <w:sz w:val="24"/>
-          <w:szCs w:val="24"/>
-        </w:rPr>
-        <w:t xml:space="preserve">e </w:t>
+          <w:rFonts w:ascii="Segoe UI" w:hAnsi="Segoe UI" w:cs="Segoe UI"/>
+          <w:sz w:val="21"/>
+          <w:szCs w:val="21"/>
+          <w:shd w:val="clear" w:color="auto" w:fill="FFFFFF"/>
+        </w:rPr>
+        <w:t xml:space="preserve">/Flux ou </w:t>
       </w:r>
       <w:proofErr w:type="spellStart"/>
       <w:r>
         <w:rPr>
-          <w:bCs/>
-          <w:color w:val="1A1A1A"/>
-          <w:sz w:val="24"/>
-          <w:szCs w:val="24"/>
-        </w:rPr>
-        <w:t>Shadcn</w:t>
+          <w:rFonts w:ascii="Segoe UI" w:hAnsi="Segoe UI" w:cs="Segoe UI"/>
+          <w:sz w:val="21"/>
+          <w:szCs w:val="21"/>
+          <w:shd w:val="clear" w:color="auto" w:fill="FFFFFF"/>
+        </w:rPr>
+        <w:t>Context</w:t>
       </w:r>
       <w:proofErr w:type="spellEnd"/>
       <w:r>
         <w:rPr>
-          <w:bCs/>
-          <w:color w:val="1A1A1A"/>
-          <w:sz w:val="24"/>
-          <w:szCs w:val="24"/>
-        </w:rPr>
-        <w:t>/ui</w:t>
-      </w:r>
-      <w:r>
-        <w:rPr>
-          <w:bCs/>
-          <w:color w:val="1A1A1A"/>
-          <w:sz w:val="24"/>
-          <w:szCs w:val="24"/>
-        </w:rPr>
-        <w:t>.</w:t>
+          <w:rFonts w:ascii="Segoe UI" w:hAnsi="Segoe UI" w:cs="Segoe UI"/>
+          <w:sz w:val="21"/>
+          <w:szCs w:val="21"/>
+          <w:shd w:val="clear" w:color="auto" w:fill="FFFFFF"/>
+        </w:rPr>
+        <w:t xml:space="preserve"> API.</w:t>
       </w:r>
     </w:p>
     <w:p>
@@ -2592,52 +2563,99 @@
       </w:pPr>
       <w:r>
         <w:rPr>
+          <w:bCs/>
+          <w:color w:val="1A1A1A"/>
+          <w:sz w:val="24"/>
+          <w:szCs w:val="24"/>
+        </w:rPr>
+        <w:t>HTML</w:t>
+      </w:r>
+      <w:bookmarkStart w:id="0" w:name="_Hlk168047680"/>
+      <w:r>
+        <w:rPr>
           <w:rFonts w:ascii="Segoe UI" w:hAnsi="Segoe UI" w:cs="Segoe UI"/>
           <w:sz w:val="21"/>
           <w:szCs w:val="21"/>
           <w:shd w:val="clear" w:color="auto" w:fill="FFFFFF"/>
         </w:rPr>
-        <w:t xml:space="preserve">Proficiência em ferramentas de gerenciamento de estado como </w:t>
+        <w:t>/</w:t>
+      </w:r>
+      <w:bookmarkEnd w:id="0"/>
+      <w:r>
+        <w:rPr>
+          <w:bCs/>
+          <w:color w:val="1A1A1A"/>
+          <w:sz w:val="24"/>
+          <w:szCs w:val="24"/>
+        </w:rPr>
+        <w:t xml:space="preserve">CSS </w:t>
+      </w:r>
+      <w:r>
+        <w:rPr>
+          <w:bCs/>
+          <w:color w:val="1A1A1A"/>
+          <w:sz w:val="24"/>
+          <w:szCs w:val="24"/>
+        </w:rPr>
+        <w:t xml:space="preserve">e ferramentas de estilização modernas, como </w:t>
       </w:r>
       <w:proofErr w:type="spellStart"/>
       <w:r>
         <w:rPr>
-          <w:rFonts w:ascii="Segoe UI" w:hAnsi="Segoe UI" w:cs="Segoe UI"/>
-          <w:sz w:val="21"/>
-          <w:szCs w:val="21"/>
-          <w:shd w:val="clear" w:color="auto" w:fill="FFFFFF"/>
-        </w:rPr>
-        <w:t>Redux</w:t>
+          <w:bCs/>
+          <w:color w:val="1A1A1A"/>
+          <w:sz w:val="24"/>
+          <w:szCs w:val="24"/>
+        </w:rPr>
+        <w:t>TailwindCSS</w:t>
       </w:r>
       <w:proofErr w:type="spellEnd"/>
       <w:r>
         <w:rPr>
-          <w:rFonts w:ascii="Segoe UI" w:hAnsi="Segoe UI" w:cs="Segoe UI"/>
-          <w:sz w:val="21"/>
-          <w:szCs w:val="21"/>
-          <w:shd w:val="clear" w:color="auto" w:fill="FFFFFF"/>
-        </w:rPr>
-        <w:t xml:space="preserve">/Flux ou </w:t>
+          <w:bCs/>
+          <w:color w:val="1A1A1A"/>
+          <w:sz w:val="24"/>
+          <w:szCs w:val="24"/>
+        </w:rPr>
+        <w:t xml:space="preserve"> </w:t>
+      </w:r>
+      <w:r>
+        <w:rPr>
+          <w:bCs/>
+          <w:color w:val="1A1A1A"/>
+          <w:sz w:val="24"/>
+          <w:szCs w:val="24"/>
+        </w:rPr>
+        <w:t xml:space="preserve">e </w:t>
       </w:r>
       <w:proofErr w:type="spellStart"/>
       <w:r>
         <w:rPr>
-          <w:rFonts w:ascii="Segoe UI" w:hAnsi="Segoe UI" w:cs="Segoe UI"/>
-          <w:sz w:val="21"/>
-          <w:szCs w:val="21"/>
-          <w:shd w:val="clear" w:color="auto" w:fill="FFFFFF"/>
-        </w:rPr>
-        <w:t>Context</w:t>
+          <w:bCs/>
+          <w:color w:val="1A1A1A"/>
+          <w:sz w:val="24"/>
+          <w:szCs w:val="24"/>
+        </w:rPr>
+        <w:t>Shadcn</w:t>
       </w:r>
       <w:proofErr w:type="spellEnd"/>
       <w:r>
         <w:rPr>
-          <w:rFonts w:ascii="Segoe UI" w:hAnsi="Segoe UI" w:cs="Segoe UI"/>
-          <w:sz w:val="21"/>
-          <w:szCs w:val="21"/>
-          <w:shd w:val="clear" w:color="auto" w:fill="FFFFFF"/>
-        </w:rPr>
-        <w:t xml:space="preserve"> API.</w:t>
+          <w:bCs/>
+          <w:color w:val="1A1A1A"/>
+          <w:sz w:val="24"/>
+          <w:szCs w:val="24"/>
+        </w:rPr>
+        <w:t>/ui</w:t>
+      </w:r>
+      <w:r>
+        <w:rPr>
+          <w:bCs/>
+          <w:color w:val="1A1A1A"/>
+          <w:sz w:val="24"/>
+          <w:szCs w:val="24"/>
+        </w:rPr>
+        <w:t>.</w:t>
       </w:r>
     </w:p>
     <w:p>
@@ -2732,57 +2750,28 @@
       </w:pPr>
       <w:r>
         <w:rPr>
-          <w:bCs/>
-          <w:color w:val="1A1A1A"/>
-          <w:sz w:val="24"/>
-          <w:szCs w:val="24"/>
-        </w:rPr>
-        <w:t>Node.JS</w:t>
-      </w:r>
-      <w:r>
-        <w:rPr>
           <w:rFonts w:ascii="Segoe UI" w:hAnsi="Segoe UI" w:cs="Segoe UI"/>
           <w:sz w:val="21"/>
           <w:szCs w:val="21"/>
           <w:shd w:val="clear" w:color="auto" w:fill="FFFFFF"/>
         </w:rPr>
-        <w:t>/</w:t>
-      </w:r>
-      <w:r>
-        <w:rPr>
-          <w:bCs/>
-          <w:color w:val="1A1A1A"/>
-          <w:sz w:val="24"/>
-          <w:szCs w:val="24"/>
-        </w:rPr>
-        <w:t>Express</w:t>
-      </w:r>
-      <w:r>
-        <w:rPr>
-          <w:bCs/>
-          <w:color w:val="1A1A1A"/>
-          <w:sz w:val="24"/>
-          <w:szCs w:val="24"/>
-        </w:rPr>
-        <w:t xml:space="preserve"> e </w:t>
-      </w:r>
-      <w:proofErr w:type="spellStart"/>
-      <w:r>
-        <w:rPr>
-          <w:bCs/>
-          <w:color w:val="1A1A1A"/>
-          <w:sz w:val="24"/>
-          <w:szCs w:val="24"/>
-        </w:rPr>
-        <w:t>NestJS</w:t>
-      </w:r>
-      <w:proofErr w:type="spellEnd"/>
-      <w:r>
-        <w:rPr>
-          <w:bCs/>
-          <w:color w:val="1A1A1A"/>
-          <w:sz w:val="24"/>
-          <w:szCs w:val="24"/>
+        <w:t>S</w:t>
+      </w:r>
+      <w:r>
+        <w:rPr>
+          <w:rFonts w:ascii="Segoe UI" w:hAnsi="Segoe UI" w:cs="Segoe UI"/>
+          <w:sz w:val="21"/>
+          <w:szCs w:val="21"/>
+          <w:shd w:val="clear" w:color="auto" w:fill="FFFFFF"/>
+        </w:rPr>
+        <w:t>istemas de autenticação como JWT</w:t>
+      </w:r>
+      <w:r>
+        <w:rPr>
+          <w:rFonts w:ascii="Segoe UI" w:hAnsi="Segoe UI" w:cs="Segoe UI"/>
+          <w:sz w:val="21"/>
+          <w:szCs w:val="21"/>
+          <w:shd w:val="clear" w:color="auto" w:fill="FFFFFF"/>
         </w:rPr>
         <w:t>.</w:t>
       </w:r>
@@ -2798,7 +2787,7 @@
           <w:tab w:val="center" w:pos="2436"/>
           <w:tab w:val="center" w:pos="7769"/>
         </w:tabs>
-        <w:spacing w:after="125" w:line="276" w:lineRule="auto"/>
+        <w:spacing w:line="276" w:lineRule="auto"/>
         <w:ind w:left="-150" w:right="-510"/>
         <w:rPr>
           <w:b/>
@@ -2814,9 +2803,8 @@
           <w:szCs w:val="21"/>
           <w:shd w:val="clear" w:color="auto" w:fill="FFFFFF"/>
         </w:rPr>
-        <w:t xml:space="preserve">Experiência em desenvolvimento de APIs </w:t>
-      </w:r>
-      <w:proofErr w:type="spellStart"/>
+        <w:t>T</w:t>
+      </w:r>
       <w:r>
         <w:rPr>
           <w:rFonts w:ascii="Segoe UI" w:hAnsi="Segoe UI" w:cs="Segoe UI"/>
@@ -2824,9 +2812,9 @@
           <w:szCs w:val="21"/>
           <w:shd w:val="clear" w:color="auto" w:fill="FFFFFF"/>
         </w:rPr>
-        <w:t>RESTful</w:t>
-      </w:r>
-      <w:proofErr w:type="spellEnd"/>
+        <w:t xml:space="preserve">estes unitários com </w:t>
+      </w:r>
+      <w:proofErr w:type="spellStart"/>
       <w:r>
         <w:rPr>
           <w:rFonts w:ascii="Segoe UI" w:hAnsi="Segoe UI" w:cs="Segoe UI"/>
@@ -2834,7 +2822,37 @@
           <w:szCs w:val="21"/>
           <w:shd w:val="clear" w:color="auto" w:fill="FFFFFF"/>
         </w:rPr>
-        <w:t>.</w:t>
+        <w:t>Jest</w:t>
+      </w:r>
+      <w:proofErr w:type="spellEnd"/>
+      <w:r>
+        <w:rPr>
+          <w:rFonts w:ascii="Segoe UI" w:hAnsi="Segoe UI" w:cs="Segoe UI"/>
+          <w:sz w:val="21"/>
+          <w:szCs w:val="21"/>
+          <w:shd w:val="clear" w:color="auto" w:fill="FFFFFF"/>
+        </w:rPr>
+        <w:t>/</w:t>
+      </w:r>
+      <w:proofErr w:type="spellStart"/>
+      <w:r>
+        <w:rPr>
+          <w:rFonts w:ascii="Segoe UI" w:hAnsi="Segoe UI" w:cs="Segoe UI"/>
+          <w:sz w:val="21"/>
+          <w:szCs w:val="21"/>
+          <w:shd w:val="clear" w:color="auto" w:fill="FFFFFF"/>
+        </w:rPr>
+        <w:t>Vitest</w:t>
+      </w:r>
+      <w:proofErr w:type="spellEnd"/>
+      <w:r>
+        <w:rPr>
+          <w:rFonts w:ascii="Segoe UI" w:hAnsi="Segoe UI" w:cs="Segoe UI"/>
+          <w:sz w:val="21"/>
+          <w:szCs w:val="21"/>
+          <w:shd w:val="clear" w:color="auto" w:fill="FFFFFF"/>
+        </w:rPr>
+        <w:t xml:space="preserve"> e TDD.</w:t>
       </w:r>
     </w:p>
     <w:p>
@@ -2848,7 +2866,7 @@
           <w:tab w:val="center" w:pos="2436"/>
           <w:tab w:val="center" w:pos="7769"/>
         </w:tabs>
-        <w:spacing w:line="276" w:lineRule="auto"/>
+        <w:spacing w:after="125" w:line="276" w:lineRule="auto"/>
         <w:ind w:left="-150" w:right="-510"/>
         <w:rPr>
           <w:b/>
@@ -2857,6 +2875,15 @@
           <w:szCs w:val="24"/>
         </w:rPr>
       </w:pPr>
+      <w:r>
+        <w:rPr>
+          <w:bCs/>
+          <w:color w:val="1A1A1A"/>
+          <w:sz w:val="24"/>
+          <w:szCs w:val="24"/>
+        </w:rPr>
+        <w:t>Node.JS</w:t>
+      </w:r>
       <w:r>
         <w:rPr>
           <w:rFonts w:ascii="Segoe UI" w:hAnsi="Segoe UI" w:cs="Segoe UI"/>
@@ -2864,7 +2891,92 @@
           <w:szCs w:val="21"/>
           <w:shd w:val="clear" w:color="auto" w:fill="FFFFFF"/>
         </w:rPr>
-        <w:t>Implementação de sistemas de autenticação como JWT.</w:t>
+        <w:t>/</w:t>
+      </w:r>
+      <w:r>
+        <w:rPr>
+          <w:bCs/>
+          <w:color w:val="1A1A1A"/>
+          <w:sz w:val="24"/>
+          <w:szCs w:val="24"/>
+        </w:rPr>
+        <w:t>Express</w:t>
+      </w:r>
+      <w:r>
+        <w:rPr>
+          <w:bCs/>
+          <w:color w:val="1A1A1A"/>
+          <w:sz w:val="24"/>
+          <w:szCs w:val="24"/>
+        </w:rPr>
+        <w:t xml:space="preserve"> e </w:t>
+      </w:r>
+      <w:r>
+        <w:rPr>
+          <w:rFonts w:ascii="Segoe UI" w:hAnsi="Segoe UI" w:cs="Segoe UI"/>
+          <w:sz w:val="21"/>
+          <w:szCs w:val="21"/>
+          <w:shd w:val="clear" w:color="auto" w:fill="FFFFFF"/>
+        </w:rPr>
+        <w:t xml:space="preserve">criação de APIs </w:t>
+      </w:r>
+      <w:proofErr w:type="spellStart"/>
+      <w:r>
+        <w:rPr>
+          <w:rFonts w:ascii="Segoe UI" w:hAnsi="Segoe UI" w:cs="Segoe UI"/>
+          <w:sz w:val="21"/>
+          <w:szCs w:val="21"/>
+          <w:shd w:val="clear" w:color="auto" w:fill="FFFFFF"/>
+        </w:rPr>
+        <w:t>RESTful</w:t>
+      </w:r>
+      <w:proofErr w:type="spellEnd"/>
+      <w:r>
+        <w:rPr>
+          <w:rFonts w:ascii="Segoe UI" w:hAnsi="Segoe UI" w:cs="Segoe UI"/>
+          <w:sz w:val="21"/>
+          <w:szCs w:val="21"/>
+          <w:shd w:val="clear" w:color="auto" w:fill="FFFFFF"/>
+        </w:rPr>
+        <w:t xml:space="preserve"> com</w:t>
+      </w:r>
+      <w:r>
+        <w:rPr>
+          <w:bCs/>
+          <w:color w:val="1A1A1A"/>
+          <w:sz w:val="24"/>
+          <w:szCs w:val="24"/>
+        </w:rPr>
+        <w:t xml:space="preserve"> </w:t>
+      </w:r>
+      <w:proofErr w:type="spellStart"/>
+      <w:r>
+        <w:rPr>
+          <w:bCs/>
+          <w:color w:val="1A1A1A"/>
+          <w:sz w:val="24"/>
+          <w:szCs w:val="24"/>
+        </w:rPr>
+        <w:t>NestJS</w:t>
+      </w:r>
+      <w:proofErr w:type="spellEnd"/>
+      <w:r>
+        <w:rPr>
+          <w:bCs/>
+          <w:color w:val="1A1A1A"/>
+          <w:sz w:val="24"/>
+          <w:szCs w:val="24"/>
+        </w:rPr>
+        <w:t>.</w:t>
+      </w:r>
+      <w:r>
+        <w:rPr>
+          <w:rFonts w:ascii="Segoe UI" w:hAnsi="Segoe UI" w:cs="Segoe UI"/>
+          <w:sz w:val="21"/>
+          <w:szCs w:val="21"/>
+          <w:shd w:val="clear" w:color="auto" w:fill="FFFFFF"/>
+        </w:rPr>
+        <w:t xml:space="preserve"> </w:t>
       </w:r>
     </w:p>
     <w:p>
@@ -2888,7 +3000,10 @@
         </w:rPr>
       </w:pPr>
       <w:r>
-        <w:t>Conhecimento de bancos de dados relacionais, como PostgreSQL, junto com o Prisma ORM.</w:t>
+        <w:t>B</w:t>
+      </w:r>
+      <w:r>
+        <w:t>ancos de dados relacionais, como PostgreSQL, junto com o Prisma ORM.</w:t>
       </w:r>
     </w:p>
     <w:p>

</xml_diff>

<commit_message>
refactor: update cv and tecnologies in project.ts
</commit_message>
<xml_diff>
--- a/public/cv/IsraelKilday_CV_atualizado_G.docx
+++ b/public/cv/IsraelKilday_CV_atualizado_G.docx
@@ -579,28 +579,329 @@
     </w:p>
     <w:p>
       <w:pPr>
+        <w:spacing w:before="120" w:after="68" w:line="240" w:lineRule="auto"/>
+        <w:ind w:left="-500" w:hanging="10"/>
+        <w:rPr>
+          <w:b/>
+          <w:color w:val="5A6160"/>
+          <w:sz w:val="24"/>
+          <w:szCs w:val="24"/>
+          <w:u w:val="single" w:color="5271FF"/>
+        </w:rPr>
+      </w:pPr>
+      <w:r>
+        <w:rPr>
+          <w:b/>
+          <w:color w:val="auto"/>
+          <w:sz w:val="23"/>
+        </w:rPr>
+        <w:t xml:space="preserve">BARBERBLEND - Next.js, </w:t>
+      </w:r>
+      <w:proofErr w:type="spellStart"/>
+      <w:r>
+        <w:rPr>
+          <w:b/>
+          <w:color w:val="auto"/>
+          <w:sz w:val="23"/>
+        </w:rPr>
+        <w:t>Typescript</w:t>
+      </w:r>
+      <w:proofErr w:type="spellEnd"/>
+      <w:r>
+        <w:rPr>
+          <w:b/>
+          <w:color w:val="auto"/>
+          <w:sz w:val="23"/>
+        </w:rPr>
+        <w:t>, React.js,</w:t>
+      </w:r>
+      <w:r>
+        <w:rPr>
+          <w:b/>
+          <w:color w:val="auto"/>
+          <w:sz w:val="23"/>
+        </w:rPr>
+        <w:t xml:space="preserve"> </w:t>
+      </w:r>
+      <w:proofErr w:type="spellStart"/>
+      <w:r>
+        <w:rPr>
+          <w:b/>
+          <w:color w:val="auto"/>
+          <w:sz w:val="23"/>
+        </w:rPr>
+        <w:t>TailwindCSS</w:t>
+      </w:r>
+      <w:proofErr w:type="spellEnd"/>
+      <w:r>
+        <w:rPr>
+          <w:b/>
+          <w:color w:val="auto"/>
+          <w:sz w:val="23"/>
+        </w:rPr>
+        <w:t>,</w:t>
+      </w:r>
+      <w:r>
+        <w:rPr>
+          <w:b/>
+          <w:color w:val="auto"/>
+          <w:sz w:val="23"/>
+        </w:rPr>
+        <w:t xml:space="preserve"> </w:t>
+      </w:r>
+      <w:proofErr w:type="spellStart"/>
+      <w:r>
+        <w:rPr>
+          <w:b/>
+          <w:color w:val="auto"/>
+          <w:sz w:val="23"/>
+        </w:rPr>
+        <w:t>Zod</w:t>
+      </w:r>
+      <w:proofErr w:type="spellEnd"/>
+      <w:r>
+        <w:rPr>
+          <w:b/>
+          <w:color w:val="auto"/>
+          <w:sz w:val="23"/>
+        </w:rPr>
+        <w:t>, PostgreSQL</w:t>
+      </w:r>
+      <w:r>
+        <w:rPr>
+          <w:b/>
+          <w:color w:val="5A6160"/>
+          <w:sz w:val="23"/>
+        </w:rPr>
+        <w:t xml:space="preserve"> </w:t>
+      </w:r>
+      <w:r>
+        <w:rPr>
+          <w:b/>
+          <w:color w:val="auto"/>
+          <w:sz w:val="23"/>
+        </w:rPr>
+        <w:t>-</w:t>
+      </w:r>
+      <w:r>
+        <w:rPr>
+          <w:b/>
+          <w:color w:val="5A6160"/>
+          <w:sz w:val="23"/>
+        </w:rPr>
+        <w:t xml:space="preserve"> </w:t>
+      </w:r>
+      <w:hyperlink r:id="rId14" w:history="1">
+        <w:r>
+          <w:rPr>
+            <w:rStyle w:val="Hyperlink"/>
+            <w:b/>
+            <w:sz w:val="23"/>
+          </w:rPr>
+          <w:t>https://barberblend.vercel.app/</w:t>
+        </w:r>
+      </w:hyperlink>
+    </w:p>
+    <w:p>
+      <w:pPr>
+        <w:spacing w:after="91"/>
+        <w:ind w:left="-500" w:hanging="10"/>
+        <w:rPr>
+          <w:i/>
+          <w:color w:val="1A1A1A"/>
+          <w:sz w:val="24"/>
+        </w:rPr>
+      </w:pPr>
+      <w:r>
+        <w:rPr>
+          <w:i/>
+          <w:color w:val="1A1A1A"/>
+          <w:sz w:val="24"/>
+        </w:rPr>
+        <w:t>Plataforma de agendamento online que simplifica o processo de reserva de horários em diversas barbearias.</w:t>
+      </w:r>
+    </w:p>
+    <w:p>
+      <w:pPr>
+        <w:pStyle w:val="PargrafodaLista"/>
+        <w:numPr>
+          <w:ilvl w:val="0"/>
+          <w:numId w:val="2"/>
+        </w:numPr>
+        <w:spacing w:after="6" w:line="264" w:lineRule="auto"/>
+        <w:ind w:left="-150"/>
+        <w:rPr>
+          <w:sz w:val="24"/>
+          <w:szCs w:val="24"/>
+        </w:rPr>
+      </w:pPr>
+      <w:r>
+        <w:rPr>
+          <w:color w:val="1A1A1A"/>
+          <w:sz w:val="24"/>
+          <w:szCs w:val="24"/>
+        </w:rPr>
+        <w:t xml:space="preserve">Sistema de autenticação com NextAuth.js para autenticação segura, integrada ao </w:t>
+      </w:r>
+      <w:proofErr w:type="spellStart"/>
+      <w:r>
+        <w:rPr>
+          <w:color w:val="1A1A1A"/>
+          <w:sz w:val="24"/>
+          <w:szCs w:val="24"/>
+        </w:rPr>
+        <w:t>OAuth</w:t>
+      </w:r>
+      <w:proofErr w:type="spellEnd"/>
+      <w:r>
+        <w:rPr>
+          <w:color w:val="1A1A1A"/>
+          <w:sz w:val="24"/>
+          <w:szCs w:val="24"/>
+        </w:rPr>
+        <w:t xml:space="preserve"> do Google.</w:t>
+      </w:r>
+    </w:p>
+    <w:p>
+      <w:pPr>
+        <w:pStyle w:val="PargrafodaLista"/>
+        <w:numPr>
+          <w:ilvl w:val="0"/>
+          <w:numId w:val="2"/>
+        </w:numPr>
+        <w:spacing w:after="6" w:line="264" w:lineRule="auto"/>
+        <w:ind w:left="-150"/>
+        <w:rPr>
+          <w:sz w:val="24"/>
+          <w:szCs w:val="24"/>
+        </w:rPr>
+      </w:pPr>
+      <w:proofErr w:type="spellStart"/>
+      <w:r>
+        <w:rPr>
+          <w:color w:val="1A1A1A"/>
+          <w:sz w:val="24"/>
+          <w:szCs w:val="24"/>
+        </w:rPr>
+        <w:t>React</w:t>
+      </w:r>
+      <w:proofErr w:type="spellEnd"/>
+      <w:r>
+        <w:rPr>
+          <w:color w:val="1A1A1A"/>
+          <w:sz w:val="24"/>
+          <w:szCs w:val="24"/>
+        </w:rPr>
+        <w:t xml:space="preserve"> Hook </w:t>
+      </w:r>
+      <w:proofErr w:type="spellStart"/>
+      <w:r>
+        <w:rPr>
+          <w:color w:val="1A1A1A"/>
+          <w:sz w:val="24"/>
+          <w:szCs w:val="24"/>
+        </w:rPr>
+        <w:t>Form</w:t>
+      </w:r>
+      <w:proofErr w:type="spellEnd"/>
+      <w:r>
+        <w:rPr>
+          <w:color w:val="1A1A1A"/>
+          <w:sz w:val="24"/>
+          <w:szCs w:val="24"/>
+        </w:rPr>
+        <w:t xml:space="preserve"> e </w:t>
+      </w:r>
+      <w:proofErr w:type="spellStart"/>
+      <w:r>
+        <w:rPr>
+          <w:color w:val="1A1A1A"/>
+          <w:sz w:val="24"/>
+          <w:szCs w:val="24"/>
+        </w:rPr>
+        <w:t>Zod</w:t>
+      </w:r>
+      <w:proofErr w:type="spellEnd"/>
+      <w:r>
+        <w:rPr>
+          <w:color w:val="1A1A1A"/>
+          <w:sz w:val="24"/>
+          <w:szCs w:val="24"/>
+        </w:rPr>
+        <w:t xml:space="preserve"> para uma barra de pesquisa intuitiva e validação de dados.</w:t>
+      </w:r>
+    </w:p>
+    <w:p>
+      <w:pPr>
         <w:spacing w:after="68"/>
         <w:ind w:left="-500" w:hanging="10"/>
         <w:rPr>
-          <w:sz w:val="24"/>
-          <w:szCs w:val="24"/>
-        </w:rPr>
-      </w:pPr>
-      <w:r>
-        <w:rPr>
           <w:b/>
           <w:color w:val="auto"/>
           <w:sz w:val="23"/>
         </w:rPr>
-        <w:t>F</w:t>
-      </w:r>
+      </w:pPr>
+      <w:r>
+        <w:rPr>
+          <w:color w:val="1A1A1A"/>
+          <w:sz w:val="24"/>
+          <w:szCs w:val="24"/>
+        </w:rPr>
+        <w:t xml:space="preserve">Integração simplificada com o Banco de Dados PostgreSQL </w:t>
+      </w:r>
+      <w:proofErr w:type="spellStart"/>
+      <w:r>
+        <w:rPr>
+          <w:color w:val="1A1A1A"/>
+          <w:sz w:val="24"/>
+          <w:szCs w:val="24"/>
+        </w:rPr>
+        <w:t>atravéz</w:t>
+      </w:r>
+      <w:proofErr w:type="spellEnd"/>
+      <w:r>
+        <w:rPr>
+          <w:color w:val="1A1A1A"/>
+          <w:sz w:val="24"/>
+          <w:szCs w:val="24"/>
+        </w:rPr>
+        <w:t xml:space="preserve"> do Prisma ORM e </w:t>
+      </w:r>
+      <w:proofErr w:type="spellStart"/>
+      <w:r>
+        <w:rPr>
+          <w:color w:val="1A1A1A"/>
+          <w:sz w:val="24"/>
+          <w:szCs w:val="24"/>
+        </w:rPr>
+        <w:t>Supabase</w:t>
+      </w:r>
+      <w:proofErr w:type="spellEnd"/>
+      <w:r>
+        <w:rPr>
+          <w:color w:val="1A1A1A"/>
+          <w:sz w:val="24"/>
+          <w:szCs w:val="24"/>
+        </w:rPr>
+        <w:t>.</w:t>
+      </w:r>
+    </w:p>
+    <w:p>
+      <w:pPr>
+        <w:spacing w:before="240" w:after="68"/>
+        <w:ind w:left="-500" w:hanging="10"/>
+        <w:rPr>
+          <w:sz w:val="24"/>
+          <w:szCs w:val="24"/>
+        </w:rPr>
+      </w:pPr>
       <w:r>
         <w:rPr>
           <w:b/>
           <w:color w:val="auto"/>
           <w:sz w:val="23"/>
         </w:rPr>
-        <w:t>OOD EXPRESS</w:t>
+        <w:t>F</w:t>
       </w:r>
       <w:r>
         <w:rPr>
@@ -608,33 +909,33 @@
           <w:color w:val="auto"/>
           <w:sz w:val="23"/>
         </w:rPr>
-        <w:t xml:space="preserve"> - Next.js, </w:t>
-      </w:r>
-      <w:proofErr w:type="spellStart"/>
+        <w:t>OOD EXPRESS</w:t>
+      </w:r>
       <w:r>
         <w:rPr>
           <w:b/>
           <w:color w:val="auto"/>
           <w:sz w:val="23"/>
         </w:rPr>
-        <w:t>Typescript</w:t>
-      </w:r>
-      <w:proofErr w:type="spellEnd"/>
+        <w:t xml:space="preserve"> - Next.js, </w:t>
+      </w:r>
+      <w:proofErr w:type="spellStart"/>
       <w:r>
         <w:rPr>
           <w:b/>
           <w:color w:val="auto"/>
           <w:sz w:val="23"/>
         </w:rPr>
-        <w:t>, React.js,</w:t>
-      </w:r>
+        <w:t>Typescript</w:t>
+      </w:r>
+      <w:proofErr w:type="spellEnd"/>
       <w:r>
         <w:rPr>
           <w:b/>
           <w:color w:val="auto"/>
           <w:sz w:val="23"/>
         </w:rPr>
-        <w:t xml:space="preserve"> </w:t>
+        <w:t>, React.js,</w:t>
       </w:r>
       <w:r>
         <w:rPr>
@@ -642,6 +943,14 @@
           <w:color w:val="auto"/>
           <w:sz w:val="23"/>
         </w:rPr>
+        <w:t xml:space="preserve"> </w:t>
+      </w:r>
+      <w:r>
+        <w:rPr>
+          <w:b/>
+          <w:color w:val="auto"/>
+          <w:sz w:val="23"/>
+        </w:rPr>
         <w:t>PostgreSQL</w:t>
       </w:r>
       <w:r>
@@ -668,7 +977,7 @@
         </w:rPr>
         <w:t xml:space="preserve"> </w:t>
       </w:r>
-      <w:hyperlink r:id="rId14" w:history="1">
+      <w:hyperlink r:id="rId15" w:history="1">
         <w:r>
           <w:rPr>
             <w:rStyle w:val="Hyperlink"/>
@@ -792,319 +1101,6 @@
           <w:szCs w:val="24"/>
         </w:rPr>
         <w:t xml:space="preserve">Catálogo de Restaurantes com categorias e produtos. | Gerenciamento de usuários e autenticação. </w:t>
-      </w:r>
-    </w:p>
-    <w:p>
-      <w:pPr>
-        <w:spacing w:after="68" w:line="240" w:lineRule="auto"/>
-        <w:ind w:left="-500" w:hanging="10"/>
-        <w:rPr>
-          <w:b/>
-          <w:color w:val="5A6160"/>
-          <w:sz w:val="24"/>
-          <w:szCs w:val="24"/>
-          <w:u w:val="single" w:color="5271FF"/>
-        </w:rPr>
-      </w:pPr>
-      <w:r>
-        <w:rPr>
-          <w:b/>
-          <w:color w:val="auto"/>
-          <w:sz w:val="23"/>
-        </w:rPr>
-        <w:t xml:space="preserve">BARBERBLEND - Next.js, </w:t>
-      </w:r>
-      <w:proofErr w:type="spellStart"/>
-      <w:r>
-        <w:rPr>
-          <w:b/>
-          <w:color w:val="auto"/>
-          <w:sz w:val="23"/>
-        </w:rPr>
-        <w:t>Typescript</w:t>
-      </w:r>
-      <w:proofErr w:type="spellEnd"/>
-      <w:r>
-        <w:rPr>
-          <w:b/>
-          <w:color w:val="auto"/>
-          <w:sz w:val="23"/>
-        </w:rPr>
-        <w:t>, React.js,</w:t>
-      </w:r>
-      <w:r>
-        <w:rPr>
-          <w:b/>
-          <w:color w:val="auto"/>
-          <w:sz w:val="23"/>
-        </w:rPr>
-        <w:t xml:space="preserve"> </w:t>
-      </w:r>
-      <w:proofErr w:type="spellStart"/>
-      <w:r>
-        <w:rPr>
-          <w:b/>
-          <w:color w:val="auto"/>
-          <w:sz w:val="23"/>
-        </w:rPr>
-        <w:t>Shadcn</w:t>
-      </w:r>
-      <w:proofErr w:type="spellEnd"/>
-      <w:r>
-        <w:rPr>
-          <w:b/>
-          <w:color w:val="1A1A1A"/>
-          <w:sz w:val="24"/>
-          <w:szCs w:val="24"/>
-        </w:rPr>
-        <w:t>/</w:t>
-      </w:r>
-      <w:r>
-        <w:rPr>
-          <w:b/>
-          <w:color w:val="auto"/>
-          <w:sz w:val="23"/>
-        </w:rPr>
-        <w:t>ui,</w:t>
-      </w:r>
-      <w:r>
-        <w:rPr>
-          <w:b/>
-          <w:color w:val="auto"/>
-          <w:sz w:val="23"/>
-        </w:rPr>
-        <w:t xml:space="preserve"> Prisma, PostgreSQL</w:t>
-      </w:r>
-      <w:r>
-        <w:rPr>
-          <w:b/>
-          <w:color w:val="5A6160"/>
-          <w:sz w:val="23"/>
-        </w:rPr>
-        <w:t xml:space="preserve"> </w:t>
-      </w:r>
-      <w:r>
-        <w:rPr>
-          <w:b/>
-          <w:color w:val="auto"/>
-          <w:sz w:val="23"/>
-        </w:rPr>
-        <w:t>-</w:t>
-      </w:r>
-      <w:r>
-        <w:rPr>
-          <w:b/>
-          <w:color w:val="5A6160"/>
-          <w:sz w:val="23"/>
-        </w:rPr>
-        <w:t xml:space="preserve"> </w:t>
-      </w:r>
-      <w:hyperlink r:id="rId15" w:history="1">
-        <w:r>
-          <w:rPr>
-            <w:rStyle w:val="Hyperlink"/>
-            <w:b/>
-            <w:sz w:val="23"/>
-          </w:rPr>
-          <w:t>https://barberblend.vercel.app/</w:t>
-        </w:r>
-      </w:hyperlink>
-    </w:p>
-    <w:p>
-      <w:pPr>
-        <w:spacing w:after="91"/>
-        <w:ind w:left="-500" w:hanging="10"/>
-        <w:rPr>
-          <w:i/>
-          <w:color w:val="1A1A1A"/>
-          <w:sz w:val="24"/>
-        </w:rPr>
-      </w:pPr>
-      <w:r>
-        <w:rPr>
-          <w:i/>
-          <w:color w:val="1A1A1A"/>
-          <w:sz w:val="24"/>
-        </w:rPr>
-        <w:t>Plataforma de agendamento online que simplifica o processo de reserva de horários em diversas barbearias.</w:t>
-      </w:r>
-    </w:p>
-    <w:p>
-      <w:pPr>
-        <w:pStyle w:val="PargrafodaLista"/>
-        <w:numPr>
-          <w:ilvl w:val="0"/>
-          <w:numId w:val="2"/>
-        </w:numPr>
-        <w:spacing w:after="6" w:line="264" w:lineRule="auto"/>
-        <w:ind w:left="-150"/>
-        <w:rPr>
-          <w:sz w:val="24"/>
-          <w:szCs w:val="24"/>
-        </w:rPr>
-      </w:pPr>
-      <w:r>
-        <w:rPr>
-          <w:color w:val="1A1A1A"/>
-          <w:sz w:val="24"/>
-          <w:szCs w:val="24"/>
-        </w:rPr>
-        <w:t xml:space="preserve">Sistema de autenticação com NextAuth.js para autenticação segura, integrada ao </w:t>
-      </w:r>
-      <w:proofErr w:type="spellStart"/>
-      <w:r>
-        <w:rPr>
-          <w:color w:val="1A1A1A"/>
-          <w:sz w:val="24"/>
-          <w:szCs w:val="24"/>
-        </w:rPr>
-        <w:t>OAuth</w:t>
-      </w:r>
-      <w:proofErr w:type="spellEnd"/>
-      <w:r>
-        <w:rPr>
-          <w:color w:val="1A1A1A"/>
-          <w:sz w:val="24"/>
-          <w:szCs w:val="24"/>
-        </w:rPr>
-        <w:t xml:space="preserve"> do Google.</w:t>
-      </w:r>
-    </w:p>
-    <w:p>
-      <w:pPr>
-        <w:pStyle w:val="PargrafodaLista"/>
-        <w:numPr>
-          <w:ilvl w:val="0"/>
-          <w:numId w:val="2"/>
-        </w:numPr>
-        <w:spacing w:after="6" w:line="264" w:lineRule="auto"/>
-        <w:ind w:left="-150"/>
-        <w:rPr>
-          <w:sz w:val="24"/>
-          <w:szCs w:val="24"/>
-        </w:rPr>
-      </w:pPr>
-      <w:proofErr w:type="spellStart"/>
-      <w:r>
-        <w:rPr>
-          <w:color w:val="1A1A1A"/>
-          <w:sz w:val="24"/>
-          <w:szCs w:val="24"/>
-        </w:rPr>
-        <w:t>React</w:t>
-      </w:r>
-      <w:proofErr w:type="spellEnd"/>
-      <w:r>
-        <w:rPr>
-          <w:color w:val="1A1A1A"/>
-          <w:sz w:val="24"/>
-          <w:szCs w:val="24"/>
-        </w:rPr>
-        <w:t xml:space="preserve"> Hook </w:t>
-      </w:r>
-      <w:proofErr w:type="spellStart"/>
-      <w:r>
-        <w:rPr>
-          <w:color w:val="1A1A1A"/>
-          <w:sz w:val="24"/>
-          <w:szCs w:val="24"/>
-        </w:rPr>
-        <w:t>Form</w:t>
-      </w:r>
-      <w:proofErr w:type="spellEnd"/>
-      <w:r>
-        <w:rPr>
-          <w:color w:val="1A1A1A"/>
-          <w:sz w:val="24"/>
-          <w:szCs w:val="24"/>
-        </w:rPr>
-        <w:t xml:space="preserve"> e </w:t>
-      </w:r>
-      <w:proofErr w:type="spellStart"/>
-      <w:r>
-        <w:rPr>
-          <w:color w:val="1A1A1A"/>
-          <w:sz w:val="24"/>
-          <w:szCs w:val="24"/>
-        </w:rPr>
-        <w:t>Zod</w:t>
-      </w:r>
-      <w:proofErr w:type="spellEnd"/>
-      <w:r>
-        <w:rPr>
-          <w:color w:val="1A1A1A"/>
-          <w:sz w:val="24"/>
-          <w:szCs w:val="24"/>
-        </w:rPr>
-        <w:t xml:space="preserve"> para uma barra de pesquisa intuitiva e validação de dados.</w:t>
-      </w:r>
-    </w:p>
-    <w:p>
-      <w:pPr>
-        <w:pStyle w:val="PargrafodaLista"/>
-        <w:numPr>
-          <w:ilvl w:val="0"/>
-          <w:numId w:val="2"/>
-        </w:numPr>
-        <w:spacing w:after="290" w:line="264" w:lineRule="auto"/>
-        <w:ind w:left="-150"/>
-        <w:rPr>
-          <w:color w:val="1A1A1A"/>
-          <w:sz w:val="24"/>
-          <w:szCs w:val="24"/>
-        </w:rPr>
-      </w:pPr>
-      <w:r>
-        <w:rPr>
-          <w:color w:val="1A1A1A"/>
-          <w:sz w:val="24"/>
-          <w:szCs w:val="24"/>
-        </w:rPr>
-        <w:t xml:space="preserve">Integração simplificada com o Banco de Dados PostgreSQL </w:t>
-      </w:r>
-      <w:proofErr w:type="spellStart"/>
-      <w:r>
-        <w:rPr>
-          <w:color w:val="1A1A1A"/>
-          <w:sz w:val="24"/>
-          <w:szCs w:val="24"/>
-        </w:rPr>
-        <w:t>atravéz</w:t>
-      </w:r>
-      <w:proofErr w:type="spellEnd"/>
-      <w:r>
-        <w:rPr>
-          <w:color w:val="1A1A1A"/>
-          <w:sz w:val="24"/>
-          <w:szCs w:val="24"/>
-        </w:rPr>
-        <w:t xml:space="preserve"> do Prisma ORM e </w:t>
-      </w:r>
-      <w:proofErr w:type="spellStart"/>
-      <w:r>
-        <w:rPr>
-          <w:color w:val="1A1A1A"/>
-          <w:sz w:val="24"/>
-          <w:szCs w:val="24"/>
-        </w:rPr>
-        <w:t>Supabase</w:t>
-      </w:r>
-      <w:proofErr w:type="spellEnd"/>
-      <w:r>
-        <w:rPr>
-          <w:color w:val="1A1A1A"/>
-          <w:sz w:val="24"/>
-          <w:szCs w:val="24"/>
-        </w:rPr>
-        <w:t>.</w:t>
-      </w:r>
-      <w:r>
-        <w:rPr>
-          <w:color w:val="1A1A1A"/>
-          <w:sz w:val="24"/>
-          <w:szCs w:val="24"/>
-        </w:rPr>
-        <w:t xml:space="preserve"> </w:t>
       </w:r>
     </w:p>
     <w:p>
@@ -3168,6 +3164,51 @@
           <w:shd w:val="clear" w:color="auto" w:fill="FFFFFF"/>
         </w:rPr>
         <w:t>istemas de autenticação como JWT.</w:t>
+      </w:r>
+    </w:p>
+    <w:p>
+      <w:pPr>
+        <w:pStyle w:val="PargrafodaLista"/>
+        <w:numPr>
+          <w:ilvl w:val="0"/>
+          <w:numId w:val="9"/>
+        </w:numPr>
+        <w:tabs>
+          <w:tab w:val="center" w:pos="2436"/>
+          <w:tab w:val="center" w:pos="7769"/>
+        </w:tabs>
+        <w:spacing w:after="125" w:line="276" w:lineRule="auto"/>
+        <w:ind w:left="-150" w:right="-510"/>
+        <w:rPr>
+          <w:rFonts w:asciiTheme="minorHAnsi" w:hAnsiTheme="minorHAnsi" w:cstheme="minorHAnsi"/>
+          <w:b/>
+          <w:color w:val="1A1A1A"/>
+          <w:sz w:val="24"/>
+          <w:szCs w:val="24"/>
+        </w:rPr>
+      </w:pPr>
+      <w:r>
+        <w:rPr>
+          <w:sz w:val="24"/>
+          <w:szCs w:val="24"/>
+        </w:rPr>
+        <w:t xml:space="preserve">Integração com APIs externas utilizando </w:t>
+      </w:r>
+      <w:proofErr w:type="spellStart"/>
+      <w:r>
+        <w:rPr>
+          <w:sz w:val="24"/>
+          <w:szCs w:val="24"/>
+        </w:rPr>
+        <w:t>Axios</w:t>
+      </w:r>
+      <w:proofErr w:type="spellEnd"/>
+      <w:r>
+        <w:rPr>
+          <w:sz w:val="24"/>
+          <w:szCs w:val="24"/>
+        </w:rPr>
+        <w:t>.</w:t>
       </w:r>
     </w:p>
     <w:p>

</xml_diff>